<commit_message>
array of team stats created, more data
</commit_message>
<xml_diff>
--- a/static/data.docx
+++ b/static/data.docx
@@ -660,7 +660,7 @@
         <w:rPr>
           <w:lang w:val="en-US"/>
         </w:rPr>
-        <w:t>21. KANSAS CITY 13.8 – BLUE JAYS</w:t>
+        <w:t>21. KANSAS CITY 13.8 – BLUE JAY</w:t>
       </w:r>
     </w:p>
     <w:p>
@@ -1493,6 +1493,148 @@
         </w:rPr>
         <w:t>70. TORONTO BLUE JAYS 22.8 – BALTIMORE ORIOLES</w:t>
       </w:r>
+    </w:p>
+    <w:p>
+      <w:pPr>
+        <w:rPr>
+          <w:lang w:val="en-US"/>
+        </w:rPr>
+      </w:pPr>
+      <w:r>
+        <w:rPr>
+          <w:lang w:val="en-US"/>
+        </w:rPr>
+        <w:t>71. NEW YORK METS 6.8 – CINCINNATTI REDS</w:t>
+      </w:r>
+    </w:p>
+    <w:p>
+      <w:pPr>
+        <w:rPr>
+          <w:lang w:val="en-US"/>
+        </w:rPr>
+      </w:pPr>
+      <w:r>
+        <w:rPr>
+          <w:lang w:val="en-US"/>
+        </w:rPr>
+        <w:t>72. CLEVELAND INDIANS 6.8 – MINN</w:t>
+      </w:r>
+      <w:r>
+        <w:rPr>
+          <w:lang w:val="en-US"/>
+        </w:rPr>
+        <w:t>SOTA</w:t>
+      </w:r>
+      <w:r>
+        <w:rPr>
+          <w:lang w:val="en-US"/>
+        </w:rPr>
+        <w:t xml:space="preserve"> TWINS</w:t>
+      </w:r>
+    </w:p>
+    <w:p>
+      <w:pPr>
+        <w:rPr>
+          <w:lang w:val="en-US"/>
+        </w:rPr>
+      </w:pPr>
+      <w:r>
+        <w:rPr>
+          <w:lang w:val="en-US"/>
+        </w:rPr>
+        <w:t>73. MIAMI MARLINS 6.8 – ST.LOUIS CARDINALS</w:t>
+      </w:r>
+    </w:p>
+    <w:p>
+      <w:pPr>
+        <w:rPr>
+          <w:lang w:val="en-US"/>
+        </w:rPr>
+      </w:pPr>
+      <w:r>
+        <w:rPr>
+          <w:lang w:val="en-US"/>
+        </w:rPr>
+        <w:t>74. TEXAS RANGERS 6.8 – SEATTLE MARINERS</w:t>
+      </w:r>
+    </w:p>
+    <w:p>
+      <w:pPr>
+        <w:rPr>
+          <w:lang w:val="en-US"/>
+        </w:rPr>
+      </w:pPr>
+      <w:r>
+        <w:rPr>
+          <w:lang w:val="en-US"/>
+        </w:rPr>
+        <w:t>75. CHICAGO WHITE SOX 6.8 – NEW YORK YANKEES</w:t>
+      </w:r>
+    </w:p>
+    <w:p>
+      <w:pPr>
+        <w:rPr>
+          <w:lang w:val="en-US"/>
+        </w:rPr>
+      </w:pPr>
+      <w:r>
+        <w:rPr>
+          <w:lang w:val="en-US"/>
+        </w:rPr>
+        <w:t>76. KANSAS CITY ROYALS 6.8 -  CHICAGO CUBS</w:t>
+      </w:r>
+    </w:p>
+    <w:p>
+      <w:pPr>
+        <w:rPr>
+          <w:lang w:val="en-US"/>
+        </w:rPr>
+      </w:pPr>
+      <w:r>
+        <w:rPr>
+          <w:lang w:val="en-US"/>
+        </w:rPr>
+        <w:t>77. COLORADO ROCKIES 6.8 – PITTSBURGH PIRATES</w:t>
+      </w:r>
+    </w:p>
+    <w:p>
+      <w:pPr>
+        <w:rPr>
+          <w:lang w:val="en-US"/>
+        </w:rPr>
+      </w:pPr>
+      <w:r>
+        <w:rPr>
+          <w:lang w:val="en-US"/>
+        </w:rPr>
+        <w:t>78. ARIZONA DIAMONBACKS 6.8 – PHILADELPHIA PHILLIES</w:t>
+      </w:r>
+    </w:p>
+    <w:p>
+      <w:pPr>
+        <w:rPr>
+          <w:lang w:val="en-US"/>
+        </w:rPr>
+      </w:pPr>
+      <w:r>
+        <w:rPr>
+          <w:lang w:val="en-US"/>
+        </w:rPr>
+        <w:t>79. LOS ANGELES ANGELS OF ANAHEIM 6.8 – DETROIT TIGERS</w:t>
+      </w:r>
+    </w:p>
+    <w:p>
+      <w:pPr>
+        <w:rPr>
+          <w:lang w:val="en-US"/>
+        </w:rPr>
+      </w:pPr>
+      <w:r>
+        <w:rPr>
+          <w:lang w:val="en-US"/>
+        </w:rPr>
+        <w:t>80. SAN FRANSISICO GIANTS 6.8 – HOUSTON ASTROS</w:t>
+      </w:r>
       <w:bookmarkStart w:id="0" w:name="_GoBack"/>
       <w:bookmarkEnd w:id="0"/>
     </w:p>
@@ -1569,6 +1711,7 @@
         <w:rPr>
           <w:lang w:val="en-US"/>
         </w:rPr>
+        <w:lastRenderedPageBreak/>
         <w:t xml:space="preserve">3. CARDINALS 30.05.2018 </w:t>
       </w:r>
       <w:r>

</xml_diff>

<commit_message>
few fixes and more testdata
</commit_message>
<xml_diff>
--- a/static/data.docx
+++ b/static/data.docx
@@ -12,72 +12,156 @@
         <w:rPr>
           <w:lang w:val="en-US"/>
         </w:rPr>
-        <w:t xml:space="preserve">     "Hwin":      </w:t>
-      </w:r>
-    </w:p>
-    <w:p>
-      <w:pPr>
-        <w:rPr>
-          <w:lang w:val="en-US"/>
-        </w:rPr>
-      </w:pPr>
-      <w:r>
-        <w:rPr>
-          <w:lang w:val="en-US"/>
-        </w:rPr>
-        <w:t xml:space="preserve">    "battingAvg": </w:t>
-      </w:r>
-    </w:p>
-    <w:p>
-      <w:pPr>
-        <w:rPr>
-          <w:lang w:val="en-US"/>
-        </w:rPr>
-      </w:pPr>
-      <w:r>
-        <w:rPr>
-          <w:lang w:val="en-US"/>
-        </w:rPr>
-        <w:t xml:space="preserve">    "batterOnBasePct": </w:t>
-      </w:r>
-    </w:p>
-    <w:p>
-      <w:pPr>
-        <w:rPr>
-          <w:lang w:val="en-US"/>
-        </w:rPr>
-      </w:pPr>
-      <w:r>
-        <w:rPr>
-          <w:lang w:val="en-US"/>
-        </w:rPr>
-        <w:t xml:space="preserve">    "batterSluggingPct":</w:t>
-      </w:r>
-    </w:p>
-    <w:p>
-      <w:pPr>
-        <w:rPr>
-          <w:lang w:val="en-US"/>
-        </w:rPr>
-      </w:pPr>
-      <w:r>
-        <w:rPr>
-          <w:lang w:val="en-US"/>
-        </w:rPr>
-        <w:t xml:space="preserve">    "earnedRunAvg":</w:t>
-      </w:r>
-    </w:p>
-    <w:p>
-      <w:pPr>
-        <w:rPr>
-          <w:lang w:val="en-US"/>
-        </w:rPr>
-      </w:pPr>
-      <w:r>
-        <w:rPr>
-          <w:lang w:val="en-US"/>
-        </w:rPr>
-        <w:t xml:space="preserve">    "pitchingAvg": </w:t>
+        <w:t xml:space="preserve">     "</w:t>
+      </w:r>
+      <w:proofErr w:type="spellStart"/>
+      <w:r>
+        <w:rPr>
+          <w:lang w:val="en-US"/>
+        </w:rPr>
+        <w:t>Hwin</w:t>
+      </w:r>
+      <w:proofErr w:type="spellEnd"/>
+      <w:r>
+        <w:rPr>
+          <w:lang w:val="en-US"/>
+        </w:rPr>
+        <w:t xml:space="preserve">":      </w:t>
+      </w:r>
+    </w:p>
+    <w:p>
+      <w:pPr>
+        <w:rPr>
+          <w:lang w:val="en-US"/>
+        </w:rPr>
+      </w:pPr>
+      <w:r>
+        <w:rPr>
+          <w:lang w:val="en-US"/>
+        </w:rPr>
+        <w:t xml:space="preserve">    "</w:t>
+      </w:r>
+      <w:proofErr w:type="spellStart"/>
+      <w:r>
+        <w:rPr>
+          <w:lang w:val="en-US"/>
+        </w:rPr>
+        <w:t>battingAvg</w:t>
+      </w:r>
+      <w:proofErr w:type="spellEnd"/>
+      <w:r>
+        <w:rPr>
+          <w:lang w:val="en-US"/>
+        </w:rPr>
+        <w:t xml:space="preserve">": </w:t>
+      </w:r>
+    </w:p>
+    <w:p>
+      <w:pPr>
+        <w:rPr>
+          <w:lang w:val="en-US"/>
+        </w:rPr>
+      </w:pPr>
+      <w:r>
+        <w:rPr>
+          <w:lang w:val="en-US"/>
+        </w:rPr>
+        <w:t xml:space="preserve">    "</w:t>
+      </w:r>
+      <w:proofErr w:type="spellStart"/>
+      <w:r>
+        <w:rPr>
+          <w:lang w:val="en-US"/>
+        </w:rPr>
+        <w:t>batterOnBasePct</w:t>
+      </w:r>
+      <w:proofErr w:type="spellEnd"/>
+      <w:r>
+        <w:rPr>
+          <w:lang w:val="en-US"/>
+        </w:rPr>
+        <w:t xml:space="preserve">": </w:t>
+      </w:r>
+    </w:p>
+    <w:p>
+      <w:pPr>
+        <w:rPr>
+          <w:lang w:val="en-US"/>
+        </w:rPr>
+      </w:pPr>
+      <w:r>
+        <w:rPr>
+          <w:lang w:val="en-US"/>
+        </w:rPr>
+        <w:t xml:space="preserve">    "</w:t>
+      </w:r>
+      <w:proofErr w:type="spellStart"/>
+      <w:r>
+        <w:rPr>
+          <w:lang w:val="en-US"/>
+        </w:rPr>
+        <w:t>batterSluggingPct</w:t>
+      </w:r>
+      <w:proofErr w:type="spellEnd"/>
+      <w:r>
+        <w:rPr>
+          <w:lang w:val="en-US"/>
+        </w:rPr>
+        <w:t>":</w:t>
+      </w:r>
+    </w:p>
+    <w:p>
+      <w:pPr>
+        <w:rPr>
+          <w:lang w:val="en-US"/>
+        </w:rPr>
+      </w:pPr>
+      <w:r>
+        <w:rPr>
+          <w:lang w:val="en-US"/>
+        </w:rPr>
+        <w:t xml:space="preserve">    "</w:t>
+      </w:r>
+      <w:proofErr w:type="spellStart"/>
+      <w:r>
+        <w:rPr>
+          <w:lang w:val="en-US"/>
+        </w:rPr>
+        <w:t>earnedRunAvg</w:t>
+      </w:r>
+      <w:proofErr w:type="spellEnd"/>
+      <w:r>
+        <w:rPr>
+          <w:lang w:val="en-US"/>
+        </w:rPr>
+        <w:t>":</w:t>
+      </w:r>
+    </w:p>
+    <w:p>
+      <w:pPr>
+        <w:rPr>
+          <w:lang w:val="en-US"/>
+        </w:rPr>
+      </w:pPr>
+      <w:r>
+        <w:rPr>
+          <w:lang w:val="en-US"/>
+        </w:rPr>
+        <w:t xml:space="preserve">    "</w:t>
+      </w:r>
+      <w:proofErr w:type="spellStart"/>
+      <w:r>
+        <w:rPr>
+          <w:lang w:val="en-US"/>
+        </w:rPr>
+        <w:t>pitchingAvg</w:t>
+      </w:r>
+      <w:proofErr w:type="spellEnd"/>
+      <w:r>
+        <w:rPr>
+          <w:lang w:val="en-US"/>
+        </w:rPr>
+        <w:t xml:space="preserve">": </w:t>
       </w:r>
     </w:p>
     <w:p>
@@ -119,24 +203,56 @@
           <w:lang w:val="en-US"/>
         </w:rPr>
       </w:pPr>
-      <w:r>
-        <w:rPr>
-          <w:lang w:val="en-US"/>
-        </w:rPr>
-        <w:t>koti --vieras</w:t>
-      </w:r>
-    </w:p>
-    <w:p>
-      <w:pPr>
-        <w:rPr>
-          <w:lang w:val="en-US"/>
-        </w:rPr>
-      </w:pPr>
-      <w:r>
-        <w:rPr>
-          <w:lang w:val="en-US"/>
-        </w:rPr>
-        <w:t>1 .arizona 1</w:t>
+      <w:proofErr w:type="spellStart"/>
+      <w:r>
+        <w:rPr>
+          <w:lang w:val="en-US"/>
+        </w:rPr>
+        <w:t>koti</w:t>
+      </w:r>
+      <w:proofErr w:type="spellEnd"/>
+      <w:r>
+        <w:rPr>
+          <w:lang w:val="en-US"/>
+        </w:rPr>
+        <w:t xml:space="preserve"> --</w:t>
+      </w:r>
+      <w:proofErr w:type="spellStart"/>
+      <w:r>
+        <w:rPr>
+          <w:lang w:val="en-US"/>
+        </w:rPr>
+        <w:t>vieras</w:t>
+      </w:r>
+      <w:proofErr w:type="spellEnd"/>
+    </w:p>
+    <w:p>
+      <w:pPr>
+        <w:rPr>
+          <w:lang w:val="en-US"/>
+        </w:rPr>
+      </w:pPr>
+      <w:proofErr w:type="gramStart"/>
+      <w:r>
+        <w:rPr>
+          <w:lang w:val="en-US"/>
+        </w:rPr>
+        <w:t>1 .</w:t>
+      </w:r>
+      <w:proofErr w:type="spellStart"/>
+      <w:r>
+        <w:rPr>
+          <w:lang w:val="en-US"/>
+        </w:rPr>
+        <w:t>arizona</w:t>
+      </w:r>
+      <w:proofErr w:type="spellEnd"/>
+      <w:proofErr w:type="gramEnd"/>
+      <w:r>
+        <w:rPr>
+          <w:lang w:val="en-US"/>
+        </w:rPr>
+        <w:t xml:space="preserve"> 1</w:t>
       </w:r>
       <w:r>
         <w:rPr>
@@ -154,7 +270,21 @@
         <w:rPr>
           <w:lang w:val="en-US"/>
         </w:rPr>
-        <w:t xml:space="preserve"> – st.louis cardinals</w:t>
+        <w:t xml:space="preserve"> – </w:t>
+      </w:r>
+      <w:proofErr w:type="spellStart"/>
+      <w:r>
+        <w:rPr>
+          <w:lang w:val="en-US"/>
+        </w:rPr>
+        <w:t>st.louis</w:t>
+      </w:r>
+      <w:proofErr w:type="spellEnd"/>
+      <w:r>
+        <w:rPr>
+          <w:lang w:val="en-US"/>
+        </w:rPr>
+        <w:t xml:space="preserve"> cardinals</w:t>
       </w:r>
     </w:p>
     <w:p>
@@ -205,11 +335,19 @@
         </w:rPr>
         <w:t xml:space="preserve"> – </w:t>
       </w:r>
-      <w:r>
-        <w:rPr>
-          <w:lang w:val="en-US"/>
-        </w:rPr>
-        <w:t>pittsburg pirates</w:t>
+      <w:proofErr w:type="spellStart"/>
+      <w:r>
+        <w:rPr>
+          <w:lang w:val="en-US"/>
+        </w:rPr>
+        <w:t>pittsburg</w:t>
+      </w:r>
+      <w:proofErr w:type="spellEnd"/>
+      <w:r>
+        <w:rPr>
+          <w:lang w:val="en-US"/>
+        </w:rPr>
+        <w:t xml:space="preserve"> pirates</w:t>
       </w:r>
     </w:p>
     <w:p>
@@ -259,7 +397,21 @@
         <w:rPr>
           <w:lang w:val="en-US"/>
         </w:rPr>
-        <w:t>4 minnesota twins 29.7</w:t>
+        <w:t xml:space="preserve">4 </w:t>
+      </w:r>
+      <w:proofErr w:type="spellStart"/>
+      <w:r>
+        <w:rPr>
+          <w:lang w:val="en-US"/>
+        </w:rPr>
+        <w:t>minnesota</w:t>
+      </w:r>
+      <w:proofErr w:type="spellEnd"/>
+      <w:r>
+        <w:rPr>
+          <w:lang w:val="en-US"/>
+        </w:rPr>
+        <w:t xml:space="preserve"> twins 29.7</w:t>
       </w:r>
       <w:r>
         <w:rPr>
@@ -273,6 +425,7 @@
         </w:rPr>
         <w:t xml:space="preserve"> </w:t>
       </w:r>
+      <w:proofErr w:type="gramStart"/>
       <w:r>
         <w:rPr>
           <w:lang w:val="en-US"/>
@@ -283,7 +436,28 @@
         <w:rPr>
           <w:lang w:val="en-US"/>
         </w:rPr>
-        <w:t xml:space="preserve">  – boston red sox</w:t>
+        <w:t xml:space="preserve">  –</w:t>
+      </w:r>
+      <w:proofErr w:type="gramEnd"/>
+      <w:r>
+        <w:rPr>
+          <w:lang w:val="en-US"/>
+        </w:rPr>
+        <w:t xml:space="preserve"> </w:t>
+      </w:r>
+      <w:proofErr w:type="spellStart"/>
+      <w:r>
+        <w:rPr>
+          <w:lang w:val="en-US"/>
+        </w:rPr>
+        <w:t>boston</w:t>
+      </w:r>
+      <w:proofErr w:type="spellEnd"/>
+      <w:r>
+        <w:rPr>
+          <w:lang w:val="en-US"/>
+        </w:rPr>
+        <w:t xml:space="preserve"> red sox</w:t>
       </w:r>
     </w:p>
     <w:p>
@@ -408,20 +582,50 @@
         <w:rPr>
           <w:lang w:val="en-US"/>
         </w:rPr>
-        <w:t>9. Washington 4.9.2018 – st.louis cardinals</w:t>
-      </w:r>
-    </w:p>
-    <w:p>
-      <w:pPr>
-        <w:rPr>
-          <w:lang w:val="en-US"/>
-        </w:rPr>
-      </w:pPr>
-      <w:r>
-        <w:rPr>
-          <w:lang w:val="en-US"/>
-        </w:rPr>
-        <w:t>10.  Seattle 4.9.2018  – Baltimore orioles</w:t>
+        <w:t xml:space="preserve">9. Washington 4.9.2018 – </w:t>
+      </w:r>
+      <w:proofErr w:type="spellStart"/>
+      <w:proofErr w:type="gramStart"/>
+      <w:r>
+        <w:rPr>
+          <w:lang w:val="en-US"/>
+        </w:rPr>
+        <w:t>st.louis</w:t>
+      </w:r>
+      <w:proofErr w:type="spellEnd"/>
+      <w:proofErr w:type="gramEnd"/>
+      <w:r>
+        <w:rPr>
+          <w:lang w:val="en-US"/>
+        </w:rPr>
+        <w:t xml:space="preserve"> cardinals</w:t>
+      </w:r>
+    </w:p>
+    <w:p>
+      <w:pPr>
+        <w:rPr>
+          <w:lang w:val="en-US"/>
+        </w:rPr>
+      </w:pPr>
+      <w:r>
+        <w:rPr>
+          <w:lang w:val="en-US"/>
+        </w:rPr>
+        <w:t xml:space="preserve">10.  Seattle </w:t>
+      </w:r>
+      <w:proofErr w:type="gramStart"/>
+      <w:r>
+        <w:rPr>
+          <w:lang w:val="en-US"/>
+        </w:rPr>
+        <w:t>4.9.2018  –</w:t>
+      </w:r>
+      <w:proofErr w:type="gramEnd"/>
+      <w:r>
+        <w:rPr>
+          <w:lang w:val="en-US"/>
+        </w:rPr>
+        <w:t xml:space="preserve"> Baltimore orioles</w:t>
       </w:r>
     </w:p>
     <w:p>
@@ -584,7 +788,21 @@
         <w:rPr>
           <w:lang w:val="en-US"/>
         </w:rPr>
-        <w:t>17. ATLANTA BRAVES 13.8 – MiAMI MARLINS</w:t>
+        <w:t xml:space="preserve">17. ATLANTA BRAVES 13.8 – </w:t>
+      </w:r>
+      <w:proofErr w:type="spellStart"/>
+      <w:r>
+        <w:rPr>
+          <w:lang w:val="en-US"/>
+        </w:rPr>
+        <w:t>MiAMI</w:t>
+      </w:r>
+      <w:proofErr w:type="spellEnd"/>
+      <w:r>
+        <w:rPr>
+          <w:lang w:val="en-US"/>
+        </w:rPr>
+        <w:t xml:space="preserve"> MARLINS</w:t>
       </w:r>
     </w:p>
     <w:p>
@@ -674,7 +892,21 @@
           <w:lang w:val="en-US"/>
         </w:rPr>
         <w:lastRenderedPageBreak/>
-        <w:t xml:space="preserve">22. ST.LOUIS 13.8 </w:t>
+        <w:t xml:space="preserve">22. </w:t>
+      </w:r>
+      <w:proofErr w:type="gramStart"/>
+      <w:r>
+        <w:rPr>
+          <w:lang w:val="en-US"/>
+        </w:rPr>
+        <w:t>ST.LOUIS</w:t>
+      </w:r>
+      <w:proofErr w:type="gramEnd"/>
+      <w:r>
+        <w:rPr>
+          <w:lang w:val="en-US"/>
+        </w:rPr>
+        <w:t xml:space="preserve"> 13.8 </w:t>
       </w:r>
       <w:r>
         <w:rPr>
@@ -863,8 +1095,16 @@
         <w:rPr>
           <w:lang w:val="en-US"/>
         </w:rPr>
-        <w:t>31. Cincinnati 16.8 – san francsisco</w:t>
-      </w:r>
+        <w:t xml:space="preserve">31. Cincinnati 16.8 – san </w:t>
+      </w:r>
+      <w:proofErr w:type="spellStart"/>
+      <w:r>
+        <w:rPr>
+          <w:lang w:val="en-US"/>
+        </w:rPr>
+        <w:t>francsisco</w:t>
+      </w:r>
+      <w:proofErr w:type="spellEnd"/>
     </w:p>
     <w:p>
       <w:pPr>
@@ -965,7 +1205,21 @@
         <w:rPr>
           <w:lang w:val="en-US"/>
         </w:rPr>
-        <w:t xml:space="preserve">37. ST.LOUIS CARDINALS 16.8 </w:t>
+        <w:t xml:space="preserve">37. </w:t>
+      </w:r>
+      <w:proofErr w:type="gramStart"/>
+      <w:r>
+        <w:rPr>
+          <w:lang w:val="en-US"/>
+        </w:rPr>
+        <w:t>ST.LOUIS</w:t>
+      </w:r>
+      <w:proofErr w:type="gramEnd"/>
+      <w:r>
+        <w:rPr>
+          <w:lang w:val="en-US"/>
+        </w:rPr>
+        <w:t xml:space="preserve"> CARDINALS 16.8 </w:t>
       </w:r>
       <w:r>
         <w:rPr>
@@ -1349,7 +1603,21 @@
         <w:rPr>
           <w:lang w:val="en-US"/>
         </w:rPr>
-        <w:t>60. LOS ANGELES DODGERS 20.8 – ST.LOUIS CARDINALS</w:t>
+        <w:t xml:space="preserve">60. LOS ANGELES DODGERS 20.8 – </w:t>
+      </w:r>
+      <w:proofErr w:type="gramStart"/>
+      <w:r>
+        <w:rPr>
+          <w:lang w:val="en-US"/>
+        </w:rPr>
+        <w:t>ST.LOUIS</w:t>
+      </w:r>
+      <w:proofErr w:type="gramEnd"/>
+      <w:r>
+        <w:rPr>
+          <w:lang w:val="en-US"/>
+        </w:rPr>
+        <w:t xml:space="preserve"> CARDINALS</w:t>
       </w:r>
     </w:p>
     <w:p>
@@ -1542,7 +1810,21 @@
         <w:rPr>
           <w:lang w:val="en-US"/>
         </w:rPr>
-        <w:t>73. MIAMI MARLINS 6.8 – ST.LOUIS CARDINALS</w:t>
+        <w:t xml:space="preserve">73. MIAMI MARLINS 6.8 – </w:t>
+      </w:r>
+      <w:proofErr w:type="gramStart"/>
+      <w:r>
+        <w:rPr>
+          <w:lang w:val="en-US"/>
+        </w:rPr>
+        <w:t>ST.LOUIS</w:t>
+      </w:r>
+      <w:proofErr w:type="gramEnd"/>
+      <w:r>
+        <w:rPr>
+          <w:lang w:val="en-US"/>
+        </w:rPr>
+        <w:t xml:space="preserve"> CARDINALS</w:t>
       </w:r>
     </w:p>
     <w:p>
@@ -1581,7 +1863,21 @@
         <w:rPr>
           <w:lang w:val="en-US"/>
         </w:rPr>
-        <w:t>76. KANSAS CITY ROYALS 6.8 -  CHICAGO CUBS</w:t>
+        <w:t xml:space="preserve">76. KANSAS CITY ROYALS 6.8 </w:t>
+      </w:r>
+      <w:proofErr w:type="gramStart"/>
+      <w:r>
+        <w:rPr>
+          <w:lang w:val="en-US"/>
+        </w:rPr>
+        <w:t>-  CHICAGO</w:t>
+      </w:r>
+      <w:proofErr w:type="gramEnd"/>
+      <w:r>
+        <w:rPr>
+          <w:lang w:val="en-US"/>
+        </w:rPr>
+        <w:t xml:space="preserve"> CUBS</w:t>
       </w:r>
     </w:p>
     <w:p>
@@ -1625,6 +1921,9 @@
     </w:p>
     <w:p>
       <w:pPr>
+        <w:pBdr>
+          <w:bottom w:val="single" w:sz="6" w:space="1" w:color="auto"/>
+        </w:pBdr>
         <w:rPr>
           <w:lang w:val="en-US"/>
         </w:rPr>
@@ -1635,8 +1934,3431 @@
         </w:rPr>
         <w:t>80. SAN FRANSISICO GIANTS 6.8 – HOUSTON ASTROS</w:t>
       </w:r>
+    </w:p>
+    <w:p>
+      <w:pPr>
+        <w:rPr>
+          <w:lang w:val="en-US"/>
+        </w:rPr>
+      </w:pPr>
+      <w:r>
+        <w:rPr>
+          <w:lang w:val="en-US"/>
+        </w:rPr>
+        <w:t>5.</w:t>
+      </w:r>
+      <w:r>
+        <w:rPr>
+          <w:lang w:val="en-US"/>
+        </w:rPr>
+        <w:t>9</w:t>
+      </w:r>
+      <w:r>
+        <w:rPr>
+          <w:lang w:val="en-US"/>
+        </w:rPr>
+        <w:t>.2019</w:t>
+      </w:r>
+    </w:p>
+    <w:p>
+      <w:pPr>
+        <w:rPr>
+          <w:lang w:val="en-US"/>
+        </w:rPr>
+      </w:pPr>
+      <w:r>
+        <w:rPr>
+          <w:lang w:val="en-US"/>
+        </w:rPr>
+        <w:t xml:space="preserve">81. </w:t>
+      </w:r>
+      <w:r>
+        <w:rPr>
+          <w:lang w:val="en-US"/>
+        </w:rPr>
+        <w:t>Philadelphia Phillies at Cincinnati Reds</w:t>
+      </w:r>
+    </w:p>
+    <w:p>
+      <w:pPr>
+        <w:rPr>
+          <w:lang w:val="en-US"/>
+        </w:rPr>
+      </w:pPr>
+      <w:r>
+        <w:rPr>
+          <w:lang w:val="en-US"/>
+        </w:rPr>
+        <w:t>82.</w:t>
+      </w:r>
+      <w:r>
+        <w:rPr>
+          <w:lang w:val="en-US"/>
+        </w:rPr>
+        <w:t xml:space="preserve"> Chicago White Sox at Cleveland Indians</w:t>
+      </w:r>
+    </w:p>
+    <w:p>
+      <w:pPr>
+        <w:rPr>
+          <w:lang w:val="en-US"/>
+        </w:rPr>
+      </w:pPr>
+      <w:r>
+        <w:rPr>
+          <w:lang w:val="en-US"/>
+        </w:rPr>
+        <w:lastRenderedPageBreak/>
+        <w:t>83.</w:t>
+      </w:r>
+      <w:r>
+        <w:rPr>
+          <w:lang w:val="en-US"/>
+        </w:rPr>
+        <w:t xml:space="preserve"> Detroit Tigers at Kansas City Royals</w:t>
+      </w:r>
+    </w:p>
+    <w:p>
+      <w:pPr>
+        <w:rPr>
+          <w:lang w:val="en-US"/>
+        </w:rPr>
+      </w:pPr>
+      <w:r>
+        <w:rPr>
+          <w:lang w:val="en-US"/>
+        </w:rPr>
+        <w:t>84.</w:t>
+      </w:r>
+      <w:r>
+        <w:rPr>
+          <w:lang w:val="en-US"/>
+        </w:rPr>
+        <w:t xml:space="preserve"> San Francisco Giants at St. Louis Cardinals</w:t>
+      </w:r>
+    </w:p>
+    <w:p>
+      <w:pPr>
+        <w:rPr>
+          <w:lang w:val="en-US"/>
+        </w:rPr>
+      </w:pPr>
+      <w:r>
+        <w:rPr>
+          <w:lang w:val="en-US"/>
+        </w:rPr>
+        <w:t xml:space="preserve">85. </w:t>
+      </w:r>
+      <w:r>
+        <w:rPr>
+          <w:lang w:val="en-US"/>
+        </w:rPr>
+        <w:t>Los Angeles Angels at Oakland Athletics</w:t>
+      </w:r>
+    </w:p>
+    <w:p>
+      <w:pPr>
+        <w:rPr>
+          <w:lang w:val="en-US"/>
+        </w:rPr>
+      </w:pPr>
+      <w:r>
+        <w:rPr>
+          <w:lang w:val="en-US"/>
+        </w:rPr>
+        <w:t xml:space="preserve">86. </w:t>
+      </w:r>
+      <w:r>
+        <w:rPr>
+          <w:lang w:val="en-US"/>
+        </w:rPr>
+        <w:t>Miami Marlins at Pittsburgh Pirates</w:t>
+      </w:r>
+    </w:p>
+    <w:p>
+      <w:pPr>
+        <w:rPr>
+          <w:lang w:val="en-US"/>
+        </w:rPr>
+      </w:pPr>
+      <w:r>
+        <w:rPr>
+          <w:lang w:val="en-US"/>
+        </w:rPr>
+        <w:t xml:space="preserve">87. </w:t>
+      </w:r>
+      <w:r>
+        <w:rPr>
+          <w:lang w:val="en-US"/>
+        </w:rPr>
+        <w:t>Texas Rangers at Baltimore Orioles</w:t>
+      </w:r>
+    </w:p>
+    <w:p>
+      <w:pPr>
+        <w:rPr>
+          <w:lang w:val="en-US"/>
+        </w:rPr>
+      </w:pPr>
+      <w:r>
+        <w:rPr>
+          <w:lang w:val="en-US"/>
+        </w:rPr>
+        <w:t xml:space="preserve">88. </w:t>
+      </w:r>
+      <w:r>
+        <w:rPr>
+          <w:lang w:val="en-US"/>
+        </w:rPr>
+        <w:t>Minnesota Twins at Boston Red Sox</w:t>
+      </w:r>
+    </w:p>
+    <w:p>
+      <w:pPr>
+        <w:rPr>
+          <w:lang w:val="en-US"/>
+        </w:rPr>
+      </w:pPr>
+      <w:r>
+        <w:rPr>
+          <w:lang w:val="en-US"/>
+        </w:rPr>
+        <w:t xml:space="preserve">89. </w:t>
+      </w:r>
+      <w:r>
+        <w:rPr>
+          <w:lang w:val="en-US"/>
+        </w:rPr>
+        <w:t>Toronto Blue Jays at Tampa Bay Rays</w:t>
+      </w:r>
+    </w:p>
+    <w:p>
+      <w:pPr>
+        <w:rPr>
+          <w:lang w:val="en-US"/>
+        </w:rPr>
+      </w:pPr>
+      <w:r>
+        <w:rPr>
+          <w:lang w:val="en-US"/>
+        </w:rPr>
+        <w:t xml:space="preserve">90. </w:t>
+      </w:r>
+      <w:r>
+        <w:rPr>
+          <w:lang w:val="en-US"/>
+        </w:rPr>
+        <w:t>Chicago Cubs at Milwaukee Brewers</w:t>
+      </w:r>
+    </w:p>
+    <w:p>
+      <w:pPr>
+        <w:rPr>
+          <w:lang w:val="en-US"/>
+        </w:rPr>
+      </w:pPr>
+      <w:r>
+        <w:rPr>
+          <w:lang w:val="en-US"/>
+        </w:rPr>
+        <w:t xml:space="preserve">91. </w:t>
+      </w:r>
+      <w:r>
+        <w:rPr>
+          <w:lang w:val="en-US"/>
+        </w:rPr>
+        <w:t>Washington Nationals at Atlanta Braves</w:t>
+      </w:r>
+    </w:p>
+    <w:p>
+      <w:pPr>
+        <w:pBdr>
+          <w:bottom w:val="single" w:sz="6" w:space="1" w:color="auto"/>
+        </w:pBdr>
+        <w:rPr>
+          <w:lang w:val="en-US"/>
+        </w:rPr>
+      </w:pPr>
+      <w:r>
+        <w:rPr>
+          <w:lang w:val="en-US"/>
+        </w:rPr>
+        <w:t xml:space="preserve">92. </w:t>
+      </w:r>
+      <w:r>
+        <w:rPr>
+          <w:lang w:val="en-US"/>
+        </w:rPr>
+        <w:t>Seattle Mariners at Houston Astros</w:t>
+      </w:r>
+    </w:p>
+    <w:p>
+      <w:pPr>
+        <w:rPr>
+          <w:lang w:val="en-US"/>
+        </w:rPr>
+      </w:pPr>
+    </w:p>
+    <w:p>
+      <w:pPr>
+        <w:rPr>
+          <w:lang w:val="en-US"/>
+        </w:rPr>
+      </w:pPr>
+      <w:r>
+        <w:rPr>
+          <w:lang w:val="en-US"/>
+        </w:rPr>
+        <w:t>1.9.2019</w:t>
+      </w:r>
+    </w:p>
+    <w:p>
+      <w:pPr>
+        <w:rPr>
+          <w:lang w:val="en-US"/>
+        </w:rPr>
+      </w:pPr>
+      <w:r>
+        <w:rPr>
+          <w:lang w:val="en-US"/>
+        </w:rPr>
+        <w:t>93.</w:t>
+      </w:r>
+      <w:r>
+        <w:rPr>
+          <w:lang w:val="en-US"/>
+        </w:rPr>
+        <w:t xml:space="preserve"> Cincinnati Reds at St. Louis Cardinals</w:t>
+      </w:r>
+    </w:p>
+    <w:p>
+      <w:pPr>
+        <w:rPr>
+          <w:lang w:val="en-US"/>
+        </w:rPr>
+      </w:pPr>
+      <w:r>
+        <w:rPr>
+          <w:lang w:val="en-US"/>
+        </w:rPr>
+        <w:t xml:space="preserve">94. </w:t>
+      </w:r>
+      <w:r>
+        <w:rPr>
+          <w:lang w:val="en-US"/>
+        </w:rPr>
+        <w:t>Oakland Athletics at New York Yankees</w:t>
+      </w:r>
+    </w:p>
+    <w:p>
+      <w:pPr>
+        <w:rPr>
+          <w:lang w:val="en-US"/>
+        </w:rPr>
+      </w:pPr>
+      <w:r>
+        <w:rPr>
+          <w:lang w:val="en-US"/>
+        </w:rPr>
+        <w:t xml:space="preserve">95. </w:t>
+      </w:r>
+      <w:r>
+        <w:rPr>
+          <w:lang w:val="en-US"/>
+        </w:rPr>
+        <w:t>Houston Astros at Toronto Blue Jays</w:t>
+      </w:r>
+    </w:p>
+    <w:p>
+      <w:pPr>
+        <w:rPr>
+          <w:lang w:val="en-US"/>
+        </w:rPr>
+      </w:pPr>
+      <w:r>
+        <w:rPr>
+          <w:lang w:val="en-US"/>
+        </w:rPr>
+        <w:t xml:space="preserve">96. </w:t>
+      </w:r>
+      <w:r>
+        <w:rPr>
+          <w:lang w:val="en-US"/>
+        </w:rPr>
+        <w:t>Cleveland Indians at Tampa Bay Rays</w:t>
+      </w:r>
+    </w:p>
+    <w:p>
+      <w:pPr>
+        <w:rPr>
+          <w:lang w:val="en-US"/>
+        </w:rPr>
+      </w:pPr>
+      <w:r>
+        <w:rPr>
+          <w:lang w:val="en-US"/>
+        </w:rPr>
+        <w:t xml:space="preserve">97. </w:t>
+      </w:r>
+      <w:r>
+        <w:rPr>
+          <w:lang w:val="en-US"/>
+        </w:rPr>
+        <w:t>Minnesota Twins at Detroit Tigers</w:t>
+      </w:r>
+    </w:p>
+    <w:p>
+      <w:pPr>
+        <w:rPr>
+          <w:lang w:val="en-US"/>
+        </w:rPr>
+      </w:pPr>
+      <w:r>
+        <w:rPr>
+          <w:lang w:val="en-US"/>
+        </w:rPr>
+        <w:t xml:space="preserve">98. </w:t>
+      </w:r>
+      <w:r>
+        <w:rPr>
+          <w:lang w:val="en-US"/>
+        </w:rPr>
+        <w:t>Miami Marlins at Washington Nationals</w:t>
+      </w:r>
+    </w:p>
+    <w:p>
+      <w:pPr>
+        <w:rPr>
+          <w:lang w:val="en-US"/>
+        </w:rPr>
+      </w:pPr>
+      <w:r>
+        <w:rPr>
+          <w:lang w:val="en-US"/>
+        </w:rPr>
+        <w:t xml:space="preserve">99. </w:t>
+      </w:r>
+      <w:r>
+        <w:rPr>
+          <w:lang w:val="en-US"/>
+        </w:rPr>
+        <w:t>Baltimore Orioles at Kansas City Royals</w:t>
+      </w:r>
+    </w:p>
+    <w:p>
+      <w:pPr>
+        <w:rPr>
+          <w:lang w:val="en-US"/>
+        </w:rPr>
+      </w:pPr>
+      <w:r>
+        <w:rPr>
+          <w:lang w:val="en-US"/>
+        </w:rPr>
+        <w:t xml:space="preserve">100. </w:t>
+      </w:r>
+      <w:r>
+        <w:rPr>
+          <w:lang w:val="en-US"/>
+        </w:rPr>
+        <w:t>Milwaukee Brewers at Chicago Cubs</w:t>
+      </w:r>
+    </w:p>
+    <w:p>
+      <w:pPr>
+        <w:rPr>
+          <w:lang w:val="en-US"/>
+        </w:rPr>
+      </w:pPr>
+      <w:r>
+        <w:rPr>
+          <w:lang w:val="en-US"/>
+        </w:rPr>
+        <w:t xml:space="preserve">101. </w:t>
+      </w:r>
+      <w:r>
+        <w:rPr>
+          <w:lang w:val="en-US"/>
+        </w:rPr>
+        <w:t>Seattle Mariners at Texas Rangers</w:t>
+      </w:r>
+    </w:p>
+    <w:p>
+      <w:pPr>
+        <w:rPr>
+          <w:lang w:val="en-US"/>
+        </w:rPr>
+      </w:pPr>
+      <w:r>
+        <w:rPr>
+          <w:lang w:val="en-US"/>
+        </w:rPr>
+        <w:t xml:space="preserve">102. </w:t>
+      </w:r>
+      <w:r>
+        <w:rPr>
+          <w:lang w:val="en-US"/>
+        </w:rPr>
+        <w:t>Pittsburgh Pirates at Colorado Rockies</w:t>
+      </w:r>
+    </w:p>
+    <w:p>
+      <w:pPr>
+        <w:rPr>
+          <w:lang w:val="en-US"/>
+        </w:rPr>
+      </w:pPr>
+      <w:r>
+        <w:rPr>
+          <w:lang w:val="en-US"/>
+        </w:rPr>
+        <w:t xml:space="preserve">103. </w:t>
+      </w:r>
+      <w:r>
+        <w:rPr>
+          <w:lang w:val="en-US"/>
+        </w:rPr>
+        <w:t>San Diego Padres at San Francisco Giants</w:t>
+      </w:r>
+    </w:p>
+    <w:p>
+      <w:pPr>
+        <w:rPr>
+          <w:lang w:val="en-US"/>
+        </w:rPr>
+      </w:pPr>
+      <w:r>
+        <w:rPr>
+          <w:lang w:val="en-US"/>
+        </w:rPr>
+        <w:t xml:space="preserve">104. </w:t>
+      </w:r>
+      <w:r>
+        <w:rPr>
+          <w:lang w:val="en-US"/>
+        </w:rPr>
+        <w:t>Boston Red Sox at Los Angeles Angels</w:t>
+      </w:r>
+    </w:p>
+    <w:p>
+      <w:pPr>
+        <w:rPr>
+          <w:lang w:val="en-US"/>
+        </w:rPr>
+      </w:pPr>
+      <w:r>
+        <w:rPr>
+          <w:lang w:val="en-US"/>
+        </w:rPr>
+        <w:t xml:space="preserve">105. </w:t>
+      </w:r>
+      <w:r>
+        <w:rPr>
+          <w:lang w:val="en-US"/>
+        </w:rPr>
+        <w:t>Los Angeles Dodgers at Arizona Diamondbacks</w:t>
+      </w:r>
+    </w:p>
+    <w:p>
+      <w:pPr>
+        <w:rPr>
+          <w:lang w:val="en-US"/>
+        </w:rPr>
+      </w:pPr>
+      <w:r>
+        <w:rPr>
+          <w:lang w:val="en-US"/>
+        </w:rPr>
+        <w:t xml:space="preserve">106. </w:t>
+      </w:r>
+      <w:r>
+        <w:rPr>
+          <w:lang w:val="en-US"/>
+        </w:rPr>
+        <w:t>Chicago White Sox at Atlanta Braves</w:t>
+      </w:r>
+    </w:p>
+    <w:p>
+      <w:pPr>
+        <w:rPr>
+          <w:lang w:val="en-US"/>
+        </w:rPr>
+      </w:pPr>
+      <w:r>
+        <w:rPr>
+          <w:lang w:val="en-US"/>
+        </w:rPr>
+        <w:t xml:space="preserve">107. </w:t>
+      </w:r>
+      <w:r>
+        <w:rPr>
+          <w:lang w:val="en-US"/>
+        </w:rPr>
+        <w:t>New York Mets at Philadelphia Phillies</w:t>
+      </w:r>
+    </w:p>
+    <w:p>
+      <w:pPr>
+        <w:pBdr>
+          <w:bottom w:val="single" w:sz="6" w:space="1" w:color="auto"/>
+        </w:pBdr>
+        <w:rPr>
+          <w:lang w:val="en-US"/>
+        </w:rPr>
+      </w:pPr>
+      <w:r>
+        <w:rPr>
+          <w:lang w:val="en-US"/>
+        </w:rPr>
+        <w:t xml:space="preserve">108. </w:t>
+      </w:r>
+      <w:r>
+        <w:rPr>
+          <w:lang w:val="en-US"/>
+        </w:rPr>
+        <w:t>Cincinnati Reds at St. Louis Cardinals</w:t>
+      </w:r>
+    </w:p>
+    <w:p>
+      <w:pPr>
+        <w:rPr>
+          <w:lang w:val="en-US"/>
+        </w:rPr>
+      </w:pPr>
+      <w:r>
+        <w:rPr>
+          <w:lang w:val="en-US"/>
+        </w:rPr>
+        <w:t>20.8.2019</w:t>
+      </w:r>
+    </w:p>
+    <w:p>
+      <w:pPr>
+        <w:rPr>
+          <w:lang w:val="en-US"/>
+        </w:rPr>
+      </w:pPr>
+      <w:r>
+        <w:rPr>
+          <w:lang w:val="en-US"/>
+        </w:rPr>
+        <w:t xml:space="preserve">109. </w:t>
+      </w:r>
+      <w:r>
+        <w:rPr>
+          <w:lang w:val="en-US"/>
+        </w:rPr>
+        <w:t>Los Angeles Angels at Texas Rangers</w:t>
+      </w:r>
+    </w:p>
+    <w:p>
+      <w:pPr>
+        <w:rPr>
+          <w:lang w:val="en-US"/>
+        </w:rPr>
+      </w:pPr>
+      <w:r>
+        <w:rPr>
+          <w:lang w:val="en-US"/>
+        </w:rPr>
+        <w:t xml:space="preserve">110. </w:t>
+      </w:r>
+      <w:r>
+        <w:rPr>
+          <w:lang w:val="en-US"/>
+        </w:rPr>
+        <w:t>Washington Nationals at Pittsburgh Pirates</w:t>
+      </w:r>
+    </w:p>
+    <w:p>
+      <w:pPr>
+        <w:rPr>
+          <w:lang w:val="en-US"/>
+        </w:rPr>
+      </w:pPr>
+      <w:r>
+        <w:rPr>
+          <w:lang w:val="en-US"/>
+        </w:rPr>
+        <w:lastRenderedPageBreak/>
+        <w:t xml:space="preserve">111. </w:t>
+      </w:r>
+      <w:r>
+        <w:rPr>
+          <w:lang w:val="en-US"/>
+        </w:rPr>
+        <w:t>Kansas City Royals at Baltimore Orioles</w:t>
+      </w:r>
+    </w:p>
+    <w:p>
+      <w:pPr>
+        <w:rPr>
+          <w:lang w:val="en-US"/>
+        </w:rPr>
+      </w:pPr>
+      <w:r>
+        <w:rPr>
+          <w:lang w:val="en-US"/>
+        </w:rPr>
+        <w:t xml:space="preserve">112. </w:t>
+      </w:r>
+      <w:r>
+        <w:rPr>
+          <w:lang w:val="en-US"/>
+        </w:rPr>
+        <w:t>Seattle Mariners at Tampa Bay Rays</w:t>
+      </w:r>
+    </w:p>
+    <w:p>
+      <w:pPr>
+        <w:rPr>
+          <w:lang w:val="en-US"/>
+        </w:rPr>
+      </w:pPr>
+      <w:r>
+        <w:rPr>
+          <w:lang w:val="en-US"/>
+        </w:rPr>
+        <w:t xml:space="preserve">113. </w:t>
+      </w:r>
+      <w:r>
+        <w:rPr>
+          <w:lang w:val="en-US"/>
+        </w:rPr>
+        <w:t>San Diego Padres at Cincinnati Reds</w:t>
+      </w:r>
+    </w:p>
+    <w:p>
+      <w:pPr>
+        <w:rPr>
+          <w:lang w:val="en-US"/>
+        </w:rPr>
+      </w:pPr>
+      <w:r>
+        <w:rPr>
+          <w:lang w:val="en-US"/>
+        </w:rPr>
+        <w:t xml:space="preserve">114. </w:t>
+      </w:r>
+      <w:r>
+        <w:rPr>
+          <w:lang w:val="en-US"/>
+        </w:rPr>
+        <w:t>Philadelphia Phillies at Boston Red Sox</w:t>
+      </w:r>
+    </w:p>
+    <w:p>
+      <w:pPr>
+        <w:rPr>
+          <w:lang w:val="en-US"/>
+        </w:rPr>
+      </w:pPr>
+      <w:r>
+        <w:rPr>
+          <w:lang w:val="en-US"/>
+        </w:rPr>
+        <w:t xml:space="preserve">115. </w:t>
+      </w:r>
+      <w:r>
+        <w:rPr>
+          <w:lang w:val="en-US"/>
+        </w:rPr>
+        <w:t>Cleveland Indians at New York Mets</w:t>
+      </w:r>
+    </w:p>
+    <w:p>
+      <w:pPr>
+        <w:rPr>
+          <w:lang w:val="en-US"/>
+        </w:rPr>
+      </w:pPr>
+      <w:r>
+        <w:rPr>
+          <w:lang w:val="en-US"/>
+        </w:rPr>
+        <w:t xml:space="preserve">116. </w:t>
+      </w:r>
+      <w:r>
+        <w:rPr>
+          <w:lang w:val="en-US"/>
+        </w:rPr>
+        <w:t>Miami Marlins at Atlanta Braves</w:t>
+      </w:r>
+    </w:p>
+    <w:p>
+      <w:pPr>
+        <w:rPr>
+          <w:lang w:val="en-US"/>
+        </w:rPr>
+      </w:pPr>
+      <w:r>
+        <w:rPr>
+          <w:lang w:val="en-US"/>
+        </w:rPr>
+        <w:t xml:space="preserve">117. </w:t>
+      </w:r>
+      <w:r>
+        <w:rPr>
+          <w:lang w:val="en-US"/>
+        </w:rPr>
+        <w:t>Milwaukee Brewers at St. Louis Cardinals</w:t>
+      </w:r>
+    </w:p>
+    <w:p>
+      <w:pPr>
+        <w:rPr>
+          <w:lang w:val="en-US"/>
+        </w:rPr>
+      </w:pPr>
+      <w:r>
+        <w:rPr>
+          <w:lang w:val="en-US"/>
+        </w:rPr>
+        <w:t xml:space="preserve">118. </w:t>
+      </w:r>
+      <w:r>
+        <w:rPr>
+          <w:lang w:val="en-US"/>
+        </w:rPr>
+        <w:t>San Francisco Giants at Chicago Cubs</w:t>
+      </w:r>
+    </w:p>
+    <w:p>
+      <w:pPr>
+        <w:rPr>
+          <w:lang w:val="en-US"/>
+        </w:rPr>
+      </w:pPr>
+      <w:r>
+        <w:rPr>
+          <w:lang w:val="en-US"/>
+        </w:rPr>
+        <w:t xml:space="preserve">119. </w:t>
+      </w:r>
+      <w:r>
+        <w:rPr>
+          <w:lang w:val="en-US"/>
+        </w:rPr>
+        <w:t>Los Angeles Angels at Texas Rangers</w:t>
+      </w:r>
+    </w:p>
+    <w:p>
+      <w:pPr>
+        <w:rPr>
+          <w:lang w:val="en-US"/>
+        </w:rPr>
+      </w:pPr>
+      <w:r>
+        <w:rPr>
+          <w:lang w:val="en-US"/>
+        </w:rPr>
+        <w:t xml:space="preserve">120. </w:t>
+      </w:r>
+      <w:r>
+        <w:rPr>
+          <w:lang w:val="en-US"/>
+        </w:rPr>
+        <w:t>Chicago White Sox at Minnesota Twins</w:t>
+      </w:r>
+    </w:p>
+    <w:p>
+      <w:pPr>
+        <w:rPr>
+          <w:lang w:val="en-US"/>
+        </w:rPr>
+      </w:pPr>
+      <w:r>
+        <w:rPr>
+          <w:lang w:val="en-US"/>
+        </w:rPr>
+        <w:t xml:space="preserve">121. </w:t>
+      </w:r>
+      <w:r>
+        <w:rPr>
+          <w:lang w:val="en-US"/>
+        </w:rPr>
+        <w:t>Detroit Tigers at Houston Astros</w:t>
+      </w:r>
+    </w:p>
+    <w:p>
+      <w:pPr>
+        <w:rPr>
+          <w:lang w:val="en-US"/>
+        </w:rPr>
+      </w:pPr>
+      <w:r>
+        <w:rPr>
+          <w:lang w:val="en-US"/>
+        </w:rPr>
+        <w:t xml:space="preserve">122. </w:t>
+      </w:r>
+      <w:r>
+        <w:rPr>
+          <w:lang w:val="en-US"/>
+        </w:rPr>
+        <w:t>Colorado Rockies at Arizona Diamondbacks</w:t>
+      </w:r>
+    </w:p>
+    <w:p>
+      <w:pPr>
+        <w:rPr>
+          <w:lang w:val="en-US"/>
+        </w:rPr>
+      </w:pPr>
+      <w:r>
+        <w:rPr>
+          <w:lang w:val="en-US"/>
+        </w:rPr>
+        <w:t xml:space="preserve">123. </w:t>
+      </w:r>
+      <w:r>
+        <w:rPr>
+          <w:lang w:val="en-US"/>
+        </w:rPr>
+        <w:t>New York Yankees at Oakland Athletics</w:t>
+      </w:r>
+    </w:p>
+    <w:p>
+      <w:pPr>
+        <w:pBdr>
+          <w:bottom w:val="single" w:sz="6" w:space="1" w:color="auto"/>
+        </w:pBdr>
+        <w:rPr>
+          <w:lang w:val="en-US"/>
+        </w:rPr>
+      </w:pPr>
+      <w:r>
+        <w:rPr>
+          <w:lang w:val="en-US"/>
+        </w:rPr>
+        <w:t xml:space="preserve">124. </w:t>
+      </w:r>
+      <w:r>
+        <w:rPr>
+          <w:lang w:val="en-US"/>
+        </w:rPr>
+        <w:t>Toronto Blue Jays at Los Angeles Dodgers</w:t>
+      </w:r>
+    </w:p>
+    <w:p>
+      <w:pPr>
+        <w:rPr>
+          <w:lang w:val="en-US"/>
+        </w:rPr>
+      </w:pPr>
+      <w:r>
+        <w:rPr>
+          <w:lang w:val="en-US"/>
+        </w:rPr>
+        <w:t>29.8.2019</w:t>
+      </w:r>
+    </w:p>
+    <w:p>
+      <w:pPr>
+        <w:rPr>
+          <w:lang w:val="en-US"/>
+        </w:rPr>
+      </w:pPr>
+      <w:r>
+        <w:rPr>
+          <w:lang w:val="en-US"/>
+        </w:rPr>
+        <w:t xml:space="preserve">125. </w:t>
+      </w:r>
+      <w:r>
+        <w:rPr>
+          <w:lang w:val="en-US"/>
+        </w:rPr>
+        <w:t>Cleveland Indians at Detroit Tigers</w:t>
+      </w:r>
+    </w:p>
+    <w:p>
+      <w:pPr>
+        <w:rPr>
+          <w:lang w:val="en-US"/>
+        </w:rPr>
+      </w:pPr>
+      <w:r>
+        <w:rPr>
+          <w:lang w:val="en-US"/>
+        </w:rPr>
+        <w:t xml:space="preserve">126. </w:t>
+      </w:r>
+      <w:r>
+        <w:rPr>
+          <w:lang w:val="en-US"/>
+        </w:rPr>
+        <w:t>Oakland Athletics at Kansas City Royals</w:t>
+      </w:r>
+    </w:p>
+    <w:p>
+      <w:pPr>
+        <w:rPr>
+          <w:lang w:val="en-US"/>
+        </w:rPr>
+      </w:pPr>
+      <w:r>
+        <w:rPr>
+          <w:lang w:val="en-US"/>
+        </w:rPr>
+        <w:t xml:space="preserve">127. </w:t>
+      </w:r>
+      <w:r>
+        <w:rPr>
+          <w:lang w:val="en-US"/>
+        </w:rPr>
+        <w:t>Tampa Bay Rays at Houston Astros</w:t>
+      </w:r>
+    </w:p>
+    <w:p>
+      <w:pPr>
+        <w:rPr>
+          <w:lang w:val="en-US"/>
+        </w:rPr>
+      </w:pPr>
+      <w:r>
+        <w:rPr>
+          <w:lang w:val="en-US"/>
+        </w:rPr>
+        <w:t xml:space="preserve">128. </w:t>
+      </w:r>
+      <w:r>
+        <w:rPr>
+          <w:lang w:val="en-US"/>
+        </w:rPr>
+        <w:t>Minnesota Twins at Chicago White Sox</w:t>
+      </w:r>
+    </w:p>
+    <w:p>
+      <w:pPr>
+        <w:rPr>
+          <w:lang w:val="en-US"/>
+        </w:rPr>
+      </w:pPr>
+      <w:r>
+        <w:rPr>
+          <w:lang w:val="en-US"/>
+        </w:rPr>
+        <w:t xml:space="preserve">129. </w:t>
+      </w:r>
+      <w:r>
+        <w:rPr>
+          <w:lang w:val="en-US"/>
+        </w:rPr>
+        <w:t>Chicago Cubs at New York Mets</w:t>
+      </w:r>
+    </w:p>
+    <w:p>
+      <w:pPr>
+        <w:rPr>
+          <w:lang w:val="en-US"/>
+        </w:rPr>
+      </w:pPr>
+      <w:r>
+        <w:rPr>
+          <w:lang w:val="en-US"/>
+        </w:rPr>
+        <w:t xml:space="preserve">130. </w:t>
+      </w:r>
+      <w:r>
+        <w:rPr>
+          <w:lang w:val="en-US"/>
+        </w:rPr>
+        <w:t>Cincinnati Reds at Miami Marlins</w:t>
+      </w:r>
+    </w:p>
+    <w:p>
+      <w:pPr>
+        <w:rPr>
+          <w:lang w:val="en-US"/>
+        </w:rPr>
+      </w:pPr>
+      <w:r>
+        <w:rPr>
+          <w:lang w:val="en-US"/>
+        </w:rPr>
+        <w:t xml:space="preserve">131. </w:t>
+      </w:r>
+      <w:r>
+        <w:rPr>
+          <w:lang w:val="en-US"/>
+        </w:rPr>
+        <w:t>Seattle Mariners at Texas Rangers</w:t>
+      </w:r>
+    </w:p>
+    <w:p>
+      <w:pPr>
+        <w:rPr>
+          <w:lang w:val="en-US"/>
+        </w:rPr>
+      </w:pPr>
+      <w:r>
+        <w:rPr>
+          <w:lang w:val="en-US"/>
+        </w:rPr>
+        <w:t xml:space="preserve">132. </w:t>
+      </w:r>
+      <w:r>
+        <w:rPr>
+          <w:lang w:val="en-US"/>
+        </w:rPr>
+        <w:t>Pittsburgh Pirates at Colorado Rockies</w:t>
+      </w:r>
+    </w:p>
+    <w:p>
+      <w:pPr>
+        <w:rPr>
+          <w:lang w:val="en-US"/>
+        </w:rPr>
+      </w:pPr>
+      <w:r>
+        <w:rPr>
+          <w:lang w:val="en-US"/>
+        </w:rPr>
+        <w:t xml:space="preserve">133. </w:t>
+      </w:r>
+      <w:r>
+        <w:rPr>
+          <w:lang w:val="en-US"/>
+        </w:rPr>
+        <w:t>Los Angeles Dodgers at Arizona Diamondbacks</w:t>
+      </w:r>
+    </w:p>
+    <w:p>
+      <w:pPr>
+        <w:pBdr>
+          <w:bottom w:val="single" w:sz="6" w:space="1" w:color="auto"/>
+        </w:pBdr>
+        <w:rPr>
+          <w:lang w:val="en-US"/>
+        </w:rPr>
+      </w:pPr>
+      <w:r>
+        <w:rPr>
+          <w:lang w:val="en-US"/>
+        </w:rPr>
+        <w:t xml:space="preserve">134. </w:t>
+      </w:r>
+      <w:r>
+        <w:rPr>
+          <w:lang w:val="en-US"/>
+        </w:rPr>
+        <w:t>San Diego Padres at San Francisco Giants</w:t>
+      </w:r>
+    </w:p>
+    <w:p>
+      <w:pPr>
+        <w:rPr>
+          <w:lang w:val="en-US"/>
+        </w:rPr>
+      </w:pPr>
+      <w:r>
+        <w:rPr>
+          <w:lang w:val="en-US"/>
+        </w:rPr>
+        <w:t>24.8.2019</w:t>
+      </w:r>
+    </w:p>
+    <w:p>
+      <w:pPr>
+        <w:rPr>
+          <w:lang w:val="en-US"/>
+        </w:rPr>
+      </w:pPr>
+      <w:r>
+        <w:rPr>
+          <w:lang w:val="en-US"/>
+        </w:rPr>
+        <w:t xml:space="preserve">135. </w:t>
+      </w:r>
+      <w:r>
+        <w:rPr>
+          <w:lang w:val="en-US"/>
+        </w:rPr>
+        <w:t>Washington Nationals at Chicago Cubs</w:t>
+      </w:r>
+    </w:p>
+    <w:p>
+      <w:pPr>
+        <w:rPr>
+          <w:lang w:val="en-US"/>
+        </w:rPr>
+      </w:pPr>
+      <w:r>
+        <w:rPr>
+          <w:lang w:val="en-US"/>
+        </w:rPr>
+        <w:t xml:space="preserve">136. </w:t>
+      </w:r>
+      <w:r>
+        <w:rPr>
+          <w:lang w:val="en-US"/>
+        </w:rPr>
+        <w:t>New York Yankees at Los Angeles Dodgers</w:t>
+      </w:r>
+    </w:p>
+    <w:p>
+      <w:pPr>
+        <w:rPr>
+          <w:lang w:val="en-US"/>
+        </w:rPr>
+      </w:pPr>
+      <w:r>
+        <w:rPr>
+          <w:lang w:val="en-US"/>
+        </w:rPr>
+        <w:t xml:space="preserve">137. </w:t>
+      </w:r>
+      <w:r>
+        <w:rPr>
+          <w:lang w:val="en-US"/>
+        </w:rPr>
+        <w:t>Philadelphia Phillies at Miami Marlins</w:t>
+      </w:r>
+    </w:p>
+    <w:p>
+      <w:pPr>
+        <w:rPr>
+          <w:lang w:val="en-US"/>
+        </w:rPr>
+      </w:pPr>
+      <w:r>
+        <w:rPr>
+          <w:lang w:val="en-US"/>
+        </w:rPr>
+        <w:t xml:space="preserve">138. </w:t>
+      </w:r>
+      <w:r>
+        <w:rPr>
+          <w:lang w:val="en-US"/>
+        </w:rPr>
+        <w:t>Cincinnati Reds at Pittsburgh Pirates</w:t>
+      </w:r>
+    </w:p>
+    <w:p>
+      <w:pPr>
+        <w:rPr>
+          <w:lang w:val="en-US"/>
+        </w:rPr>
+      </w:pPr>
+      <w:r>
+        <w:rPr>
+          <w:lang w:val="en-US"/>
+        </w:rPr>
+        <w:t xml:space="preserve">139. </w:t>
+      </w:r>
+      <w:r>
+        <w:rPr>
+          <w:lang w:val="en-US"/>
+        </w:rPr>
+        <w:t>Tampa Bay Rays at Baltimore Orioles</w:t>
+      </w:r>
+    </w:p>
+    <w:p>
+      <w:pPr>
+        <w:rPr>
+          <w:lang w:val="en-US"/>
+        </w:rPr>
+      </w:pPr>
+      <w:r>
+        <w:rPr>
+          <w:lang w:val="en-US"/>
+        </w:rPr>
+        <w:lastRenderedPageBreak/>
+        <w:t xml:space="preserve">140. </w:t>
+      </w:r>
+      <w:r>
+        <w:rPr>
+          <w:lang w:val="en-US"/>
+        </w:rPr>
+        <w:t>Texas Rangers at Chicago White Sox</w:t>
+      </w:r>
+    </w:p>
+    <w:p>
+      <w:pPr>
+        <w:rPr>
+          <w:lang w:val="en-US"/>
+        </w:rPr>
+      </w:pPr>
+      <w:r>
+        <w:rPr>
+          <w:lang w:val="en-US"/>
+        </w:rPr>
+        <w:t xml:space="preserve">141. </w:t>
+      </w:r>
+      <w:r>
+        <w:rPr>
+          <w:lang w:val="en-US"/>
+        </w:rPr>
+        <w:t>Los Angeles Angels at Houston Astros</w:t>
+      </w:r>
+    </w:p>
+    <w:p>
+      <w:pPr>
+        <w:rPr>
+          <w:lang w:val="en-US"/>
+        </w:rPr>
+      </w:pPr>
+      <w:r>
+        <w:rPr>
+          <w:lang w:val="en-US"/>
+        </w:rPr>
+        <w:t xml:space="preserve">142. </w:t>
+      </w:r>
+      <w:r>
+        <w:rPr>
+          <w:lang w:val="en-US"/>
+        </w:rPr>
+        <w:t>Detroit Tigers at Minnesota Twins</w:t>
+      </w:r>
+    </w:p>
+    <w:p>
+      <w:pPr>
+        <w:rPr>
+          <w:lang w:val="en-US"/>
+        </w:rPr>
+      </w:pPr>
+      <w:r>
+        <w:rPr>
+          <w:lang w:val="en-US"/>
+        </w:rPr>
+        <w:t xml:space="preserve">143. </w:t>
+      </w:r>
+      <w:r>
+        <w:rPr>
+          <w:lang w:val="en-US"/>
+        </w:rPr>
+        <w:t>Kansas City Royals at Cleveland Indians</w:t>
+      </w:r>
+    </w:p>
+    <w:p>
+      <w:pPr>
+        <w:rPr>
+          <w:lang w:val="en-US"/>
+        </w:rPr>
+      </w:pPr>
+      <w:r>
+        <w:rPr>
+          <w:lang w:val="en-US"/>
+        </w:rPr>
+        <w:t xml:space="preserve">144. </w:t>
+      </w:r>
+      <w:r>
+        <w:rPr>
+          <w:lang w:val="en-US"/>
+        </w:rPr>
+        <w:t>Arizona Diamondbacks at Milwaukee Brewers</w:t>
+      </w:r>
+    </w:p>
+    <w:p>
+      <w:pPr>
+        <w:rPr>
+          <w:lang w:val="en-US"/>
+        </w:rPr>
+      </w:pPr>
+      <w:r>
+        <w:rPr>
+          <w:lang w:val="en-US"/>
+        </w:rPr>
+        <w:t xml:space="preserve">145. </w:t>
+      </w:r>
+      <w:r>
+        <w:rPr>
+          <w:lang w:val="en-US"/>
+        </w:rPr>
+        <w:t>Atlanta Braves at New York Mets</w:t>
+      </w:r>
+    </w:p>
+    <w:p>
+      <w:pPr>
+        <w:rPr>
+          <w:lang w:val="en-US"/>
+        </w:rPr>
+      </w:pPr>
+      <w:r>
+        <w:rPr>
+          <w:lang w:val="en-US"/>
+        </w:rPr>
+        <w:t xml:space="preserve">146. </w:t>
+      </w:r>
+      <w:r>
+        <w:rPr>
+          <w:lang w:val="en-US"/>
+        </w:rPr>
+        <w:t>Colorado Rockies at St. Louis Cardinals</w:t>
+      </w:r>
+    </w:p>
+    <w:p>
+      <w:pPr>
+        <w:rPr>
+          <w:lang w:val="en-US"/>
+        </w:rPr>
+      </w:pPr>
+      <w:r>
+        <w:rPr>
+          <w:lang w:val="en-US"/>
+        </w:rPr>
+        <w:t xml:space="preserve">147. </w:t>
+      </w:r>
+      <w:r>
+        <w:rPr>
+          <w:lang w:val="en-US"/>
+        </w:rPr>
+        <w:t>Boston Red Sox at San Diego Padres</w:t>
+      </w:r>
+    </w:p>
+    <w:p>
+      <w:pPr>
+        <w:rPr>
+          <w:lang w:val="en-US"/>
+        </w:rPr>
+      </w:pPr>
+      <w:r>
+        <w:rPr>
+          <w:lang w:val="en-US"/>
+        </w:rPr>
+        <w:t xml:space="preserve">148. </w:t>
+      </w:r>
+      <w:r>
+        <w:rPr>
+          <w:lang w:val="en-US"/>
+        </w:rPr>
+        <w:t>San Francisco Giants at Oakland Athletics</w:t>
+      </w:r>
+    </w:p>
+    <w:p>
+      <w:pPr>
+        <w:pBdr>
+          <w:bottom w:val="single" w:sz="6" w:space="1" w:color="auto"/>
+        </w:pBdr>
+        <w:rPr>
+          <w:lang w:val="en-US"/>
+        </w:rPr>
+      </w:pPr>
+      <w:r>
+        <w:rPr>
+          <w:lang w:val="en-US"/>
+        </w:rPr>
+        <w:t xml:space="preserve">149. </w:t>
+      </w:r>
+      <w:r>
+        <w:rPr>
+          <w:lang w:val="en-US"/>
+        </w:rPr>
+        <w:t>Toronto Blue Jays at Seattle Mariners</w:t>
+      </w:r>
+    </w:p>
+    <w:p>
+      <w:pPr>
+        <w:rPr>
+          <w:lang w:val="en-US"/>
+        </w:rPr>
+      </w:pPr>
+      <w:r>
+        <w:rPr>
+          <w:lang w:val="en-US"/>
+        </w:rPr>
+        <w:t>13.9.2019</w:t>
+      </w:r>
+    </w:p>
+    <w:p>
+      <w:pPr>
+        <w:rPr>
+          <w:lang w:val="en-US"/>
+        </w:rPr>
+      </w:pPr>
+      <w:r>
+        <w:rPr>
+          <w:lang w:val="en-US"/>
+        </w:rPr>
+        <w:t xml:space="preserve">150. </w:t>
+      </w:r>
+      <w:r>
+        <w:rPr>
+          <w:lang w:val="en-US"/>
+        </w:rPr>
+        <w:t>Pittsburgh Pirates at Chicago Cubs</w:t>
+      </w:r>
+    </w:p>
+    <w:p>
+      <w:pPr>
+        <w:rPr>
+          <w:lang w:val="en-US"/>
+        </w:rPr>
+      </w:pPr>
+      <w:r>
+        <w:rPr>
+          <w:lang w:val="en-US"/>
+        </w:rPr>
+        <w:t xml:space="preserve">151. </w:t>
+      </w:r>
+      <w:r>
+        <w:rPr>
+          <w:lang w:val="en-US"/>
+        </w:rPr>
+        <w:t>Atlanta Braves at Washington Nationals</w:t>
+      </w:r>
+    </w:p>
+    <w:p>
+      <w:pPr>
+        <w:rPr>
+          <w:lang w:val="en-US"/>
+        </w:rPr>
+      </w:pPr>
+      <w:r>
+        <w:rPr>
+          <w:lang w:val="en-US"/>
+        </w:rPr>
+        <w:t xml:space="preserve">152. </w:t>
+      </w:r>
+      <w:r>
+        <w:rPr>
+          <w:lang w:val="en-US"/>
+        </w:rPr>
+        <w:t>New York Yankees at Toronto Blue Jays</w:t>
+      </w:r>
+    </w:p>
+    <w:p>
+      <w:pPr>
+        <w:rPr>
+          <w:lang w:val="en-US"/>
+        </w:rPr>
+      </w:pPr>
+      <w:r>
+        <w:rPr>
+          <w:lang w:val="en-US"/>
+        </w:rPr>
+        <w:t xml:space="preserve">153. </w:t>
+      </w:r>
+      <w:r>
+        <w:rPr>
+          <w:lang w:val="en-US"/>
+        </w:rPr>
+        <w:t>Baltimore Orioles at Detroit Tigers</w:t>
+      </w:r>
+    </w:p>
+    <w:p>
+      <w:pPr>
+        <w:rPr>
+          <w:lang w:val="en-US"/>
+        </w:rPr>
+      </w:pPr>
+      <w:r>
+        <w:rPr>
+          <w:lang w:val="en-US"/>
+        </w:rPr>
+        <w:t xml:space="preserve">154. </w:t>
+      </w:r>
+      <w:r>
+        <w:rPr>
+          <w:lang w:val="en-US"/>
+        </w:rPr>
+        <w:t>Los Angeles Dodgers at New York Mets</w:t>
+      </w:r>
+    </w:p>
+    <w:p>
+      <w:pPr>
+        <w:rPr>
+          <w:lang w:val="en-US"/>
+        </w:rPr>
+      </w:pPr>
+      <w:r>
+        <w:rPr>
+          <w:lang w:val="en-US"/>
+        </w:rPr>
+        <w:t xml:space="preserve">155. </w:t>
+      </w:r>
+      <w:r>
+        <w:rPr>
+          <w:lang w:val="en-US"/>
+        </w:rPr>
+        <w:t>Oakland Athletics at Texas Rangers</w:t>
+      </w:r>
+    </w:p>
+    <w:p>
+      <w:pPr>
+        <w:rPr>
+          <w:lang w:val="en-US"/>
+        </w:rPr>
+      </w:pPr>
+      <w:r>
+        <w:rPr>
+          <w:lang w:val="en-US"/>
+        </w:rPr>
+        <w:t xml:space="preserve">156. </w:t>
+      </w:r>
+      <w:r>
+        <w:rPr>
+          <w:lang w:val="en-US"/>
+        </w:rPr>
+        <w:t>Houston Astros at Kansas City Royals</w:t>
+      </w:r>
+    </w:p>
+    <w:p>
+      <w:pPr>
+        <w:rPr>
+          <w:lang w:val="en-US"/>
+        </w:rPr>
+      </w:pPr>
+      <w:r>
+        <w:rPr>
+          <w:lang w:val="en-US"/>
+        </w:rPr>
+        <w:t xml:space="preserve">157. </w:t>
+      </w:r>
+      <w:r>
+        <w:rPr>
+          <w:lang w:val="en-US"/>
+        </w:rPr>
+        <w:t>Milwaukee Brewers at St. Louis Cardinals</w:t>
+      </w:r>
+    </w:p>
+    <w:p>
+      <w:pPr>
+        <w:rPr>
+          <w:lang w:val="en-US"/>
+        </w:rPr>
+      </w:pPr>
+      <w:r>
+        <w:rPr>
+          <w:lang w:val="en-US"/>
+        </w:rPr>
+        <w:t xml:space="preserve">158. </w:t>
+      </w:r>
+      <w:r>
+        <w:rPr>
+          <w:lang w:val="en-US"/>
+        </w:rPr>
+        <w:t>San Diego Padres at Colorado Rockies</w:t>
+      </w:r>
+    </w:p>
+    <w:p>
+      <w:pPr>
+        <w:rPr>
+          <w:lang w:val="en-US"/>
+        </w:rPr>
+      </w:pPr>
+      <w:r>
+        <w:rPr>
+          <w:lang w:val="en-US"/>
+        </w:rPr>
+        <w:t xml:space="preserve">159. </w:t>
+      </w:r>
+      <w:r>
+        <w:rPr>
+          <w:lang w:val="en-US"/>
+        </w:rPr>
+        <w:t>Cincinnati Reds at Arizona Diamondbacks</w:t>
+      </w:r>
+    </w:p>
+    <w:p>
+      <w:pPr>
+        <w:rPr>
+          <w:lang w:val="en-US"/>
+        </w:rPr>
+      </w:pPr>
+      <w:r>
+        <w:rPr>
+          <w:lang w:val="en-US"/>
+        </w:rPr>
+        <w:t xml:space="preserve">160. </w:t>
+      </w:r>
+      <w:r>
+        <w:rPr>
+          <w:lang w:val="en-US"/>
+        </w:rPr>
+        <w:t>Tampa Bay Rays at Los Angeles Angels</w:t>
+      </w:r>
+    </w:p>
+    <w:p>
+      <w:pPr>
+        <w:rPr>
+          <w:lang w:val="en-US"/>
+        </w:rPr>
+      </w:pPr>
+      <w:r>
+        <w:rPr>
+          <w:lang w:val="en-US"/>
+        </w:rPr>
+        <w:t xml:space="preserve">161. </w:t>
+      </w:r>
+      <w:r>
+        <w:rPr>
+          <w:lang w:val="en-US"/>
+        </w:rPr>
+        <w:t>Chicago White Sox at Seattle Mariners</w:t>
+      </w:r>
+    </w:p>
+    <w:p>
+      <w:pPr>
+        <w:rPr>
+          <w:lang w:val="en-US"/>
+        </w:rPr>
+      </w:pPr>
+      <w:r>
+        <w:rPr>
+          <w:lang w:val="en-US"/>
+        </w:rPr>
+        <w:t xml:space="preserve">162. </w:t>
+      </w:r>
+      <w:r>
+        <w:rPr>
+          <w:lang w:val="en-US"/>
+        </w:rPr>
+        <w:t>Miami Marlins at San Francisco Giants</w:t>
+      </w:r>
+    </w:p>
+    <w:p>
+      <w:pPr>
+        <w:pBdr>
+          <w:bottom w:val="single" w:sz="6" w:space="1" w:color="auto"/>
+        </w:pBdr>
+        <w:rPr>
+          <w:lang w:val="en-US"/>
+        </w:rPr>
+      </w:pPr>
+      <w:r>
+        <w:rPr>
+          <w:lang w:val="en-US"/>
+        </w:rPr>
+        <w:t xml:space="preserve">163. </w:t>
+      </w:r>
+      <w:r>
+        <w:rPr>
+          <w:lang w:val="en-US"/>
+        </w:rPr>
+        <w:t>Minnesota Twins at Cleveland Indians</w:t>
+      </w:r>
+    </w:p>
+    <w:p>
+      <w:pPr>
+        <w:rPr>
+          <w:lang w:val="en-US"/>
+        </w:rPr>
+      </w:pPr>
+      <w:r>
+        <w:rPr>
+          <w:lang w:val="en-US"/>
+        </w:rPr>
+        <w:t>7.9.2019</w:t>
+      </w:r>
+    </w:p>
+    <w:p>
+      <w:pPr>
+        <w:rPr>
+          <w:lang w:val="en-US"/>
+        </w:rPr>
+      </w:pPr>
+      <w:r>
+        <w:rPr>
+          <w:lang w:val="en-US"/>
+        </w:rPr>
+        <w:t xml:space="preserve">164. </w:t>
+      </w:r>
+      <w:r>
+        <w:rPr>
+          <w:lang w:val="en-US"/>
+        </w:rPr>
+        <w:t>New York Yankees at Boston Red Sox</w:t>
+      </w:r>
+    </w:p>
+    <w:p>
+      <w:pPr>
+        <w:rPr>
+          <w:lang w:val="en-US"/>
+        </w:rPr>
+      </w:pPr>
+      <w:r>
+        <w:rPr>
+          <w:lang w:val="en-US"/>
+        </w:rPr>
+        <w:t xml:space="preserve">165. </w:t>
+      </w:r>
+      <w:r>
+        <w:rPr>
+          <w:lang w:val="en-US"/>
+        </w:rPr>
+        <w:t>Arizona Diamondbacks at Cincinnati Reds</w:t>
+      </w:r>
+    </w:p>
+    <w:p>
+      <w:pPr>
+        <w:rPr>
+          <w:lang w:val="en-US"/>
+        </w:rPr>
+      </w:pPr>
+      <w:r>
+        <w:rPr>
+          <w:lang w:val="en-US"/>
+        </w:rPr>
+        <w:t xml:space="preserve">166. </w:t>
+      </w:r>
+      <w:r>
+        <w:rPr>
+          <w:lang w:val="en-US"/>
+        </w:rPr>
+        <w:t>Toronto Blue Jays at Tampa Bay Rays</w:t>
+      </w:r>
+    </w:p>
+    <w:p>
+      <w:pPr>
+        <w:rPr>
+          <w:lang w:val="en-US"/>
+        </w:rPr>
+      </w:pPr>
+      <w:r>
+        <w:rPr>
+          <w:lang w:val="en-US"/>
+        </w:rPr>
+        <w:t xml:space="preserve">167. </w:t>
+      </w:r>
+      <w:r>
+        <w:rPr>
+          <w:lang w:val="en-US"/>
+        </w:rPr>
+        <w:t>Kansas City Royals at Miami Marlins</w:t>
+      </w:r>
+    </w:p>
+    <w:p>
+      <w:pPr>
+        <w:rPr>
+          <w:lang w:val="en-US"/>
+        </w:rPr>
+      </w:pPr>
+      <w:r>
+        <w:rPr>
+          <w:lang w:val="en-US"/>
+        </w:rPr>
+        <w:t xml:space="preserve">168. </w:t>
+      </w:r>
+      <w:r>
+        <w:rPr>
+          <w:lang w:val="en-US"/>
+        </w:rPr>
+        <w:t>Texas Rangers at Baltimore Orioles</w:t>
+      </w:r>
+    </w:p>
+    <w:p>
+      <w:pPr>
+        <w:rPr>
+          <w:lang w:val="en-US"/>
+        </w:rPr>
+      </w:pPr>
+      <w:r>
+        <w:rPr>
+          <w:lang w:val="en-US"/>
+        </w:rPr>
+        <w:lastRenderedPageBreak/>
+        <w:t xml:space="preserve">169. </w:t>
+      </w:r>
+      <w:r>
+        <w:rPr>
+          <w:lang w:val="en-US"/>
+        </w:rPr>
+        <w:t>St. Louis Cardinals at Pittsburgh Pirates</w:t>
+      </w:r>
+    </w:p>
+    <w:p>
+      <w:pPr>
+        <w:rPr>
+          <w:lang w:val="en-US"/>
+        </w:rPr>
+      </w:pPr>
+      <w:r>
+        <w:rPr>
+          <w:lang w:val="en-US"/>
+        </w:rPr>
+        <w:t xml:space="preserve">170. </w:t>
+      </w:r>
+      <w:r>
+        <w:rPr>
+          <w:lang w:val="en-US"/>
+        </w:rPr>
+        <w:t>Chicago Cubs at Milwaukee Brewers</w:t>
+      </w:r>
+    </w:p>
+    <w:p>
+      <w:pPr>
+        <w:rPr>
+          <w:lang w:val="en-US"/>
+        </w:rPr>
+      </w:pPr>
+      <w:r>
+        <w:rPr>
+          <w:lang w:val="en-US"/>
+        </w:rPr>
+        <w:t xml:space="preserve">171. </w:t>
+      </w:r>
+      <w:r>
+        <w:rPr>
+          <w:lang w:val="en-US"/>
+        </w:rPr>
+        <w:t>Philadelphia Phillies at New York Mets</w:t>
+      </w:r>
+    </w:p>
+    <w:p>
+      <w:pPr>
+        <w:rPr>
+          <w:lang w:val="en-US"/>
+        </w:rPr>
+      </w:pPr>
+      <w:r>
+        <w:rPr>
+          <w:lang w:val="en-US"/>
+        </w:rPr>
+        <w:t xml:space="preserve">172. </w:t>
+      </w:r>
+      <w:r>
+        <w:rPr>
+          <w:lang w:val="en-US"/>
+        </w:rPr>
+        <w:t>Cleveland Indians at Minnesota Twins</w:t>
+      </w:r>
+    </w:p>
+    <w:p>
+      <w:pPr>
+        <w:rPr>
+          <w:lang w:val="en-US"/>
+        </w:rPr>
+      </w:pPr>
+      <w:r>
+        <w:rPr>
+          <w:lang w:val="en-US"/>
+        </w:rPr>
+        <w:t xml:space="preserve">173. </w:t>
+      </w:r>
+      <w:r>
+        <w:rPr>
+          <w:lang w:val="en-US"/>
+        </w:rPr>
+        <w:t>Seattle Mariners at Houston Astros</w:t>
+      </w:r>
+    </w:p>
+    <w:p>
+      <w:pPr>
+        <w:rPr>
+          <w:lang w:val="en-US"/>
+        </w:rPr>
+      </w:pPr>
+      <w:r>
+        <w:rPr>
+          <w:lang w:val="en-US"/>
+        </w:rPr>
+        <w:t xml:space="preserve">174. </w:t>
+      </w:r>
+      <w:r>
+        <w:rPr>
+          <w:lang w:val="en-US"/>
+        </w:rPr>
+        <w:t>Los Angeles Angels at Chicago White Sox</w:t>
+      </w:r>
+    </w:p>
+    <w:p>
+      <w:pPr>
+        <w:rPr>
+          <w:lang w:val="en-US"/>
+        </w:rPr>
+      </w:pPr>
+      <w:r>
+        <w:rPr>
+          <w:lang w:val="en-US"/>
+        </w:rPr>
+        <w:t xml:space="preserve">175. </w:t>
+      </w:r>
+      <w:r>
+        <w:rPr>
+          <w:lang w:val="en-US"/>
+        </w:rPr>
+        <w:t>Washington Nationals at Atlanta Braves</w:t>
+      </w:r>
+    </w:p>
+    <w:p>
+      <w:pPr>
+        <w:rPr>
+          <w:lang w:val="en-US"/>
+        </w:rPr>
+      </w:pPr>
+      <w:r>
+        <w:rPr>
+          <w:lang w:val="en-US"/>
+        </w:rPr>
+        <w:t xml:space="preserve">176. </w:t>
+      </w:r>
+      <w:r>
+        <w:rPr>
+          <w:lang w:val="en-US"/>
+        </w:rPr>
+        <w:t>Colorado Rockies at San Diego Padres</w:t>
+      </w:r>
+    </w:p>
+    <w:p>
+      <w:pPr>
+        <w:rPr>
+          <w:lang w:val="en-US"/>
+        </w:rPr>
+      </w:pPr>
+      <w:r>
+        <w:rPr>
+          <w:lang w:val="en-US"/>
+        </w:rPr>
+        <w:t xml:space="preserve">177. </w:t>
+      </w:r>
+      <w:r>
+        <w:rPr>
+          <w:lang w:val="en-US"/>
+        </w:rPr>
+        <w:t>Detroit Tigers at Oakland Athletics</w:t>
+      </w:r>
+    </w:p>
+    <w:p>
+      <w:pPr>
+        <w:pBdr>
+          <w:bottom w:val="single" w:sz="6" w:space="1" w:color="auto"/>
+        </w:pBdr>
+        <w:rPr>
+          <w:lang w:val="en-US"/>
+        </w:rPr>
+      </w:pPr>
+      <w:r>
+        <w:rPr>
+          <w:lang w:val="en-US"/>
+        </w:rPr>
+        <w:t xml:space="preserve">178. </w:t>
+      </w:r>
+      <w:r>
+        <w:rPr>
+          <w:lang w:val="en-US"/>
+        </w:rPr>
+        <w:t>San Francisco Giants at Los Angeles Dodgers</w:t>
+      </w:r>
+    </w:p>
+    <w:p>
+      <w:pPr>
+        <w:rPr>
+          <w:lang w:val="en-US"/>
+        </w:rPr>
+      </w:pPr>
+      <w:r>
+        <w:rPr>
+          <w:lang w:val="en-US"/>
+        </w:rPr>
+        <w:t>30.6.2019</w:t>
+      </w:r>
+    </w:p>
+    <w:p>
+      <w:pPr>
+        <w:rPr>
+          <w:lang w:val="en-US"/>
+        </w:rPr>
+      </w:pPr>
+      <w:r>
+        <w:rPr>
+          <w:lang w:val="en-US"/>
+        </w:rPr>
+        <w:t xml:space="preserve">179. </w:t>
+      </w:r>
+      <w:r>
+        <w:rPr>
+          <w:lang w:val="en-US"/>
+        </w:rPr>
+        <w:t>New York Yankees at Boston Red Sox</w:t>
+      </w:r>
+    </w:p>
+    <w:p>
+      <w:pPr>
+        <w:rPr>
+          <w:lang w:val="en-US"/>
+        </w:rPr>
+      </w:pPr>
+      <w:r>
+        <w:rPr>
+          <w:lang w:val="en-US"/>
+        </w:rPr>
+        <w:t xml:space="preserve">180. </w:t>
+      </w:r>
+      <w:r>
+        <w:rPr>
+          <w:lang w:val="en-US"/>
+        </w:rPr>
+        <w:t>Cleveland Indians at Baltimore Orioles</w:t>
+      </w:r>
+    </w:p>
+    <w:p>
+      <w:pPr>
+        <w:rPr>
+          <w:lang w:val="en-US"/>
+        </w:rPr>
+      </w:pPr>
+      <w:r>
+        <w:rPr>
+          <w:lang w:val="en-US"/>
+        </w:rPr>
+        <w:t xml:space="preserve">181. </w:t>
+      </w:r>
+      <w:r>
+        <w:rPr>
+          <w:lang w:val="en-US"/>
+        </w:rPr>
+        <w:t>Kansas City Royals at Toronto Blue Jays</w:t>
+      </w:r>
+    </w:p>
+    <w:p>
+      <w:pPr>
+        <w:rPr>
+          <w:lang w:val="en-US"/>
+        </w:rPr>
+      </w:pPr>
+      <w:r>
+        <w:rPr>
+          <w:lang w:val="en-US"/>
+        </w:rPr>
+        <w:t xml:space="preserve">182. </w:t>
+      </w:r>
+      <w:r>
+        <w:rPr>
+          <w:lang w:val="en-US"/>
+        </w:rPr>
+        <w:t>Washington Nationals at Detroit Tigers</w:t>
+      </w:r>
+    </w:p>
+    <w:p>
+      <w:pPr>
+        <w:rPr>
+          <w:lang w:val="en-US"/>
+        </w:rPr>
+      </w:pPr>
+      <w:r>
+        <w:rPr>
+          <w:lang w:val="en-US"/>
+        </w:rPr>
+        <w:t xml:space="preserve">183. </w:t>
+      </w:r>
+      <w:r>
+        <w:rPr>
+          <w:lang w:val="en-US"/>
+        </w:rPr>
+        <w:t>Chicago Cubs at Cincinnati Reds</w:t>
+      </w:r>
+    </w:p>
+    <w:p>
+      <w:pPr>
+        <w:rPr>
+          <w:lang w:val="en-US"/>
+        </w:rPr>
+      </w:pPr>
+      <w:r>
+        <w:rPr>
+          <w:lang w:val="en-US"/>
+        </w:rPr>
+        <w:t xml:space="preserve">184. </w:t>
+      </w:r>
+      <w:r>
+        <w:rPr>
+          <w:lang w:val="en-US"/>
+        </w:rPr>
+        <w:t>Philadelphia Phillies at Miami Marlins</w:t>
+      </w:r>
+    </w:p>
+    <w:p>
+      <w:pPr>
+        <w:rPr>
+          <w:lang w:val="en-US"/>
+        </w:rPr>
+      </w:pPr>
+      <w:r>
+        <w:rPr>
+          <w:lang w:val="en-US"/>
+        </w:rPr>
+        <w:t xml:space="preserve">185. </w:t>
+      </w:r>
+      <w:r>
+        <w:rPr>
+          <w:lang w:val="en-US"/>
+        </w:rPr>
+        <w:t>Minnesota Twins at Chicago White Sox</w:t>
+      </w:r>
+    </w:p>
+    <w:p>
+      <w:pPr>
+        <w:rPr>
+          <w:lang w:val="en-US"/>
+        </w:rPr>
+      </w:pPr>
+      <w:r>
+        <w:rPr>
+          <w:lang w:val="en-US"/>
+        </w:rPr>
+        <w:t xml:space="preserve">186. </w:t>
+      </w:r>
+      <w:r>
+        <w:rPr>
+          <w:lang w:val="en-US"/>
+        </w:rPr>
+        <w:t>Seattle Mariners at Houston Astros</w:t>
+      </w:r>
+    </w:p>
+    <w:p>
+      <w:pPr>
+        <w:rPr>
+          <w:lang w:val="en-US"/>
+        </w:rPr>
+      </w:pPr>
+      <w:r>
+        <w:rPr>
+          <w:lang w:val="en-US"/>
+        </w:rPr>
+        <w:t xml:space="preserve">187. </w:t>
+      </w:r>
+      <w:r>
+        <w:rPr>
+          <w:lang w:val="en-US"/>
+        </w:rPr>
+        <w:t>Texas Rangers at Tampa Bay Rays</w:t>
+      </w:r>
+    </w:p>
+    <w:p>
+      <w:pPr>
+        <w:rPr>
+          <w:lang w:val="en-US"/>
+        </w:rPr>
+      </w:pPr>
+      <w:r>
+        <w:rPr>
+          <w:lang w:val="en-US"/>
+        </w:rPr>
+        <w:t xml:space="preserve">188. </w:t>
+      </w:r>
+      <w:r>
+        <w:rPr>
+          <w:lang w:val="en-US"/>
+        </w:rPr>
+        <w:t>Pittsburgh Pirates at Milwaukee Brewers</w:t>
+      </w:r>
+    </w:p>
+    <w:p>
+      <w:pPr>
+        <w:rPr>
+          <w:lang w:val="en-US"/>
+        </w:rPr>
+      </w:pPr>
+      <w:r>
+        <w:rPr>
+          <w:lang w:val="en-US"/>
+        </w:rPr>
+        <w:t xml:space="preserve">189. </w:t>
+      </w:r>
+      <w:r>
+        <w:rPr>
+          <w:lang w:val="en-US"/>
+        </w:rPr>
+        <w:t>Los Angeles Dodgers at Colorado Rockies</w:t>
+      </w:r>
+    </w:p>
+    <w:p>
+      <w:pPr>
+        <w:rPr>
+          <w:lang w:val="en-US"/>
+        </w:rPr>
+      </w:pPr>
+      <w:r>
+        <w:rPr>
+          <w:lang w:val="en-US"/>
+        </w:rPr>
+        <w:t xml:space="preserve">190. </w:t>
+      </w:r>
+      <w:r>
+        <w:rPr>
+          <w:lang w:val="en-US"/>
+        </w:rPr>
+        <w:t>Arizona Diamondbacks at San Francisco Giants</w:t>
+      </w:r>
+    </w:p>
+    <w:p>
+      <w:pPr>
+        <w:rPr>
+          <w:lang w:val="en-US"/>
+        </w:rPr>
+      </w:pPr>
+      <w:r>
+        <w:rPr>
+          <w:lang w:val="en-US"/>
+        </w:rPr>
+        <w:t xml:space="preserve">191. </w:t>
+      </w:r>
+      <w:r>
+        <w:rPr>
+          <w:lang w:val="en-US"/>
+        </w:rPr>
+        <w:t>Oakland Athletics at Los Angeles Angels</w:t>
+      </w:r>
+    </w:p>
+    <w:p>
+      <w:pPr>
+        <w:rPr>
+          <w:lang w:val="en-US"/>
+        </w:rPr>
+      </w:pPr>
+      <w:r>
+        <w:rPr>
+          <w:lang w:val="en-US"/>
+        </w:rPr>
+        <w:t xml:space="preserve">192. </w:t>
+      </w:r>
+      <w:r>
+        <w:rPr>
+          <w:lang w:val="en-US"/>
+        </w:rPr>
+        <w:t>St. Louis Cardinals at San Diego Padres</w:t>
+      </w:r>
+    </w:p>
+    <w:p>
+      <w:pPr>
+        <w:pBdr>
+          <w:bottom w:val="single" w:sz="6" w:space="1" w:color="auto"/>
+        </w:pBdr>
+        <w:rPr>
+          <w:lang w:val="en-US"/>
+        </w:rPr>
+      </w:pPr>
+      <w:r>
+        <w:rPr>
+          <w:lang w:val="en-US"/>
+        </w:rPr>
+        <w:t xml:space="preserve">193. </w:t>
+      </w:r>
+      <w:r>
+        <w:rPr>
+          <w:lang w:val="en-US"/>
+        </w:rPr>
+        <w:t>Atlanta Braves at New York Mets</w:t>
+      </w:r>
+    </w:p>
+    <w:p>
+      <w:pPr>
+        <w:rPr>
+          <w:lang w:val="en-US"/>
+        </w:rPr>
+      </w:pPr>
+      <w:r>
+        <w:rPr>
+          <w:lang w:val="en-US"/>
+        </w:rPr>
+        <w:t>25</w:t>
+      </w:r>
+      <w:r>
+        <w:rPr>
+          <w:lang w:val="en-US"/>
+        </w:rPr>
+        <w:t>.7.2019</w:t>
+      </w:r>
+    </w:p>
+    <w:p>
+      <w:pPr>
+        <w:rPr>
+          <w:lang w:val="en-US"/>
+        </w:rPr>
+      </w:pPr>
+      <w:r>
+        <w:rPr>
+          <w:lang w:val="en-US"/>
+        </w:rPr>
+        <w:t xml:space="preserve">194. </w:t>
+      </w:r>
+      <w:r>
+        <w:rPr>
+          <w:lang w:val="en-US"/>
+        </w:rPr>
+        <w:t>San Diego Padres at New York Mets</w:t>
+      </w:r>
+    </w:p>
+    <w:p>
+      <w:pPr>
+        <w:rPr>
+          <w:lang w:val="en-US"/>
+        </w:rPr>
+      </w:pPr>
+      <w:r>
+        <w:rPr>
+          <w:lang w:val="en-US"/>
+        </w:rPr>
+        <w:t xml:space="preserve">195. </w:t>
+      </w:r>
+      <w:r>
+        <w:rPr>
+          <w:lang w:val="en-US"/>
+        </w:rPr>
+        <w:t>St. Louis Cardinals at Pittsburgh Pirates</w:t>
+      </w:r>
+    </w:p>
+    <w:p>
+      <w:pPr>
+        <w:rPr>
+          <w:lang w:val="en-US"/>
+        </w:rPr>
+      </w:pPr>
+      <w:r>
+        <w:rPr>
+          <w:lang w:val="en-US"/>
+        </w:rPr>
+        <w:t xml:space="preserve">196. </w:t>
+      </w:r>
+      <w:r>
+        <w:rPr>
+          <w:lang w:val="en-US"/>
+        </w:rPr>
+        <w:t>Colorado Rockies at Washington Nationals</w:t>
+      </w:r>
+    </w:p>
+    <w:p>
+      <w:pPr>
+        <w:rPr>
+          <w:lang w:val="en-US"/>
+        </w:rPr>
+      </w:pPr>
+      <w:r>
+        <w:rPr>
+          <w:lang w:val="en-US"/>
+        </w:rPr>
+        <w:t xml:space="preserve">197. </w:t>
+      </w:r>
+      <w:r>
+        <w:rPr>
+          <w:lang w:val="en-US"/>
+        </w:rPr>
+        <w:t>New York Yankees at Boston Red Sox</w:t>
+      </w:r>
+    </w:p>
+    <w:p>
+      <w:pPr>
+        <w:rPr>
+          <w:lang w:val="en-US"/>
+        </w:rPr>
+      </w:pPr>
+      <w:r>
+        <w:rPr>
+          <w:lang w:val="en-US"/>
+        </w:rPr>
+        <w:lastRenderedPageBreak/>
+        <w:t xml:space="preserve">198. </w:t>
+      </w:r>
+      <w:r>
+        <w:rPr>
+          <w:lang w:val="en-US"/>
+        </w:rPr>
+        <w:t>Minnesota Twins at Chicago White Sox</w:t>
+      </w:r>
+    </w:p>
+    <w:p>
+      <w:pPr>
+        <w:rPr>
+          <w:lang w:val="en-US"/>
+        </w:rPr>
+      </w:pPr>
+      <w:r>
+        <w:rPr>
+          <w:lang w:val="en-US"/>
+        </w:rPr>
+        <w:t xml:space="preserve">199. </w:t>
+      </w:r>
+      <w:r>
+        <w:rPr>
+          <w:lang w:val="en-US"/>
+        </w:rPr>
+        <w:t>Cleveland Indians at Kansas City Royals</w:t>
+      </w:r>
+    </w:p>
+    <w:p>
+      <w:pPr>
+        <w:rPr>
+          <w:lang w:val="en-US"/>
+        </w:rPr>
+      </w:pPr>
+      <w:r>
+        <w:rPr>
+          <w:lang w:val="en-US"/>
+        </w:rPr>
+        <w:t xml:space="preserve">200. </w:t>
+      </w:r>
+      <w:r>
+        <w:rPr>
+          <w:lang w:val="en-US"/>
+        </w:rPr>
+        <w:t>Baltimore Orioles at Los Angeles Angels</w:t>
+      </w:r>
+    </w:p>
+    <w:p>
+      <w:pPr>
+        <w:rPr>
+          <w:lang w:val="en-US"/>
+        </w:rPr>
+      </w:pPr>
+      <w:r>
+        <w:rPr>
+          <w:lang w:val="en-US"/>
+        </w:rPr>
+        <w:t xml:space="preserve">201. </w:t>
+      </w:r>
+      <w:r>
+        <w:rPr>
+          <w:lang w:val="en-US"/>
+        </w:rPr>
+        <w:t>Texas Rangers at Oakland Athletics</w:t>
+      </w:r>
+    </w:p>
+    <w:p>
+      <w:pPr>
+        <w:pBdr>
+          <w:bottom w:val="single" w:sz="6" w:space="1" w:color="auto"/>
+        </w:pBdr>
+        <w:rPr>
+          <w:lang w:val="en-US"/>
+        </w:rPr>
+      </w:pPr>
+      <w:r>
+        <w:rPr>
+          <w:lang w:val="en-US"/>
+        </w:rPr>
+        <w:t xml:space="preserve">202. </w:t>
+      </w:r>
+      <w:r>
+        <w:rPr>
+          <w:lang w:val="en-US"/>
+        </w:rPr>
+        <w:t>Detroit Tigers at Seattle Mariners</w:t>
+      </w:r>
+    </w:p>
+    <w:p>
+      <w:pPr>
+        <w:rPr>
+          <w:lang w:val="en-US"/>
+        </w:rPr>
+      </w:pPr>
+      <w:r>
+        <w:rPr>
+          <w:lang w:val="en-US"/>
+        </w:rPr>
+        <w:t>25.8.2019</w:t>
+      </w:r>
+    </w:p>
+    <w:p>
+      <w:pPr>
+        <w:rPr>
+          <w:lang w:val="en-US"/>
+        </w:rPr>
+      </w:pPr>
+      <w:r>
+        <w:rPr>
+          <w:lang w:val="en-US"/>
+        </w:rPr>
+        <w:t xml:space="preserve">203. </w:t>
+      </w:r>
+      <w:r>
+        <w:rPr>
+          <w:lang w:val="en-US"/>
+        </w:rPr>
+        <w:t>Tampa Bay Rays at Baltimore Orioles</w:t>
+      </w:r>
+    </w:p>
+    <w:p>
+      <w:pPr>
+        <w:pStyle w:val="Luettelokappale"/>
+        <w:numPr>
+          <w:ilvl w:val="0"/>
+          <w:numId w:val="3"/>
+        </w:numPr>
+        <w:rPr>
+          <w:lang w:val="en-US"/>
+        </w:rPr>
+      </w:pPr>
+      <w:r>
+        <w:rPr>
+          <w:lang w:val="en-US"/>
+        </w:rPr>
+        <w:t>Kansas City Royals at Cleveland Indians</w:t>
+      </w:r>
+    </w:p>
+    <w:p>
+      <w:pPr>
+        <w:pStyle w:val="Luettelokappale"/>
+        <w:numPr>
+          <w:ilvl w:val="0"/>
+          <w:numId w:val="3"/>
+        </w:numPr>
+        <w:rPr>
+          <w:lang w:val="en-US"/>
+        </w:rPr>
+      </w:pPr>
+      <w:r>
+        <w:rPr>
+          <w:lang w:val="en-US"/>
+        </w:rPr>
+        <w:t>Philadelphia Phillies at Miami Marlins</w:t>
+      </w:r>
+    </w:p>
+    <w:p>
+      <w:pPr>
+        <w:pStyle w:val="Luettelokappale"/>
+        <w:numPr>
+          <w:ilvl w:val="0"/>
+          <w:numId w:val="3"/>
+        </w:numPr>
+        <w:rPr>
+          <w:lang w:val="en-US"/>
+        </w:rPr>
+      </w:pPr>
+      <w:r>
+        <w:rPr>
+          <w:lang w:val="en-US"/>
+        </w:rPr>
+        <w:t>Atlanta Braves at New York Mets</w:t>
+      </w:r>
+    </w:p>
+    <w:p>
+      <w:pPr>
+        <w:pStyle w:val="Luettelokappale"/>
+        <w:numPr>
+          <w:ilvl w:val="0"/>
+          <w:numId w:val="3"/>
+        </w:numPr>
+        <w:rPr>
+          <w:lang w:val="en-US"/>
+        </w:rPr>
+      </w:pPr>
+      <w:r>
+        <w:rPr>
+          <w:lang w:val="en-US"/>
+        </w:rPr>
+        <w:t>Cincinnati Reds at Pittsburgh Pirates</w:t>
+      </w:r>
+    </w:p>
+    <w:p>
+      <w:pPr>
+        <w:pStyle w:val="Luettelokappale"/>
+        <w:numPr>
+          <w:ilvl w:val="0"/>
+          <w:numId w:val="3"/>
+        </w:numPr>
+        <w:rPr>
+          <w:lang w:val="en-US"/>
+        </w:rPr>
+      </w:pPr>
+      <w:r>
+        <w:rPr>
+          <w:lang w:val="en-US"/>
+        </w:rPr>
+        <w:t>Texas Rangers at Chicago White Sox</w:t>
+      </w:r>
+    </w:p>
+    <w:p>
+      <w:pPr>
+        <w:pStyle w:val="Luettelokappale"/>
+        <w:numPr>
+          <w:ilvl w:val="0"/>
+          <w:numId w:val="3"/>
+        </w:numPr>
+        <w:rPr>
+          <w:lang w:val="en-US"/>
+        </w:rPr>
+      </w:pPr>
+      <w:r>
+        <w:rPr>
+          <w:lang w:val="en-US"/>
+        </w:rPr>
+        <w:t>Los Angeles Angels at Houston Astros</w:t>
+      </w:r>
+    </w:p>
+    <w:p>
+      <w:pPr>
+        <w:pStyle w:val="Luettelokappale"/>
+        <w:numPr>
+          <w:ilvl w:val="0"/>
+          <w:numId w:val="3"/>
+        </w:numPr>
+        <w:rPr>
+          <w:lang w:val="en-US"/>
+        </w:rPr>
+      </w:pPr>
+      <w:r>
+        <w:rPr>
+          <w:lang w:val="en-US"/>
+        </w:rPr>
+        <w:t>Arizona Diamondbacks at Milwaukee Brewers</w:t>
+      </w:r>
+    </w:p>
+    <w:p>
+      <w:pPr>
+        <w:pStyle w:val="Luettelokappale"/>
+        <w:numPr>
+          <w:ilvl w:val="0"/>
+          <w:numId w:val="3"/>
+        </w:numPr>
+        <w:rPr>
+          <w:lang w:val="en-US"/>
+        </w:rPr>
+      </w:pPr>
+      <w:r>
+        <w:rPr>
+          <w:lang w:val="en-US"/>
+        </w:rPr>
+        <w:t>Detroit Tigers at Minnesota Twins</w:t>
+      </w:r>
+    </w:p>
+    <w:p>
+      <w:pPr>
+        <w:pStyle w:val="Luettelokappale"/>
+        <w:numPr>
+          <w:ilvl w:val="0"/>
+          <w:numId w:val="3"/>
+        </w:numPr>
+        <w:rPr>
+          <w:lang w:val="en-US"/>
+        </w:rPr>
+      </w:pPr>
+      <w:r>
+        <w:rPr>
+          <w:lang w:val="en-US"/>
+        </w:rPr>
+        <w:t>Colorado Rockies at St. Louis Cardinals</w:t>
+      </w:r>
+    </w:p>
+    <w:p>
+      <w:pPr>
+        <w:pStyle w:val="Luettelokappale"/>
+        <w:numPr>
+          <w:ilvl w:val="0"/>
+          <w:numId w:val="3"/>
+        </w:numPr>
+        <w:rPr>
+          <w:lang w:val="en-US"/>
+        </w:rPr>
+      </w:pPr>
+      <w:r>
+        <w:rPr>
+          <w:lang w:val="en-US"/>
+        </w:rPr>
+        <w:t>Washington Nationals at Chicago Cubs</w:t>
+      </w:r>
+    </w:p>
+    <w:p>
+      <w:pPr>
+        <w:pStyle w:val="Luettelokappale"/>
+        <w:numPr>
+          <w:ilvl w:val="0"/>
+          <w:numId w:val="3"/>
+        </w:numPr>
+        <w:rPr>
+          <w:lang w:val="en-US"/>
+        </w:rPr>
+      </w:pPr>
+      <w:r>
+        <w:rPr>
+          <w:lang w:val="en-US"/>
+        </w:rPr>
+        <w:t>San Francisco Giants at Oakland Athletics</w:t>
+      </w:r>
+    </w:p>
+    <w:p>
+      <w:pPr>
+        <w:pStyle w:val="Luettelokappale"/>
+        <w:numPr>
+          <w:ilvl w:val="0"/>
+          <w:numId w:val="3"/>
+        </w:numPr>
+        <w:rPr>
+          <w:lang w:val="en-US"/>
+        </w:rPr>
+      </w:pPr>
+      <w:r>
+        <w:rPr>
+          <w:lang w:val="en-US"/>
+        </w:rPr>
+        <w:t>Toronto Blue Jays at Seattle Mariners</w:t>
+      </w:r>
+    </w:p>
+    <w:p>
+      <w:pPr>
+        <w:pStyle w:val="Luettelokappale"/>
+        <w:numPr>
+          <w:ilvl w:val="0"/>
+          <w:numId w:val="3"/>
+        </w:numPr>
+        <w:rPr>
+          <w:lang w:val="en-US"/>
+        </w:rPr>
+      </w:pPr>
+      <w:r>
+        <w:rPr>
+          <w:lang w:val="en-US"/>
+        </w:rPr>
+        <w:t>Boston Red Sox at San Diego Padres</w:t>
+      </w:r>
+    </w:p>
+    <w:p>
+      <w:pPr>
+        <w:pStyle w:val="Luettelokappale"/>
+        <w:numPr>
+          <w:ilvl w:val="0"/>
+          <w:numId w:val="3"/>
+        </w:numPr>
+        <w:rPr>
+          <w:lang w:val="en-US"/>
+        </w:rPr>
+      </w:pPr>
+      <w:r>
+        <w:rPr>
+          <w:lang w:val="en-US"/>
+        </w:rPr>
+        <w:t>New York Yankees at Los Angeles Dodgers</w:t>
+      </w:r>
+    </w:p>
+    <w:p>
+      <w:pPr>
+        <w:pBdr>
+          <w:bottom w:val="single" w:sz="6" w:space="1" w:color="auto"/>
+        </w:pBdr>
+        <w:rPr>
+          <w:lang w:val="en-US"/>
+        </w:rPr>
+      </w:pPr>
+    </w:p>
+    <w:p>
+      <w:pPr>
+        <w:rPr>
+          <w:lang w:val="en-US"/>
+        </w:rPr>
+      </w:pPr>
+      <w:r>
+        <w:rPr>
+          <w:lang w:val="en-US"/>
+        </w:rPr>
+        <w:t>2</w:t>
+      </w:r>
+      <w:r>
+        <w:rPr>
+          <w:lang w:val="en-US"/>
+        </w:rPr>
+        <w:t>6</w:t>
+      </w:r>
+      <w:r>
+        <w:rPr>
+          <w:lang w:val="en-US"/>
+        </w:rPr>
+        <w:t>.8.2019</w:t>
+      </w:r>
+    </w:p>
+    <w:p>
+      <w:pPr>
+        <w:pStyle w:val="Luettelokappale"/>
+        <w:numPr>
+          <w:ilvl w:val="0"/>
+          <w:numId w:val="3"/>
+        </w:numPr>
+        <w:rPr>
+          <w:lang w:val="en-US"/>
+        </w:rPr>
+      </w:pPr>
+      <w:r>
+        <w:rPr>
+          <w:lang w:val="en-US"/>
+        </w:rPr>
+        <w:t>Atlanta Braves at Colorado Rockies</w:t>
+      </w:r>
+    </w:p>
+    <w:p>
+      <w:pPr>
+        <w:pStyle w:val="Luettelokappale"/>
+        <w:numPr>
+          <w:ilvl w:val="0"/>
+          <w:numId w:val="3"/>
+        </w:numPr>
+        <w:rPr>
+          <w:lang w:val="en-US"/>
+        </w:rPr>
+      </w:pPr>
+      <w:r>
+        <w:rPr>
+          <w:lang w:val="en-US"/>
+        </w:rPr>
+        <w:t>St. Louis Cardinals at Milwaukee Brewers</w:t>
+      </w:r>
+    </w:p>
+    <w:p>
+      <w:pPr>
+        <w:pStyle w:val="Luettelokappale"/>
+        <w:numPr>
+          <w:ilvl w:val="0"/>
+          <w:numId w:val="3"/>
+        </w:numPr>
+        <w:rPr>
+          <w:lang w:val="en-US"/>
+        </w:rPr>
+      </w:pPr>
+      <w:r>
+        <w:rPr>
+          <w:lang w:val="en-US"/>
+        </w:rPr>
+        <w:t>Pittsburgh Pirates at Philadelphia Phillies</w:t>
+      </w:r>
+    </w:p>
+    <w:p>
+      <w:pPr>
+        <w:pStyle w:val="Luettelokappale"/>
+        <w:numPr>
+          <w:ilvl w:val="0"/>
+          <w:numId w:val="3"/>
+        </w:numPr>
+        <w:rPr>
+          <w:lang w:val="en-US"/>
+        </w:rPr>
+      </w:pPr>
+      <w:r>
+        <w:rPr>
+          <w:lang w:val="en-US"/>
+        </w:rPr>
+        <w:t>Cincinnati Reds at Miami Marlins</w:t>
+      </w:r>
+    </w:p>
+    <w:p>
+      <w:pPr>
+        <w:pStyle w:val="Luettelokappale"/>
+        <w:numPr>
+          <w:ilvl w:val="0"/>
+          <w:numId w:val="3"/>
+        </w:numPr>
+        <w:rPr>
+          <w:lang w:val="en-US"/>
+        </w:rPr>
+      </w:pPr>
+      <w:r>
+        <w:rPr>
+          <w:lang w:val="en-US"/>
+        </w:rPr>
+        <w:t>Oakland Athletics at Kansas City Royals</w:t>
+      </w:r>
+    </w:p>
+    <w:p>
+      <w:pPr>
+        <w:pStyle w:val="Luettelokappale"/>
+        <w:numPr>
+          <w:ilvl w:val="0"/>
+          <w:numId w:val="3"/>
+        </w:numPr>
+        <w:rPr>
+          <w:lang w:val="en-US"/>
+        </w:rPr>
+      </w:pPr>
+      <w:r>
+        <w:rPr>
+          <w:lang w:val="en-US"/>
+        </w:rPr>
+        <w:t>Arizona Diamondbacks at San Francisco Giants</w:t>
+      </w:r>
+    </w:p>
+    <w:p>
+      <w:pPr>
+        <w:pStyle w:val="Luettelokappale"/>
+        <w:numPr>
+          <w:ilvl w:val="0"/>
+          <w:numId w:val="3"/>
+        </w:numPr>
+        <w:rPr>
+          <w:lang w:val="en-US"/>
+        </w:rPr>
+      </w:pPr>
+      <w:r>
+        <w:rPr>
+          <w:lang w:val="en-US"/>
+        </w:rPr>
+        <w:t>Los Angeles Dodgers at San Diego Padres</w:t>
+      </w:r>
+    </w:p>
+    <w:p>
+      <w:pPr>
+        <w:pStyle w:val="Luettelokappale"/>
+        <w:numPr>
+          <w:ilvl w:val="0"/>
+          <w:numId w:val="3"/>
+        </w:numPr>
+        <w:pBdr>
+          <w:bottom w:val="single" w:sz="6" w:space="1" w:color="auto"/>
+        </w:pBdr>
+        <w:rPr>
+          <w:lang w:val="en-US"/>
+        </w:rPr>
+      </w:pPr>
+      <w:r>
+        <w:rPr>
+          <w:lang w:val="en-US"/>
+        </w:rPr>
+        <w:t>New York Yankees at Seattle Mariners</w:t>
+      </w:r>
+    </w:p>
+    <w:p>
+      <w:pPr>
+        <w:pStyle w:val="Luettelokappale"/>
+        <w:ind w:left="735"/>
+        <w:rPr>
+          <w:lang w:val="en-US"/>
+        </w:rPr>
+      </w:pPr>
+    </w:p>
+    <w:p>
+      <w:pPr>
+        <w:pStyle w:val="Luettelokappale"/>
+        <w:ind w:left="735"/>
+        <w:rPr>
+          <w:lang w:val="en-US"/>
+        </w:rPr>
+      </w:pPr>
+      <w:r>
+        <w:rPr>
+          <w:lang w:val="en-US"/>
+        </w:rPr>
+        <w:t>27.8.2019</w:t>
+      </w:r>
+    </w:p>
+    <w:p>
+      <w:pPr>
+        <w:pStyle w:val="Luettelokappale"/>
+        <w:numPr>
+          <w:ilvl w:val="0"/>
+          <w:numId w:val="3"/>
+        </w:numPr>
+        <w:pBdr>
+          <w:bottom w:val="single" w:sz="6" w:space="1" w:color="auto"/>
+        </w:pBdr>
+        <w:rPr>
+          <w:lang w:val="en-US"/>
+        </w:rPr>
+      </w:pPr>
+      <w:r>
+        <w:rPr>
+          <w:lang w:val="en-US"/>
+        </w:rPr>
+        <w:t>Pittsburgh Pirates at Philadelphia Phillies</w:t>
+      </w:r>
+    </w:p>
+    <w:p>
+      <w:pPr>
+        <w:pStyle w:val="Luettelokappale"/>
+        <w:numPr>
+          <w:ilvl w:val="0"/>
+          <w:numId w:val="3"/>
+        </w:numPr>
+        <w:pBdr>
+          <w:bottom w:val="single" w:sz="6" w:space="1" w:color="auto"/>
+        </w:pBdr>
+        <w:rPr>
+          <w:lang w:val="en-US"/>
+        </w:rPr>
+      </w:pPr>
+      <w:r>
+        <w:rPr>
+          <w:lang w:val="en-US"/>
+        </w:rPr>
+        <w:t>Baltimore Orioles at Washington Nationals</w:t>
+      </w:r>
+    </w:p>
+    <w:p>
+      <w:pPr>
+        <w:pStyle w:val="Luettelokappale"/>
+        <w:numPr>
+          <w:ilvl w:val="0"/>
+          <w:numId w:val="3"/>
+        </w:numPr>
+        <w:pBdr>
+          <w:bottom w:val="single" w:sz="6" w:space="1" w:color="auto"/>
+        </w:pBdr>
+        <w:rPr>
+          <w:lang w:val="en-US"/>
+        </w:rPr>
+      </w:pPr>
+      <w:r>
+        <w:rPr>
+          <w:lang w:val="en-US"/>
+        </w:rPr>
+        <w:t>Atlanta Braves at Toronto Blue Jays</w:t>
+      </w:r>
+    </w:p>
+    <w:p>
+      <w:pPr>
+        <w:pStyle w:val="Luettelokappale"/>
+        <w:numPr>
+          <w:ilvl w:val="0"/>
+          <w:numId w:val="3"/>
+        </w:numPr>
+        <w:pBdr>
+          <w:bottom w:val="single" w:sz="6" w:space="1" w:color="auto"/>
+        </w:pBdr>
+        <w:rPr>
+          <w:lang w:val="en-US"/>
+        </w:rPr>
+      </w:pPr>
+      <w:r>
+        <w:rPr>
+          <w:lang w:val="en-US"/>
+        </w:rPr>
+        <w:t>Cleveland Indians at Detroit Tigers</w:t>
+      </w:r>
+    </w:p>
+    <w:p>
+      <w:pPr>
+        <w:pStyle w:val="Luettelokappale"/>
+        <w:numPr>
+          <w:ilvl w:val="0"/>
+          <w:numId w:val="3"/>
+        </w:numPr>
+        <w:pBdr>
+          <w:bottom w:val="single" w:sz="6" w:space="1" w:color="auto"/>
+        </w:pBdr>
+        <w:rPr>
+          <w:lang w:val="en-US"/>
+        </w:rPr>
+      </w:pPr>
+      <w:r>
+        <w:rPr>
+          <w:lang w:val="en-US"/>
+        </w:rPr>
+        <w:t>Chicago Cubs at New York Mets</w:t>
+      </w:r>
+    </w:p>
+    <w:p>
+      <w:pPr>
+        <w:pStyle w:val="Luettelokappale"/>
+        <w:numPr>
+          <w:ilvl w:val="0"/>
+          <w:numId w:val="3"/>
+        </w:numPr>
+        <w:pBdr>
+          <w:bottom w:val="single" w:sz="6" w:space="1" w:color="auto"/>
+        </w:pBdr>
+        <w:rPr>
+          <w:lang w:val="en-US"/>
+        </w:rPr>
+      </w:pPr>
+      <w:r>
+        <w:rPr>
+          <w:lang w:val="en-US"/>
+        </w:rPr>
+        <w:t>Cincinnati Reds at Miami Marlins</w:t>
+      </w:r>
+    </w:p>
+    <w:p>
+      <w:pPr>
+        <w:pStyle w:val="Luettelokappale"/>
+        <w:numPr>
+          <w:ilvl w:val="0"/>
+          <w:numId w:val="3"/>
+        </w:numPr>
+        <w:pBdr>
+          <w:bottom w:val="single" w:sz="6" w:space="1" w:color="auto"/>
+        </w:pBdr>
+        <w:rPr>
+          <w:lang w:val="en-US"/>
+        </w:rPr>
+      </w:pPr>
+      <w:r>
+        <w:rPr>
+          <w:lang w:val="en-US"/>
+        </w:rPr>
+        <w:t>St. Louis Cardinals at Milwaukee Brewers</w:t>
+      </w:r>
+    </w:p>
+    <w:p>
+      <w:pPr>
+        <w:pStyle w:val="Luettelokappale"/>
+        <w:numPr>
+          <w:ilvl w:val="0"/>
+          <w:numId w:val="3"/>
+        </w:numPr>
+        <w:pBdr>
+          <w:bottom w:val="single" w:sz="6" w:space="1" w:color="auto"/>
+        </w:pBdr>
+        <w:rPr>
+          <w:lang w:val="en-US"/>
+        </w:rPr>
+      </w:pPr>
+      <w:r>
+        <w:rPr>
+          <w:lang w:val="en-US"/>
+        </w:rPr>
+        <w:t>Minnesota Twins at Chicago White Sox</w:t>
+      </w:r>
+    </w:p>
+    <w:p>
+      <w:pPr>
+        <w:pStyle w:val="Luettelokappale"/>
+        <w:numPr>
+          <w:ilvl w:val="0"/>
+          <w:numId w:val="3"/>
+        </w:numPr>
+        <w:pBdr>
+          <w:bottom w:val="single" w:sz="6" w:space="1" w:color="auto"/>
+        </w:pBdr>
+        <w:rPr>
+          <w:lang w:val="en-US"/>
+        </w:rPr>
+      </w:pPr>
+      <w:r>
+        <w:rPr>
+          <w:lang w:val="en-US"/>
+        </w:rPr>
+        <w:t>Tampa Bay Rays at Houston Astros</w:t>
+      </w:r>
+    </w:p>
+    <w:p>
+      <w:pPr>
+        <w:pStyle w:val="Luettelokappale"/>
+        <w:numPr>
+          <w:ilvl w:val="0"/>
+          <w:numId w:val="3"/>
+        </w:numPr>
+        <w:pBdr>
+          <w:bottom w:val="single" w:sz="6" w:space="1" w:color="auto"/>
+        </w:pBdr>
+        <w:rPr>
+          <w:lang w:val="en-US"/>
+        </w:rPr>
+      </w:pPr>
+      <w:r>
+        <w:rPr>
+          <w:lang w:val="en-US"/>
+        </w:rPr>
+        <w:lastRenderedPageBreak/>
+        <w:t>Oakland Athletics at Kansas City Royals</w:t>
+      </w:r>
+    </w:p>
+    <w:p>
+      <w:pPr>
+        <w:pStyle w:val="Luettelokappale"/>
+        <w:numPr>
+          <w:ilvl w:val="0"/>
+          <w:numId w:val="3"/>
+        </w:numPr>
+        <w:pBdr>
+          <w:bottom w:val="single" w:sz="6" w:space="1" w:color="auto"/>
+        </w:pBdr>
+        <w:rPr>
+          <w:lang w:val="en-US"/>
+        </w:rPr>
+      </w:pPr>
+      <w:r>
+        <w:rPr>
+          <w:lang w:val="en-US"/>
+        </w:rPr>
+        <w:t>Boston Red Sox at Colorado Rockies</w:t>
+      </w:r>
+    </w:p>
+    <w:p>
+      <w:pPr>
+        <w:pStyle w:val="Luettelokappale"/>
+        <w:numPr>
+          <w:ilvl w:val="0"/>
+          <w:numId w:val="3"/>
+        </w:numPr>
+        <w:pBdr>
+          <w:bottom w:val="single" w:sz="6" w:space="1" w:color="auto"/>
+        </w:pBdr>
+        <w:rPr>
+          <w:lang w:val="en-US"/>
+        </w:rPr>
+      </w:pPr>
+      <w:r>
+        <w:rPr>
+          <w:lang w:val="en-US"/>
+        </w:rPr>
+        <w:t>Arizona Diamondbacks at San Francisco Giants</w:t>
+      </w:r>
+    </w:p>
+    <w:p>
+      <w:pPr>
+        <w:pStyle w:val="Luettelokappale"/>
+        <w:numPr>
+          <w:ilvl w:val="0"/>
+          <w:numId w:val="3"/>
+        </w:numPr>
+        <w:pBdr>
+          <w:bottom w:val="single" w:sz="6" w:space="1" w:color="auto"/>
+        </w:pBdr>
+        <w:rPr>
+          <w:lang w:val="en-US"/>
+        </w:rPr>
+      </w:pPr>
+      <w:r>
+        <w:rPr>
+          <w:lang w:val="en-US"/>
+        </w:rPr>
+        <w:t>Texas Rangers at Los Angeles Angels</w:t>
+      </w:r>
+    </w:p>
+    <w:p>
+      <w:pPr>
+        <w:pStyle w:val="Luettelokappale"/>
+        <w:numPr>
+          <w:ilvl w:val="0"/>
+          <w:numId w:val="3"/>
+        </w:numPr>
+        <w:pBdr>
+          <w:bottom w:val="single" w:sz="6" w:space="1" w:color="auto"/>
+        </w:pBdr>
+        <w:rPr>
+          <w:lang w:val="en-US"/>
+        </w:rPr>
+      </w:pPr>
+      <w:r>
+        <w:rPr>
+          <w:lang w:val="en-US"/>
+        </w:rPr>
+        <w:t>New York Yankees at Seattle Mariners</w:t>
+      </w:r>
+    </w:p>
+    <w:p>
+      <w:pPr>
+        <w:pStyle w:val="Luettelokappale"/>
+        <w:numPr>
+          <w:ilvl w:val="0"/>
+          <w:numId w:val="3"/>
+        </w:numPr>
+        <w:pBdr>
+          <w:bottom w:val="single" w:sz="6" w:space="1" w:color="auto"/>
+        </w:pBdr>
+        <w:rPr>
+          <w:lang w:val="en-US"/>
+        </w:rPr>
+      </w:pPr>
+      <w:r>
+        <w:rPr>
+          <w:lang w:val="en-US"/>
+        </w:rPr>
+        <w:t>Los Angeles Dodgers at San Diego Padres</w:t>
+      </w:r>
+    </w:p>
+    <w:p>
+      <w:pPr>
+        <w:pStyle w:val="Luettelokappale"/>
+        <w:ind w:left="735"/>
+        <w:rPr>
+          <w:lang w:val="en-US"/>
+        </w:rPr>
+      </w:pPr>
+    </w:p>
+    <w:p>
+      <w:pPr>
+        <w:rPr>
+          <w:lang w:val="en-US"/>
+        </w:rPr>
+      </w:pPr>
+      <w:r>
+        <w:rPr>
+          <w:lang w:val="en-US"/>
+        </w:rPr>
+        <w:t>28.8.2019</w:t>
+      </w:r>
+    </w:p>
+    <w:p>
+      <w:pPr>
+        <w:pBdr>
+          <w:top w:val="single" w:sz="6" w:space="1" w:color="auto"/>
+          <w:bottom w:val="single" w:sz="6" w:space="1" w:color="auto"/>
+        </w:pBdr>
+        <w:rPr>
+          <w:lang w:val="en-US"/>
+        </w:rPr>
+      </w:pPr>
+      <w:r>
+        <w:rPr>
+          <w:lang w:val="en-US"/>
+        </w:rPr>
+        <w:t>14.9</w:t>
+      </w:r>
+      <w:r>
+        <w:rPr>
+          <w:lang w:val="en-US"/>
+        </w:rPr>
+        <w:t>.2019</w:t>
+      </w:r>
+    </w:p>
+    <w:p>
+      <w:pPr>
+        <w:pBdr>
+          <w:bottom w:val="single" w:sz="6" w:space="1" w:color="auto"/>
+          <w:between w:val="single" w:sz="6" w:space="1" w:color="auto"/>
+        </w:pBdr>
+        <w:rPr>
+          <w:lang w:val="en-US"/>
+        </w:rPr>
+      </w:pPr>
+      <w:r>
+        <w:rPr>
+          <w:lang w:val="en-US"/>
+        </w:rPr>
+        <w:t>1</w:t>
+      </w:r>
+      <w:r>
+        <w:rPr>
+          <w:lang w:val="en-US"/>
+        </w:rPr>
+        <w:t>8.</w:t>
+      </w:r>
+      <w:r>
+        <w:rPr>
+          <w:lang w:val="en-US"/>
+        </w:rPr>
+        <w:t>9.201</w:t>
+      </w:r>
+      <w:r>
+        <w:rPr>
+          <w:lang w:val="en-US"/>
+        </w:rPr>
+        <w:t>9</w:t>
+      </w:r>
+    </w:p>
+    <w:p>
+      <w:pPr>
+        <w:rPr>
+          <w:lang w:val="en-US"/>
+        </w:rPr>
+      </w:pPr>
       <w:bookmarkStart w:id="0" w:name="_GoBack"/>
+      <w:r>
+        <w:rPr>
+          <w:lang w:val="en-US"/>
+        </w:rPr>
+        <w:t>1</w:t>
+      </w:r>
+      <w:r>
+        <w:rPr>
+          <w:lang w:val="en-US"/>
+        </w:rPr>
+        <w:t>9</w:t>
+      </w:r>
+      <w:r>
+        <w:rPr>
+          <w:lang w:val="en-US"/>
+        </w:rPr>
+        <w:t>.9</w:t>
+      </w:r>
       <w:bookmarkEnd w:id="0"/>
+      <w:r>
+        <w:rPr>
+          <w:lang w:val="en-US"/>
+        </w:rPr>
+        <w:t>.2019</w:t>
+      </w:r>
+    </w:p>
+    <w:p>
+      <w:pPr>
+        <w:rPr>
+          <w:lang w:val="en-US"/>
+        </w:rPr>
+      </w:pPr>
+    </w:p>
+    <w:p>
+      <w:pPr>
+        <w:rPr>
+          <w:lang w:val="en-US"/>
+        </w:rPr>
+      </w:pPr>
     </w:p>
     <w:p>
       <w:pPr>
@@ -1711,7 +5433,6 @@
         <w:rPr>
           <w:lang w:val="en-US"/>
         </w:rPr>
-        <w:lastRenderedPageBreak/>
         <w:t xml:space="preserve">3. CARDINALS 30.05.2018 </w:t>
       </w:r>
       <w:r>
@@ -1801,6 +5522,649 @@
     </w:sectPr>
   </w:body>
 </w:document>
+</file>
+
+<file path=word/numbering.xml><?xml version="1.0" encoding="utf-8"?>
+<w:numbering xmlns:wpc="http://schemas.microsoft.com/office/word/2010/wordprocessingCanvas" xmlns:cx="http://schemas.microsoft.com/office/drawing/2014/chartex" xmlns:cx1="http://schemas.microsoft.com/office/drawing/2015/9/8/chartex" xmlns:cx2="http://schemas.microsoft.com/office/drawing/2015/10/21/chartex" xmlns:cx3="http://schemas.microsoft.com/office/drawing/2016/5/9/chartex" xmlns:cx4="http://schemas.microsoft.com/office/drawing/2016/5/10/chartex" xmlns:cx5="http://schemas.microsoft.com/office/drawing/2016/5/11/chartex" xmlns:cx6="http://schemas.microsoft.com/office/drawing/2016/5/12/chartex" xmlns:cx7="http://schemas.microsoft.com/office/drawing/2016/5/13/chartex" xmlns:cx8="http://schemas.microsoft.com/office/drawing/2016/5/14/chartex" xmlns:mc="http://schemas.openxmlformats.org/markup-compatibility/2006" xmlns:aink="http://schemas.microsoft.com/office/drawing/2016/ink" xmlns:am3d="http://schemas.microsoft.com/office/drawing/2017/model3d" xmlns:o="urn:schemas-microsoft-com:office:office" xmlns:r="http://schemas.openxmlformats.org/officeDocument/2006/relationships" xmlns:m="http://schemas.openxmlformats.org/officeDocument/2006/math" xmlns:v="urn:schemas-microsoft-com:vml" xmlns:wp14="http://schemas.microsoft.com/office/word/2010/wordprocessingDrawing" xmlns:wp="http://schemas.openxmlformats.org/drawingml/2006/wordprocessingDrawing" xmlns:w10="urn:schemas-microsoft-com:office:word" xmlns:w="http://schemas.openxmlformats.org/wordprocessingml/2006/main" xmlns:w14="http://schemas.microsoft.com/office/word/2010/wordml" xmlns:w15="http://schemas.microsoft.com/office/word/2012/wordml" xmlns:w16cid="http://schemas.microsoft.com/office/word/2016/wordml/cid" xmlns:w16se="http://schemas.microsoft.com/office/word/2015/wordml/symex" xmlns:wpg="http://schemas.microsoft.com/office/word/2010/wordprocessingGroup" xmlns:wpi="http://schemas.microsoft.com/office/word/2010/wordprocessingInk" xmlns:wne="http://schemas.microsoft.com/office/word/2006/wordml" xmlns:wps="http://schemas.microsoft.com/office/word/2010/wordprocessingShape" mc:Ignorable="w14 w15 w16se w16cid wp14">
+  <w:abstractNum w:abstractNumId="0" w15:restartNumberingAfterBreak="0">
+    <w:nsid w:val="101A668D"/>
+    <w:multiLevelType w:val="hybridMultilevel"/>
+    <w:tmpl w:val="BD8656C6"/>
+    <w:lvl w:ilvl="0" w:tplc="7F1CE70E">
+      <w:start w:val="204"/>
+      <w:numFmt w:val="decimal"/>
+      <w:lvlText w:val="%1."/>
+      <w:lvlJc w:val="left"/>
+      <w:pPr>
+        <w:ind w:left="735" w:hanging="375"/>
+      </w:pPr>
+      <w:rPr>
+        <w:rFonts w:hint="default"/>
+      </w:rPr>
+    </w:lvl>
+    <w:lvl w:ilvl="1" w:tplc="04090019" w:tentative="1">
+      <w:start w:val="1"/>
+      <w:numFmt w:val="lowerLetter"/>
+      <w:lvlText w:val="%2."/>
+      <w:lvlJc w:val="left"/>
+      <w:pPr>
+        <w:ind w:left="1440" w:hanging="360"/>
+      </w:pPr>
+    </w:lvl>
+    <w:lvl w:ilvl="2" w:tplc="0409001B" w:tentative="1">
+      <w:start w:val="1"/>
+      <w:numFmt w:val="lowerRoman"/>
+      <w:lvlText w:val="%3."/>
+      <w:lvlJc w:val="right"/>
+      <w:pPr>
+        <w:ind w:left="2160" w:hanging="180"/>
+      </w:pPr>
+    </w:lvl>
+    <w:lvl w:ilvl="3" w:tplc="0409000F" w:tentative="1">
+      <w:start w:val="1"/>
+      <w:numFmt w:val="decimal"/>
+      <w:lvlText w:val="%4."/>
+      <w:lvlJc w:val="left"/>
+      <w:pPr>
+        <w:ind w:left="2880" w:hanging="360"/>
+      </w:pPr>
+    </w:lvl>
+    <w:lvl w:ilvl="4" w:tplc="04090019" w:tentative="1">
+      <w:start w:val="1"/>
+      <w:numFmt w:val="lowerLetter"/>
+      <w:lvlText w:val="%5."/>
+      <w:lvlJc w:val="left"/>
+      <w:pPr>
+        <w:ind w:left="3600" w:hanging="360"/>
+      </w:pPr>
+    </w:lvl>
+    <w:lvl w:ilvl="5" w:tplc="0409001B" w:tentative="1">
+      <w:start w:val="1"/>
+      <w:numFmt w:val="lowerRoman"/>
+      <w:lvlText w:val="%6."/>
+      <w:lvlJc w:val="right"/>
+      <w:pPr>
+        <w:ind w:left="4320" w:hanging="180"/>
+      </w:pPr>
+    </w:lvl>
+    <w:lvl w:ilvl="6" w:tplc="0409000F" w:tentative="1">
+      <w:start w:val="1"/>
+      <w:numFmt w:val="decimal"/>
+      <w:lvlText w:val="%7."/>
+      <w:lvlJc w:val="left"/>
+      <w:pPr>
+        <w:ind w:left="5040" w:hanging="360"/>
+      </w:pPr>
+    </w:lvl>
+    <w:lvl w:ilvl="7" w:tplc="04090019" w:tentative="1">
+      <w:start w:val="1"/>
+      <w:numFmt w:val="lowerLetter"/>
+      <w:lvlText w:val="%8."/>
+      <w:lvlJc w:val="left"/>
+      <w:pPr>
+        <w:ind w:left="5760" w:hanging="360"/>
+      </w:pPr>
+    </w:lvl>
+    <w:lvl w:ilvl="8" w:tplc="0409001B" w:tentative="1">
+      <w:start w:val="1"/>
+      <w:numFmt w:val="lowerRoman"/>
+      <w:lvlText w:val="%9."/>
+      <w:lvlJc w:val="right"/>
+      <w:pPr>
+        <w:ind w:left="6480" w:hanging="180"/>
+      </w:pPr>
+    </w:lvl>
+  </w:abstractNum>
+  <w:abstractNum w:abstractNumId="1" w15:restartNumberingAfterBreak="0">
+    <w:nsid w:val="215D3386"/>
+    <w:multiLevelType w:val="hybridMultilevel"/>
+    <w:tmpl w:val="BF62A7B2"/>
+    <w:lvl w:ilvl="0" w:tplc="7F1CE70E">
+      <w:start w:val="204"/>
+      <w:numFmt w:val="decimal"/>
+      <w:lvlText w:val="%1."/>
+      <w:lvlJc w:val="left"/>
+      <w:pPr>
+        <w:ind w:left="1095" w:hanging="375"/>
+      </w:pPr>
+      <w:rPr>
+        <w:rFonts w:hint="default"/>
+      </w:rPr>
+    </w:lvl>
+    <w:lvl w:ilvl="1" w:tplc="04090019" w:tentative="1">
+      <w:start w:val="1"/>
+      <w:numFmt w:val="lowerLetter"/>
+      <w:lvlText w:val="%2."/>
+      <w:lvlJc w:val="left"/>
+      <w:pPr>
+        <w:ind w:left="1800" w:hanging="360"/>
+      </w:pPr>
+    </w:lvl>
+    <w:lvl w:ilvl="2" w:tplc="0409001B" w:tentative="1">
+      <w:start w:val="1"/>
+      <w:numFmt w:val="lowerRoman"/>
+      <w:lvlText w:val="%3."/>
+      <w:lvlJc w:val="right"/>
+      <w:pPr>
+        <w:ind w:left="2520" w:hanging="180"/>
+      </w:pPr>
+    </w:lvl>
+    <w:lvl w:ilvl="3" w:tplc="0409000F" w:tentative="1">
+      <w:start w:val="1"/>
+      <w:numFmt w:val="decimal"/>
+      <w:lvlText w:val="%4."/>
+      <w:lvlJc w:val="left"/>
+      <w:pPr>
+        <w:ind w:left="3240" w:hanging="360"/>
+      </w:pPr>
+    </w:lvl>
+    <w:lvl w:ilvl="4" w:tplc="04090019" w:tentative="1">
+      <w:start w:val="1"/>
+      <w:numFmt w:val="lowerLetter"/>
+      <w:lvlText w:val="%5."/>
+      <w:lvlJc w:val="left"/>
+      <w:pPr>
+        <w:ind w:left="3960" w:hanging="360"/>
+      </w:pPr>
+    </w:lvl>
+    <w:lvl w:ilvl="5" w:tplc="0409001B" w:tentative="1">
+      <w:start w:val="1"/>
+      <w:numFmt w:val="lowerRoman"/>
+      <w:lvlText w:val="%6."/>
+      <w:lvlJc w:val="right"/>
+      <w:pPr>
+        <w:ind w:left="4680" w:hanging="180"/>
+      </w:pPr>
+    </w:lvl>
+    <w:lvl w:ilvl="6" w:tplc="0409000F" w:tentative="1">
+      <w:start w:val="1"/>
+      <w:numFmt w:val="decimal"/>
+      <w:lvlText w:val="%7."/>
+      <w:lvlJc w:val="left"/>
+      <w:pPr>
+        <w:ind w:left="5400" w:hanging="360"/>
+      </w:pPr>
+    </w:lvl>
+    <w:lvl w:ilvl="7" w:tplc="04090019" w:tentative="1">
+      <w:start w:val="1"/>
+      <w:numFmt w:val="lowerLetter"/>
+      <w:lvlText w:val="%8."/>
+      <w:lvlJc w:val="left"/>
+      <w:pPr>
+        <w:ind w:left="6120" w:hanging="360"/>
+      </w:pPr>
+    </w:lvl>
+    <w:lvl w:ilvl="8" w:tplc="0409001B" w:tentative="1">
+      <w:start w:val="1"/>
+      <w:numFmt w:val="lowerRoman"/>
+      <w:lvlText w:val="%9."/>
+      <w:lvlJc w:val="right"/>
+      <w:pPr>
+        <w:ind w:left="6840" w:hanging="180"/>
+      </w:pPr>
+    </w:lvl>
+  </w:abstractNum>
+  <w:abstractNum w:abstractNumId="2" w15:restartNumberingAfterBreak="0">
+    <w:nsid w:val="3B1967C6"/>
+    <w:multiLevelType w:val="hybridMultilevel"/>
+    <w:tmpl w:val="ADC27788"/>
+    <w:lvl w:ilvl="0" w:tplc="0409000F">
+      <w:start w:val="1"/>
+      <w:numFmt w:val="decimal"/>
+      <w:lvlText w:val="%1."/>
+      <w:lvlJc w:val="left"/>
+      <w:pPr>
+        <w:ind w:left="720" w:hanging="360"/>
+      </w:pPr>
+    </w:lvl>
+    <w:lvl w:ilvl="1" w:tplc="04090019" w:tentative="1">
+      <w:start w:val="1"/>
+      <w:numFmt w:val="lowerLetter"/>
+      <w:lvlText w:val="%2."/>
+      <w:lvlJc w:val="left"/>
+      <w:pPr>
+        <w:ind w:left="1440" w:hanging="360"/>
+      </w:pPr>
+    </w:lvl>
+    <w:lvl w:ilvl="2" w:tplc="0409001B" w:tentative="1">
+      <w:start w:val="1"/>
+      <w:numFmt w:val="lowerRoman"/>
+      <w:lvlText w:val="%3."/>
+      <w:lvlJc w:val="right"/>
+      <w:pPr>
+        <w:ind w:left="2160" w:hanging="180"/>
+      </w:pPr>
+    </w:lvl>
+    <w:lvl w:ilvl="3" w:tplc="0409000F" w:tentative="1">
+      <w:start w:val="1"/>
+      <w:numFmt w:val="decimal"/>
+      <w:lvlText w:val="%4."/>
+      <w:lvlJc w:val="left"/>
+      <w:pPr>
+        <w:ind w:left="2880" w:hanging="360"/>
+      </w:pPr>
+    </w:lvl>
+    <w:lvl w:ilvl="4" w:tplc="04090019" w:tentative="1">
+      <w:start w:val="1"/>
+      <w:numFmt w:val="lowerLetter"/>
+      <w:lvlText w:val="%5."/>
+      <w:lvlJc w:val="left"/>
+      <w:pPr>
+        <w:ind w:left="3600" w:hanging="360"/>
+      </w:pPr>
+    </w:lvl>
+    <w:lvl w:ilvl="5" w:tplc="0409001B" w:tentative="1">
+      <w:start w:val="1"/>
+      <w:numFmt w:val="lowerRoman"/>
+      <w:lvlText w:val="%6."/>
+      <w:lvlJc w:val="right"/>
+      <w:pPr>
+        <w:ind w:left="4320" w:hanging="180"/>
+      </w:pPr>
+    </w:lvl>
+    <w:lvl w:ilvl="6" w:tplc="0409000F" w:tentative="1">
+      <w:start w:val="1"/>
+      <w:numFmt w:val="decimal"/>
+      <w:lvlText w:val="%7."/>
+      <w:lvlJc w:val="left"/>
+      <w:pPr>
+        <w:ind w:left="5040" w:hanging="360"/>
+      </w:pPr>
+    </w:lvl>
+    <w:lvl w:ilvl="7" w:tplc="04090019" w:tentative="1">
+      <w:start w:val="1"/>
+      <w:numFmt w:val="lowerLetter"/>
+      <w:lvlText w:val="%8."/>
+      <w:lvlJc w:val="left"/>
+      <w:pPr>
+        <w:ind w:left="5760" w:hanging="360"/>
+      </w:pPr>
+    </w:lvl>
+    <w:lvl w:ilvl="8" w:tplc="0409001B" w:tentative="1">
+      <w:start w:val="1"/>
+      <w:numFmt w:val="lowerRoman"/>
+      <w:lvlText w:val="%9."/>
+      <w:lvlJc w:val="right"/>
+      <w:pPr>
+        <w:ind w:left="6480" w:hanging="180"/>
+      </w:pPr>
+    </w:lvl>
+  </w:abstractNum>
+  <w:abstractNum w:abstractNumId="3" w15:restartNumberingAfterBreak="0">
+    <w:nsid w:val="45AA3DE1"/>
+    <w:multiLevelType w:val="hybridMultilevel"/>
+    <w:tmpl w:val="39280A94"/>
+    <w:lvl w:ilvl="0" w:tplc="7F1CE70E">
+      <w:start w:val="204"/>
+      <w:numFmt w:val="decimal"/>
+      <w:lvlText w:val="%1."/>
+      <w:lvlJc w:val="left"/>
+      <w:pPr>
+        <w:ind w:left="735" w:hanging="375"/>
+      </w:pPr>
+      <w:rPr>
+        <w:rFonts w:hint="default"/>
+      </w:rPr>
+    </w:lvl>
+    <w:lvl w:ilvl="1" w:tplc="04090019" w:tentative="1">
+      <w:start w:val="1"/>
+      <w:numFmt w:val="lowerLetter"/>
+      <w:lvlText w:val="%2."/>
+      <w:lvlJc w:val="left"/>
+      <w:pPr>
+        <w:ind w:left="1440" w:hanging="360"/>
+      </w:pPr>
+    </w:lvl>
+    <w:lvl w:ilvl="2" w:tplc="0409001B" w:tentative="1">
+      <w:start w:val="1"/>
+      <w:numFmt w:val="lowerRoman"/>
+      <w:lvlText w:val="%3."/>
+      <w:lvlJc w:val="right"/>
+      <w:pPr>
+        <w:ind w:left="2160" w:hanging="180"/>
+      </w:pPr>
+    </w:lvl>
+    <w:lvl w:ilvl="3" w:tplc="0409000F" w:tentative="1">
+      <w:start w:val="1"/>
+      <w:numFmt w:val="decimal"/>
+      <w:lvlText w:val="%4."/>
+      <w:lvlJc w:val="left"/>
+      <w:pPr>
+        <w:ind w:left="2880" w:hanging="360"/>
+      </w:pPr>
+    </w:lvl>
+    <w:lvl w:ilvl="4" w:tplc="04090019" w:tentative="1">
+      <w:start w:val="1"/>
+      <w:numFmt w:val="lowerLetter"/>
+      <w:lvlText w:val="%5."/>
+      <w:lvlJc w:val="left"/>
+      <w:pPr>
+        <w:ind w:left="3600" w:hanging="360"/>
+      </w:pPr>
+    </w:lvl>
+    <w:lvl w:ilvl="5" w:tplc="0409001B" w:tentative="1">
+      <w:start w:val="1"/>
+      <w:numFmt w:val="lowerRoman"/>
+      <w:lvlText w:val="%6."/>
+      <w:lvlJc w:val="right"/>
+      <w:pPr>
+        <w:ind w:left="4320" w:hanging="180"/>
+      </w:pPr>
+    </w:lvl>
+    <w:lvl w:ilvl="6" w:tplc="0409000F" w:tentative="1">
+      <w:start w:val="1"/>
+      <w:numFmt w:val="decimal"/>
+      <w:lvlText w:val="%7."/>
+      <w:lvlJc w:val="left"/>
+      <w:pPr>
+        <w:ind w:left="5040" w:hanging="360"/>
+      </w:pPr>
+    </w:lvl>
+    <w:lvl w:ilvl="7" w:tplc="04090019" w:tentative="1">
+      <w:start w:val="1"/>
+      <w:numFmt w:val="lowerLetter"/>
+      <w:lvlText w:val="%8."/>
+      <w:lvlJc w:val="left"/>
+      <w:pPr>
+        <w:ind w:left="5760" w:hanging="360"/>
+      </w:pPr>
+    </w:lvl>
+    <w:lvl w:ilvl="8" w:tplc="0409001B" w:tentative="1">
+      <w:start w:val="1"/>
+      <w:numFmt w:val="lowerRoman"/>
+      <w:lvlText w:val="%9."/>
+      <w:lvlJc w:val="right"/>
+      <w:pPr>
+        <w:ind w:left="6480" w:hanging="180"/>
+      </w:pPr>
+    </w:lvl>
+  </w:abstractNum>
+  <w:abstractNum w:abstractNumId="4" w15:restartNumberingAfterBreak="0">
+    <w:nsid w:val="4AC41566"/>
+    <w:multiLevelType w:val="hybridMultilevel"/>
+    <w:tmpl w:val="48C07038"/>
+    <w:lvl w:ilvl="0" w:tplc="7F1CE70E">
+      <w:start w:val="204"/>
+      <w:numFmt w:val="decimal"/>
+      <w:lvlText w:val="%1."/>
+      <w:lvlJc w:val="left"/>
+      <w:pPr>
+        <w:ind w:left="735" w:hanging="375"/>
+      </w:pPr>
+      <w:rPr>
+        <w:rFonts w:hint="default"/>
+      </w:rPr>
+    </w:lvl>
+    <w:lvl w:ilvl="1" w:tplc="04090019" w:tentative="1">
+      <w:start w:val="1"/>
+      <w:numFmt w:val="lowerLetter"/>
+      <w:lvlText w:val="%2."/>
+      <w:lvlJc w:val="left"/>
+      <w:pPr>
+        <w:ind w:left="1440" w:hanging="360"/>
+      </w:pPr>
+    </w:lvl>
+    <w:lvl w:ilvl="2" w:tplc="0409001B" w:tentative="1">
+      <w:start w:val="1"/>
+      <w:numFmt w:val="lowerRoman"/>
+      <w:lvlText w:val="%3."/>
+      <w:lvlJc w:val="right"/>
+      <w:pPr>
+        <w:ind w:left="2160" w:hanging="180"/>
+      </w:pPr>
+    </w:lvl>
+    <w:lvl w:ilvl="3" w:tplc="0409000F" w:tentative="1">
+      <w:start w:val="1"/>
+      <w:numFmt w:val="decimal"/>
+      <w:lvlText w:val="%4."/>
+      <w:lvlJc w:val="left"/>
+      <w:pPr>
+        <w:ind w:left="2880" w:hanging="360"/>
+      </w:pPr>
+    </w:lvl>
+    <w:lvl w:ilvl="4" w:tplc="04090019" w:tentative="1">
+      <w:start w:val="1"/>
+      <w:numFmt w:val="lowerLetter"/>
+      <w:lvlText w:val="%5."/>
+      <w:lvlJc w:val="left"/>
+      <w:pPr>
+        <w:ind w:left="3600" w:hanging="360"/>
+      </w:pPr>
+    </w:lvl>
+    <w:lvl w:ilvl="5" w:tplc="0409001B" w:tentative="1">
+      <w:start w:val="1"/>
+      <w:numFmt w:val="lowerRoman"/>
+      <w:lvlText w:val="%6."/>
+      <w:lvlJc w:val="right"/>
+      <w:pPr>
+        <w:ind w:left="4320" w:hanging="180"/>
+      </w:pPr>
+    </w:lvl>
+    <w:lvl w:ilvl="6" w:tplc="0409000F" w:tentative="1">
+      <w:start w:val="1"/>
+      <w:numFmt w:val="decimal"/>
+      <w:lvlText w:val="%7."/>
+      <w:lvlJc w:val="left"/>
+      <w:pPr>
+        <w:ind w:left="5040" w:hanging="360"/>
+      </w:pPr>
+    </w:lvl>
+    <w:lvl w:ilvl="7" w:tplc="04090019" w:tentative="1">
+      <w:start w:val="1"/>
+      <w:numFmt w:val="lowerLetter"/>
+      <w:lvlText w:val="%8."/>
+      <w:lvlJc w:val="left"/>
+      <w:pPr>
+        <w:ind w:left="5760" w:hanging="360"/>
+      </w:pPr>
+    </w:lvl>
+    <w:lvl w:ilvl="8" w:tplc="0409001B" w:tentative="1">
+      <w:start w:val="1"/>
+      <w:numFmt w:val="lowerRoman"/>
+      <w:lvlText w:val="%9."/>
+      <w:lvlJc w:val="right"/>
+      <w:pPr>
+        <w:ind w:left="6480" w:hanging="180"/>
+      </w:pPr>
+    </w:lvl>
+  </w:abstractNum>
+  <w:abstractNum w:abstractNumId="5" w15:restartNumberingAfterBreak="0">
+    <w:nsid w:val="69C3197E"/>
+    <w:multiLevelType w:val="hybridMultilevel"/>
+    <w:tmpl w:val="BD8656C6"/>
+    <w:lvl w:ilvl="0" w:tplc="7F1CE70E">
+      <w:start w:val="204"/>
+      <w:numFmt w:val="decimal"/>
+      <w:lvlText w:val="%1."/>
+      <w:lvlJc w:val="left"/>
+      <w:pPr>
+        <w:ind w:left="735" w:hanging="375"/>
+      </w:pPr>
+      <w:rPr>
+        <w:rFonts w:hint="default"/>
+      </w:rPr>
+    </w:lvl>
+    <w:lvl w:ilvl="1" w:tplc="04090019" w:tentative="1">
+      <w:start w:val="1"/>
+      <w:numFmt w:val="lowerLetter"/>
+      <w:lvlText w:val="%2."/>
+      <w:lvlJc w:val="left"/>
+      <w:pPr>
+        <w:ind w:left="1440" w:hanging="360"/>
+      </w:pPr>
+    </w:lvl>
+    <w:lvl w:ilvl="2" w:tplc="0409001B" w:tentative="1">
+      <w:start w:val="1"/>
+      <w:numFmt w:val="lowerRoman"/>
+      <w:lvlText w:val="%3."/>
+      <w:lvlJc w:val="right"/>
+      <w:pPr>
+        <w:ind w:left="2160" w:hanging="180"/>
+      </w:pPr>
+    </w:lvl>
+    <w:lvl w:ilvl="3" w:tplc="0409000F" w:tentative="1">
+      <w:start w:val="1"/>
+      <w:numFmt w:val="decimal"/>
+      <w:lvlText w:val="%4."/>
+      <w:lvlJc w:val="left"/>
+      <w:pPr>
+        <w:ind w:left="2880" w:hanging="360"/>
+      </w:pPr>
+    </w:lvl>
+    <w:lvl w:ilvl="4" w:tplc="04090019" w:tentative="1">
+      <w:start w:val="1"/>
+      <w:numFmt w:val="lowerLetter"/>
+      <w:lvlText w:val="%5."/>
+      <w:lvlJc w:val="left"/>
+      <w:pPr>
+        <w:ind w:left="3600" w:hanging="360"/>
+      </w:pPr>
+    </w:lvl>
+    <w:lvl w:ilvl="5" w:tplc="0409001B" w:tentative="1">
+      <w:start w:val="1"/>
+      <w:numFmt w:val="lowerRoman"/>
+      <w:lvlText w:val="%6."/>
+      <w:lvlJc w:val="right"/>
+      <w:pPr>
+        <w:ind w:left="4320" w:hanging="180"/>
+      </w:pPr>
+    </w:lvl>
+    <w:lvl w:ilvl="6" w:tplc="0409000F" w:tentative="1">
+      <w:start w:val="1"/>
+      <w:numFmt w:val="decimal"/>
+      <w:lvlText w:val="%7."/>
+      <w:lvlJc w:val="left"/>
+      <w:pPr>
+        <w:ind w:left="5040" w:hanging="360"/>
+      </w:pPr>
+    </w:lvl>
+    <w:lvl w:ilvl="7" w:tplc="04090019" w:tentative="1">
+      <w:start w:val="1"/>
+      <w:numFmt w:val="lowerLetter"/>
+      <w:lvlText w:val="%8."/>
+      <w:lvlJc w:val="left"/>
+      <w:pPr>
+        <w:ind w:left="5760" w:hanging="360"/>
+      </w:pPr>
+    </w:lvl>
+    <w:lvl w:ilvl="8" w:tplc="0409001B" w:tentative="1">
+      <w:start w:val="1"/>
+      <w:numFmt w:val="lowerRoman"/>
+      <w:lvlText w:val="%9."/>
+      <w:lvlJc w:val="right"/>
+      <w:pPr>
+        <w:ind w:left="6480" w:hanging="180"/>
+      </w:pPr>
+    </w:lvl>
+  </w:abstractNum>
+  <w:abstractNum w:abstractNumId="6" w15:restartNumberingAfterBreak="0">
+    <w:nsid w:val="6F765233"/>
+    <w:multiLevelType w:val="hybridMultilevel"/>
+    <w:tmpl w:val="81FE869E"/>
+    <w:lvl w:ilvl="0" w:tplc="0409000F">
+      <w:start w:val="1"/>
+      <w:numFmt w:val="decimal"/>
+      <w:lvlText w:val="%1."/>
+      <w:lvlJc w:val="left"/>
+      <w:pPr>
+        <w:ind w:left="720" w:hanging="360"/>
+      </w:pPr>
+    </w:lvl>
+    <w:lvl w:ilvl="1" w:tplc="04090019" w:tentative="1">
+      <w:start w:val="1"/>
+      <w:numFmt w:val="lowerLetter"/>
+      <w:lvlText w:val="%2."/>
+      <w:lvlJc w:val="left"/>
+      <w:pPr>
+        <w:ind w:left="1440" w:hanging="360"/>
+      </w:pPr>
+    </w:lvl>
+    <w:lvl w:ilvl="2" w:tplc="0409001B" w:tentative="1">
+      <w:start w:val="1"/>
+      <w:numFmt w:val="lowerRoman"/>
+      <w:lvlText w:val="%3."/>
+      <w:lvlJc w:val="right"/>
+      <w:pPr>
+        <w:ind w:left="2160" w:hanging="180"/>
+      </w:pPr>
+    </w:lvl>
+    <w:lvl w:ilvl="3" w:tplc="0409000F" w:tentative="1">
+      <w:start w:val="1"/>
+      <w:numFmt w:val="decimal"/>
+      <w:lvlText w:val="%4."/>
+      <w:lvlJc w:val="left"/>
+      <w:pPr>
+        <w:ind w:left="2880" w:hanging="360"/>
+      </w:pPr>
+    </w:lvl>
+    <w:lvl w:ilvl="4" w:tplc="04090019" w:tentative="1">
+      <w:start w:val="1"/>
+      <w:numFmt w:val="lowerLetter"/>
+      <w:lvlText w:val="%5."/>
+      <w:lvlJc w:val="left"/>
+      <w:pPr>
+        <w:ind w:left="3600" w:hanging="360"/>
+      </w:pPr>
+    </w:lvl>
+    <w:lvl w:ilvl="5" w:tplc="0409001B" w:tentative="1">
+      <w:start w:val="1"/>
+      <w:numFmt w:val="lowerRoman"/>
+      <w:lvlText w:val="%6."/>
+      <w:lvlJc w:val="right"/>
+      <w:pPr>
+        <w:ind w:left="4320" w:hanging="180"/>
+      </w:pPr>
+    </w:lvl>
+    <w:lvl w:ilvl="6" w:tplc="0409000F" w:tentative="1">
+      <w:start w:val="1"/>
+      <w:numFmt w:val="decimal"/>
+      <w:lvlText w:val="%7."/>
+      <w:lvlJc w:val="left"/>
+      <w:pPr>
+        <w:ind w:left="5040" w:hanging="360"/>
+      </w:pPr>
+    </w:lvl>
+    <w:lvl w:ilvl="7" w:tplc="04090019" w:tentative="1">
+      <w:start w:val="1"/>
+      <w:numFmt w:val="lowerLetter"/>
+      <w:lvlText w:val="%8."/>
+      <w:lvlJc w:val="left"/>
+      <w:pPr>
+        <w:ind w:left="5760" w:hanging="360"/>
+      </w:pPr>
+    </w:lvl>
+    <w:lvl w:ilvl="8" w:tplc="0409001B" w:tentative="1">
+      <w:start w:val="1"/>
+      <w:numFmt w:val="lowerRoman"/>
+      <w:lvlText w:val="%9."/>
+      <w:lvlJc w:val="right"/>
+      <w:pPr>
+        <w:ind w:left="6480" w:hanging="180"/>
+      </w:pPr>
+    </w:lvl>
+  </w:abstractNum>
+  <w:num w:numId="1">
+    <w:abstractNumId w:val="2"/>
+  </w:num>
+  <w:num w:numId="2">
+    <w:abstractNumId w:val="6"/>
+  </w:num>
+  <w:num w:numId="3">
+    <w:abstractNumId w:val="5"/>
+  </w:num>
+  <w:num w:numId="4">
+    <w:abstractNumId w:val="3"/>
+  </w:num>
+  <w:num w:numId="5">
+    <w:abstractNumId w:val="4"/>
+  </w:num>
+  <w:num w:numId="6">
+    <w:abstractNumId w:val="1"/>
+  </w:num>
+  <w:num w:numId="7">
+    <w:abstractNumId w:val="0"/>
+  </w:num>
+</w:numbering>
 </file>
 
 <file path=word/styles.xml><?xml version="1.0" encoding="utf-8"?>
@@ -1820,7 +6184,7 @@
       </w:pPr>
     </w:pPrDefault>
   </w:docDefaults>
-  <w:latentStyles w:defLockedState="0" w:defUIPriority="99" w:defSemiHidden="0" w:defUnhideWhenUsed="0" w:defQFormat="0" w:count="376">
+  <w:latentStyles w:defLockedState="0" w:defUIPriority="99" w:defSemiHidden="0" w:defUnhideWhenUsed="0" w:defQFormat="0" w:count="377">
     <w:lsdException w:name="Normal" w:uiPriority="0" w:qFormat="1"/>
     <w:lsdException w:name="heading 1" w:uiPriority="9" w:qFormat="1"/>
     <w:lsdException w:name="heading 2" w:semiHidden="1" w:uiPriority="9" w:unhideWhenUsed="1" w:qFormat="1"/>
@@ -2197,6 +6561,7 @@
     <w:lsdException w:name="Hashtag" w:semiHidden="1" w:unhideWhenUsed="1"/>
     <w:lsdException w:name="Unresolved Mention" w:semiHidden="1" w:unhideWhenUsed="1"/>
     <w:lsdException w:name="Smart Link" w:semiHidden="1" w:unhideWhenUsed="1"/>
+    <w:lsdException w:name="Smart Link Error" w:semiHidden="1" w:unhideWhenUsed="1"/>
   </w:latentStyles>
   <w:style w:type="paragraph" w:default="1" w:styleId="Normaali">
     <w:name w:val="Normal"/>
@@ -2208,7 +6573,6 @@
   <w:style w:type="character" w:default="1" w:styleId="Kappaleenoletusfontti">
     <w:name w:val="Default Paragraph Font"/>
     <w:uiPriority w:val="1"/>
-    <w:semiHidden/>
     <w:unhideWhenUsed/>
   </w:style>
   <w:style w:type="table" w:default="1" w:styleId="Normaalitaulukko">
@@ -2231,6 +6595,17 @@
     <w:uiPriority w:val="99"/>
     <w:semiHidden/>
     <w:unhideWhenUsed/>
+  </w:style>
+  <w:style w:type="paragraph" w:styleId="Luettelokappale">
+    <w:name w:val="List Paragraph"/>
+    <w:basedOn w:val="Normaali"/>
+    <w:uiPriority w:val="34"/>
+    <w:qFormat/>
+    <w:rsid w:val="005B6F78"/>
+    <w:pPr>
+      <w:ind w:left="720"/>
+      <w:contextualSpacing/>
+    </w:pPr>
   </w:style>
 </w:styles>
 </file>
@@ -2528,4 +6903,16 @@
     </a:ext>
   </a:extLst>
 </a:theme>
+</file>
+
+<file path=customXml/item1.xml><?xml version="1.0" encoding="utf-8"?>
+<b:Sources xmlns:b="http://schemas.openxmlformats.org/officeDocument/2006/bibliography" xmlns="http://schemas.openxmlformats.org/officeDocument/2006/bibliography" SelectedStyle="\APASixthEditionOfficeOnline.xsl" StyleName="APA" Version="6"/>
+</file>
+
+<file path=customXml/itemProps1.xml><?xml version="1.0" encoding="utf-8"?>
+<ds:datastoreItem xmlns:ds="http://schemas.openxmlformats.org/officeDocument/2006/customXml" ds:itemID="{3BFBCB05-8CFD-4A87-A3B2-74AFAAD21E2A}">
+  <ds:schemaRefs>
+    <ds:schemaRef ds:uri="http://schemas.openxmlformats.org/officeDocument/2006/bibliography"/>
+  </ds:schemaRefs>
+</ds:datastoreItem>
 </file>
</xml_diff>

<commit_message>
more data and betterments
</commit_message>
<xml_diff>
--- a/static/data.docx
+++ b/static/data.docx
@@ -232,7 +232,6 @@
           <w:lang w:val="en-US"/>
         </w:rPr>
       </w:pPr>
-      <w:proofErr w:type="gramStart"/>
       <w:r>
         <w:rPr>
           <w:lang w:val="en-US"/>
@@ -247,7 +246,6 @@
         <w:t>arizona</w:t>
       </w:r>
       <w:proofErr w:type="spellEnd"/>
-      <w:proofErr w:type="gramEnd"/>
       <w:r>
         <w:rPr>
           <w:lang w:val="en-US"/>
@@ -425,7 +423,6 @@
         </w:rPr>
         <w:t xml:space="preserve"> </w:t>
       </w:r>
-      <w:proofErr w:type="gramStart"/>
       <w:r>
         <w:rPr>
           <w:lang w:val="en-US"/>
@@ -436,54 +433,186 @@
         <w:rPr>
           <w:lang w:val="en-US"/>
         </w:rPr>
-        <w:t xml:space="preserve">  –</w:t>
-      </w:r>
-      <w:proofErr w:type="gramEnd"/>
+        <w:t xml:space="preserve">  – </w:t>
+      </w:r>
+      <w:proofErr w:type="spellStart"/>
+      <w:r>
+        <w:rPr>
+          <w:lang w:val="en-US"/>
+        </w:rPr>
+        <w:t>boston</w:t>
+      </w:r>
+      <w:proofErr w:type="spellEnd"/>
+      <w:r>
+        <w:rPr>
+          <w:lang w:val="en-US"/>
+        </w:rPr>
+        <w:t xml:space="preserve"> red sox</w:t>
+      </w:r>
+    </w:p>
+    <w:p>
+      <w:pPr>
+        <w:rPr>
+          <w:lang w:val="en-US"/>
+        </w:rPr>
+      </w:pPr>
+      <w:r>
+        <w:rPr>
+          <w:lang w:val="en-US"/>
+        </w:rPr>
+        <w:t xml:space="preserve">5. ATHLETICS 29.9.2018– ANGELS </w:t>
+      </w:r>
+    </w:p>
+    <w:p>
+      <w:pPr>
+        <w:rPr>
+          <w:lang w:val="en-US"/>
+        </w:rPr>
+      </w:pPr>
+      <w:r>
+        <w:rPr>
+          <w:lang w:val="en-US"/>
+        </w:rPr>
+        <w:t xml:space="preserve">6. RANGERS 29.9.2018 </w:t>
+      </w:r>
+      <w:r>
+        <w:rPr>
+          <w:lang w:val="en-US"/>
+        </w:rPr>
+        <w:t>–</w:t>
+      </w:r>
+      <w:r>
+        <w:rPr>
+          <w:lang w:val="en-US"/>
+        </w:rPr>
+        <w:t xml:space="preserve"> MARINERS</w:t>
+      </w:r>
+    </w:p>
+    <w:p>
+      <w:pPr>
+        <w:rPr>
+          <w:lang w:val="en-US"/>
+        </w:rPr>
+      </w:pPr>
+      <w:r>
+        <w:rPr>
+          <w:lang w:val="en-US"/>
+        </w:rPr>
+        <w:t>7.</w:t>
+      </w:r>
+      <w:r>
+        <w:rPr>
+          <w:lang w:val="en-US"/>
+        </w:rPr>
+        <w:t xml:space="preserve"> ATHLETICS</w:t>
+      </w:r>
+      <w:r>
+        <w:rPr>
+          <w:lang w:val="en-US"/>
+        </w:rPr>
+        <w:t xml:space="preserve"> 14.6.2018 –</w:t>
+      </w:r>
+      <w:r>
+        <w:rPr>
+          <w:lang w:val="en-US"/>
+        </w:rPr>
+        <w:t xml:space="preserve"> ASTROS</w:t>
+      </w:r>
+    </w:p>
+    <w:p>
+      <w:pPr>
+        <w:rPr>
+          <w:lang w:val="en-US"/>
+        </w:rPr>
+      </w:pPr>
+      <w:r>
+        <w:rPr>
+          <w:lang w:val="en-US"/>
+        </w:rPr>
+        <w:t xml:space="preserve">8. </w:t>
+      </w:r>
+      <w:r>
+        <w:rPr>
+          <w:lang w:val="en-US"/>
+        </w:rPr>
+        <w:t xml:space="preserve">YANKEES </w:t>
+      </w:r>
+      <w:r>
+        <w:rPr>
+          <w:lang w:val="en-US"/>
+        </w:rPr>
+        <w:t xml:space="preserve">14.6.2018 </w:t>
+      </w:r>
+      <w:r>
+        <w:rPr>
+          <w:lang w:val="en-US"/>
+        </w:rPr>
+        <w:t>–</w:t>
+      </w:r>
       <w:r>
         <w:rPr>
           <w:lang w:val="en-US"/>
         </w:rPr>
         <w:t xml:space="preserve"> </w:t>
       </w:r>
+      <w:r>
+        <w:rPr>
+          <w:lang w:val="en-US"/>
+        </w:rPr>
+        <w:t>TAMPABAY</w:t>
+      </w:r>
+    </w:p>
+    <w:p>
+      <w:pPr>
+        <w:rPr>
+          <w:lang w:val="en-US"/>
+        </w:rPr>
+      </w:pPr>
+      <w:r>
+        <w:rPr>
+          <w:lang w:val="en-US"/>
+        </w:rPr>
+        <w:t xml:space="preserve">9. Washington 4.9.2018 – </w:t>
+      </w:r>
       <w:proofErr w:type="spellStart"/>
       <w:r>
         <w:rPr>
           <w:lang w:val="en-US"/>
         </w:rPr>
-        <w:t>boston</w:t>
+        <w:t>st.louis</w:t>
       </w:r>
       <w:proofErr w:type="spellEnd"/>
       <w:r>
         <w:rPr>
           <w:lang w:val="en-US"/>
         </w:rPr>
-        <w:t xml:space="preserve"> red sox</w:t>
-      </w:r>
-    </w:p>
-    <w:p>
-      <w:pPr>
-        <w:rPr>
-          <w:lang w:val="en-US"/>
-        </w:rPr>
-      </w:pPr>
-      <w:r>
-        <w:rPr>
-          <w:lang w:val="en-US"/>
-        </w:rPr>
-        <w:t xml:space="preserve">5. ATHLETICS 29.9.2018– ANGELS </w:t>
-      </w:r>
-    </w:p>
-    <w:p>
-      <w:pPr>
-        <w:rPr>
-          <w:lang w:val="en-US"/>
-        </w:rPr>
-      </w:pPr>
-      <w:r>
-        <w:rPr>
-          <w:lang w:val="en-US"/>
-        </w:rPr>
-        <w:t xml:space="preserve">6. RANGERS 29.9.2018 </w:t>
+        <w:t xml:space="preserve"> cardinals</w:t>
+      </w:r>
+    </w:p>
+    <w:p>
+      <w:pPr>
+        <w:rPr>
+          <w:lang w:val="en-US"/>
+        </w:rPr>
+      </w:pPr>
+      <w:r>
+        <w:rPr>
+          <w:lang w:val="en-US"/>
+        </w:rPr>
+        <w:t>10.  Seattle 4.9.2018  – Baltimore orioles</w:t>
+      </w:r>
+    </w:p>
+    <w:p>
+      <w:pPr>
+        <w:rPr>
+          <w:lang w:val="en-US"/>
+        </w:rPr>
+      </w:pPr>
+      <w:r>
+        <w:rPr>
+          <w:lang w:val="en-US"/>
+        </w:rPr>
+        <w:t xml:space="preserve">11. Detroit 31.5.2018 </w:t>
       </w:r>
       <w:r>
         <w:rPr>
@@ -495,6 +624,285 @@
         <w:rPr>
           <w:lang w:val="en-US"/>
         </w:rPr>
+        <w:t xml:space="preserve"> ANGELS</w:t>
+      </w:r>
+    </w:p>
+    <w:p>
+      <w:pPr>
+        <w:rPr>
+          <w:lang w:val="en-US"/>
+        </w:rPr>
+      </w:pPr>
+      <w:r>
+        <w:rPr>
+          <w:lang w:val="en-US"/>
+        </w:rPr>
+        <w:t xml:space="preserve">12. MARINERS 31.5 </w:t>
+      </w:r>
+      <w:r>
+        <w:rPr>
+          <w:lang w:val="en-US"/>
+        </w:rPr>
+        <w:t>–</w:t>
+      </w:r>
+      <w:r>
+        <w:rPr>
+          <w:lang w:val="en-US"/>
+        </w:rPr>
+        <w:t xml:space="preserve"> RANGERS</w:t>
+      </w:r>
+    </w:p>
+    <w:p>
+      <w:pPr>
+        <w:rPr>
+          <w:lang w:val="en-US"/>
+        </w:rPr>
+      </w:pPr>
+      <w:r>
+        <w:rPr>
+          <w:lang w:val="en-US"/>
+        </w:rPr>
+        <w:t>13. CUBS 13.8 .2018</w:t>
+      </w:r>
+      <w:r>
+        <w:rPr>
+          <w:lang w:val="en-US"/>
+        </w:rPr>
+        <w:t xml:space="preserve"> </w:t>
+      </w:r>
+      <w:r>
+        <w:rPr>
+          <w:lang w:val="en-US"/>
+        </w:rPr>
+        <w:t>- BREWERS</w:t>
+      </w:r>
+    </w:p>
+    <w:p>
+      <w:pPr>
+        <w:rPr>
+          <w:lang w:val="en-US"/>
+        </w:rPr>
+      </w:pPr>
+      <w:r>
+        <w:rPr>
+          <w:lang w:val="en-US"/>
+        </w:rPr>
+        <w:t>14.</w:t>
+      </w:r>
+      <w:r>
+        <w:rPr>
+          <w:lang w:val="en-US"/>
+        </w:rPr>
+        <w:t xml:space="preserve"> </w:t>
+      </w:r>
+      <w:r>
+        <w:rPr>
+          <w:lang w:val="en-US"/>
+        </w:rPr>
+        <w:t>PHILLIES</w:t>
+      </w:r>
+      <w:r>
+        <w:rPr>
+          <w:lang w:val="en-US"/>
+        </w:rPr>
+        <w:t xml:space="preserve"> 13.8 </w:t>
+      </w:r>
+      <w:r>
+        <w:rPr>
+          <w:lang w:val="en-US"/>
+        </w:rPr>
+        <w:t>–</w:t>
+      </w:r>
+      <w:r>
+        <w:rPr>
+          <w:lang w:val="en-US"/>
+        </w:rPr>
+        <w:t xml:space="preserve"> </w:t>
+      </w:r>
+      <w:r>
+        <w:rPr>
+          <w:lang w:val="en-US"/>
+        </w:rPr>
+        <w:t>BOSTON</w:t>
+      </w:r>
+    </w:p>
+    <w:p>
+      <w:pPr>
+        <w:rPr>
+          <w:lang w:val="en-US"/>
+        </w:rPr>
+      </w:pPr>
+      <w:r>
+        <w:rPr>
+          <w:lang w:val="en-US"/>
+        </w:rPr>
+        <w:t>15. tigers 13.8 – white sox</w:t>
+      </w:r>
+    </w:p>
+    <w:p>
+      <w:pPr>
+        <w:rPr>
+          <w:lang w:val="en-US"/>
+        </w:rPr>
+      </w:pPr>
+      <w:r>
+        <w:rPr>
+          <w:lang w:val="en-US"/>
+        </w:rPr>
+        <w:t>16. CINCINATTI REDS 13.8 -INDIANS</w:t>
+      </w:r>
+    </w:p>
+    <w:p>
+      <w:pPr>
+        <w:rPr>
+          <w:lang w:val="en-US"/>
+        </w:rPr>
+      </w:pPr>
+      <w:r>
+        <w:rPr>
+          <w:lang w:val="en-US"/>
+        </w:rPr>
+        <w:t xml:space="preserve">17. ATLANTA BRAVES 13.8 – </w:t>
+      </w:r>
+      <w:proofErr w:type="spellStart"/>
+      <w:r>
+        <w:rPr>
+          <w:lang w:val="en-US"/>
+        </w:rPr>
+        <w:t>MiAMI</w:t>
+      </w:r>
+      <w:proofErr w:type="spellEnd"/>
+      <w:r>
+        <w:rPr>
+          <w:lang w:val="en-US"/>
+        </w:rPr>
+        <w:t xml:space="preserve"> MARLINS</w:t>
+      </w:r>
+    </w:p>
+    <w:p>
+      <w:pPr>
+        <w:rPr>
+          <w:lang w:val="en-US"/>
+        </w:rPr>
+      </w:pPr>
+      <w:r>
+        <w:rPr>
+          <w:lang w:val="en-US"/>
+        </w:rPr>
+        <w:t>18. RANGERS 13.8 – ARIZONA DBACKS</w:t>
+      </w:r>
+    </w:p>
+    <w:p>
+      <w:pPr>
+        <w:rPr>
+          <w:lang w:val="en-US"/>
+        </w:rPr>
+      </w:pPr>
+      <w:r>
+        <w:rPr>
+          <w:lang w:val="en-US"/>
+        </w:rPr>
+        <w:t xml:space="preserve">19. ASTROS 13.8 </w:t>
+      </w:r>
+      <w:r>
+        <w:rPr>
+          <w:lang w:val="en-US"/>
+        </w:rPr>
+        <w:t>–</w:t>
+      </w:r>
+      <w:r>
+        <w:rPr>
+          <w:lang w:val="en-US"/>
+        </w:rPr>
+        <w:t xml:space="preserve"> ROCKIES</w:t>
+      </w:r>
+    </w:p>
+    <w:p>
+      <w:pPr>
+        <w:rPr>
+          <w:lang w:val="en-US"/>
+        </w:rPr>
+      </w:pPr>
+      <w:r>
+        <w:rPr>
+          <w:lang w:val="en-US"/>
+        </w:rPr>
+        <w:t xml:space="preserve">20. MINNESOTA 13.8 </w:t>
+      </w:r>
+      <w:r>
+        <w:rPr>
+          <w:lang w:val="en-US"/>
+        </w:rPr>
+        <w:t>–</w:t>
+      </w:r>
+      <w:r>
+        <w:rPr>
+          <w:lang w:val="en-US"/>
+        </w:rPr>
+        <w:t xml:space="preserve"> PIRATES</w:t>
+      </w:r>
+    </w:p>
+    <w:p>
+      <w:pPr>
+        <w:rPr>
+          <w:lang w:val="en-US"/>
+        </w:rPr>
+      </w:pPr>
+      <w:r>
+        <w:rPr>
+          <w:lang w:val="en-US"/>
+        </w:rPr>
+        <w:t>21. KANSAS CITY 13.8 – BLUE JAY</w:t>
+      </w:r>
+    </w:p>
+    <w:p>
+      <w:pPr>
+        <w:rPr>
+          <w:lang w:val="en-US"/>
+        </w:rPr>
+      </w:pPr>
+      <w:r>
+        <w:rPr>
+          <w:lang w:val="en-US"/>
+        </w:rPr>
+        <w:lastRenderedPageBreak/>
+        <w:t xml:space="preserve">22. ST.LOUIS 13.8 </w:t>
+      </w:r>
+      <w:r>
+        <w:rPr>
+          <w:lang w:val="en-US"/>
+        </w:rPr>
+        <w:t>–</w:t>
+      </w:r>
+      <w:r>
+        <w:rPr>
+          <w:lang w:val="en-US"/>
+        </w:rPr>
+        <w:t xml:space="preserve"> NATIONALS</w:t>
+      </w:r>
+    </w:p>
+    <w:p>
+      <w:pPr>
+        <w:rPr>
+          <w:lang w:val="en-US"/>
+        </w:rPr>
+      </w:pPr>
+      <w:r>
+        <w:rPr>
+          <w:lang w:val="en-US"/>
+        </w:rPr>
+        <w:t xml:space="preserve">23. OAKLAND 13.8 </w:t>
+      </w:r>
+      <w:r>
+        <w:rPr>
+          <w:lang w:val="en-US"/>
+        </w:rPr>
+        <w:t>–</w:t>
+      </w:r>
+      <w:r>
+        <w:rPr>
+          <w:lang w:val="en-US"/>
+        </w:rPr>
         <w:t xml:space="preserve"> MARINERS</w:t>
       </w:r>
     </w:p>
@@ -508,50 +916,7 @@
         <w:rPr>
           <w:lang w:val="en-US"/>
         </w:rPr>
-        <w:t>7.</w:t>
-      </w:r>
-      <w:r>
-        <w:rPr>
-          <w:lang w:val="en-US"/>
-        </w:rPr>
-        <w:t xml:space="preserve"> ATHLETICS</w:t>
-      </w:r>
-      <w:r>
-        <w:rPr>
-          <w:lang w:val="en-US"/>
-        </w:rPr>
-        <w:t xml:space="preserve"> 14.6.2018 –</w:t>
-      </w:r>
-      <w:r>
-        <w:rPr>
-          <w:lang w:val="en-US"/>
-        </w:rPr>
-        <w:t xml:space="preserve"> ASTROS</w:t>
-      </w:r>
-    </w:p>
-    <w:p>
-      <w:pPr>
-        <w:rPr>
-          <w:lang w:val="en-US"/>
-        </w:rPr>
-      </w:pPr>
-      <w:r>
-        <w:rPr>
-          <w:lang w:val="en-US"/>
-        </w:rPr>
-        <w:t xml:space="preserve">8. </w:t>
-      </w:r>
-      <w:r>
-        <w:rPr>
-          <w:lang w:val="en-US"/>
-        </w:rPr>
-        <w:t xml:space="preserve">YANKEES </w:t>
-      </w:r>
-      <w:r>
-        <w:rPr>
-          <w:lang w:val="en-US"/>
-        </w:rPr>
-        <w:t xml:space="preserve">14.6.2018 </w:t>
+        <w:t xml:space="preserve">24. SAN DIEGO 13.8 </w:t>
       </w:r>
       <w:r>
         <w:rPr>
@@ -563,609 +928,204 @@
         <w:rPr>
           <w:lang w:val="en-US"/>
         </w:rPr>
+        <w:t xml:space="preserve"> ANGELS</w:t>
+      </w:r>
+    </w:p>
+    <w:p>
+      <w:pPr>
+        <w:rPr>
+          <w:lang w:val="en-US"/>
+        </w:rPr>
+      </w:pPr>
+      <w:r>
+        <w:rPr>
+          <w:lang w:val="en-US"/>
+        </w:rPr>
+        <w:t>25. LA DODGERS 13.8 – SAN FRANSISCO</w:t>
+      </w:r>
+    </w:p>
+    <w:p>
+      <w:pPr>
+        <w:rPr>
+          <w:lang w:val="en-US"/>
+        </w:rPr>
+      </w:pPr>
+      <w:r>
+        <w:rPr>
+          <w:lang w:val="en-US"/>
+        </w:rPr>
+        <w:t xml:space="preserve">26. PHILLIES 16.8 </w:t>
+      </w:r>
+      <w:r>
+        <w:rPr>
+          <w:lang w:val="en-US"/>
+        </w:rPr>
+        <w:t>–</w:t>
+      </w:r>
+      <w:r>
+        <w:rPr>
+          <w:lang w:val="en-US"/>
+        </w:rPr>
+        <w:t xml:space="preserve"> METS</w:t>
+      </w:r>
+    </w:p>
+    <w:p>
+      <w:pPr>
+        <w:rPr>
+          <w:lang w:val="en-US"/>
+        </w:rPr>
+      </w:pPr>
+      <w:r>
+        <w:rPr>
+          <w:lang w:val="en-US"/>
+        </w:rPr>
+        <w:t xml:space="preserve">27. PIRATES 16.8 </w:t>
+      </w:r>
+      <w:r>
+        <w:rPr>
+          <w:lang w:val="en-US"/>
+        </w:rPr>
+        <w:t>–</w:t>
+      </w:r>
+      <w:r>
+        <w:rPr>
+          <w:lang w:val="en-US"/>
+        </w:rPr>
+        <w:t xml:space="preserve"> CUBS</w:t>
+      </w:r>
+    </w:p>
+    <w:p>
+      <w:pPr>
+        <w:rPr>
+          <w:lang w:val="en-US"/>
+        </w:rPr>
+      </w:pPr>
+      <w:r>
+        <w:rPr>
+          <w:lang w:val="en-US"/>
+        </w:rPr>
+        <w:t>28. NATIONALS 16.8 -MARLINS</w:t>
+      </w:r>
+    </w:p>
+    <w:p>
+      <w:pPr>
+        <w:rPr>
+          <w:lang w:val="en-US"/>
+        </w:rPr>
+      </w:pPr>
+      <w:r>
+        <w:rPr>
+          <w:lang w:val="en-US"/>
+        </w:rPr>
+        <w:t>29. YANKEES 16.8 – BLUE JAYS</w:t>
+      </w:r>
+    </w:p>
+    <w:p>
+      <w:pPr>
+        <w:rPr>
+          <w:lang w:val="en-US"/>
+        </w:rPr>
+      </w:pPr>
+      <w:r>
+        <w:rPr>
+          <w:lang w:val="en-US"/>
+        </w:rPr>
+        <w:t xml:space="preserve">30. INDIANS 16.8 </w:t>
+      </w:r>
+      <w:r>
+        <w:rPr>
+          <w:lang w:val="en-US"/>
+        </w:rPr>
+        <w:t>–</w:t>
+      </w:r>
+      <w:r>
+        <w:rPr>
+          <w:lang w:val="en-US"/>
+        </w:rPr>
+        <w:t xml:space="preserve"> ORIOLES</w:t>
+      </w:r>
+    </w:p>
+    <w:p>
+      <w:pPr>
+        <w:rPr>
+          <w:lang w:val="en-US"/>
+        </w:rPr>
+      </w:pPr>
+      <w:r>
+        <w:rPr>
+          <w:lang w:val="en-US"/>
+        </w:rPr>
+        <w:t xml:space="preserve">31. Cincinnati 16.8 – san </w:t>
+      </w:r>
+      <w:proofErr w:type="spellStart"/>
+      <w:r>
+        <w:rPr>
+          <w:lang w:val="en-US"/>
+        </w:rPr>
+        <w:t>francsisco</w:t>
+      </w:r>
+      <w:proofErr w:type="spellEnd"/>
+    </w:p>
+    <w:p>
+      <w:pPr>
+        <w:rPr>
+          <w:lang w:val="en-US"/>
+        </w:rPr>
+      </w:pPr>
+      <w:r>
+        <w:rPr>
+          <w:lang w:val="en-US"/>
+        </w:rPr>
+        <w:t>32. BOSTON RED SOX 16.8 – TAMPA BAY RA</w:t>
+      </w:r>
+      <w:r>
+        <w:rPr>
+          <w:lang w:val="en-US"/>
+        </w:rPr>
+        <w:t>YS</w:t>
+      </w:r>
+    </w:p>
+    <w:p>
+      <w:pPr>
+        <w:rPr>
+          <w:lang w:val="en-US"/>
+        </w:rPr>
+      </w:pPr>
+      <w:r>
+        <w:rPr>
+          <w:lang w:val="en-US"/>
+        </w:rPr>
+        <w:t>33. ATLANTA BRAVES 16.8 – COLORADO ROCKIES</w:t>
+      </w:r>
+    </w:p>
+    <w:p>
+      <w:pPr>
+        <w:rPr>
+          <w:lang w:val="en-US"/>
+        </w:rPr>
+      </w:pPr>
+      <w:r>
+        <w:rPr>
+          <w:lang w:val="en-US"/>
+        </w:rPr>
+        <w:t xml:space="preserve">34. TEXAS RANGERS 16.8 </w:t>
+      </w:r>
+      <w:r>
+        <w:rPr>
+          <w:lang w:val="en-US"/>
+        </w:rPr>
+        <w:t>–</w:t>
+      </w:r>
+      <w:r>
+        <w:rPr>
+          <w:lang w:val="en-US"/>
+        </w:rPr>
         <w:t xml:space="preserve"> </w:t>
       </w:r>
       <w:r>
         <w:rPr>
           <w:lang w:val="en-US"/>
         </w:rPr>
-        <w:t>TAMPABAY</w:t>
-      </w:r>
-    </w:p>
-    <w:p>
-      <w:pPr>
-        <w:rPr>
-          <w:lang w:val="en-US"/>
-        </w:rPr>
-      </w:pPr>
-      <w:r>
-        <w:rPr>
-          <w:lang w:val="en-US"/>
-        </w:rPr>
-        <w:t xml:space="preserve">9. Washington 4.9.2018 – </w:t>
-      </w:r>
-      <w:proofErr w:type="spellStart"/>
-      <w:proofErr w:type="gramStart"/>
-      <w:r>
-        <w:rPr>
-          <w:lang w:val="en-US"/>
-        </w:rPr>
-        <w:t>st.louis</w:t>
-      </w:r>
-      <w:proofErr w:type="spellEnd"/>
-      <w:proofErr w:type="gramEnd"/>
-      <w:r>
-        <w:rPr>
-          <w:lang w:val="en-US"/>
-        </w:rPr>
-        <w:t xml:space="preserve"> cardinals</w:t>
-      </w:r>
-    </w:p>
-    <w:p>
-      <w:pPr>
-        <w:rPr>
-          <w:lang w:val="en-US"/>
-        </w:rPr>
-      </w:pPr>
-      <w:r>
-        <w:rPr>
-          <w:lang w:val="en-US"/>
-        </w:rPr>
-        <w:t xml:space="preserve">10.  Seattle </w:t>
-      </w:r>
-      <w:proofErr w:type="gramStart"/>
-      <w:r>
-        <w:rPr>
-          <w:lang w:val="en-US"/>
-        </w:rPr>
-        <w:t>4.9.2018  –</w:t>
-      </w:r>
-      <w:proofErr w:type="gramEnd"/>
-      <w:r>
-        <w:rPr>
-          <w:lang w:val="en-US"/>
-        </w:rPr>
-        <w:t xml:space="preserve"> Baltimore orioles</w:t>
-      </w:r>
-    </w:p>
-    <w:p>
-      <w:pPr>
-        <w:rPr>
-          <w:lang w:val="en-US"/>
-        </w:rPr>
-      </w:pPr>
-      <w:r>
-        <w:rPr>
-          <w:lang w:val="en-US"/>
-        </w:rPr>
-        <w:t xml:space="preserve">11. Detroit 31.5.2018 </w:t>
-      </w:r>
-      <w:r>
-        <w:rPr>
-          <w:lang w:val="en-US"/>
-        </w:rPr>
-        <w:t>–</w:t>
-      </w:r>
-      <w:r>
-        <w:rPr>
-          <w:lang w:val="en-US"/>
-        </w:rPr>
-        <w:t xml:space="preserve"> ANGELS</w:t>
-      </w:r>
-    </w:p>
-    <w:p>
-      <w:pPr>
-        <w:rPr>
-          <w:lang w:val="en-US"/>
-        </w:rPr>
-      </w:pPr>
-      <w:r>
-        <w:rPr>
-          <w:lang w:val="en-US"/>
-        </w:rPr>
-        <w:t xml:space="preserve">12. MARINERS 31.5 </w:t>
-      </w:r>
-      <w:r>
-        <w:rPr>
-          <w:lang w:val="en-US"/>
-        </w:rPr>
-        <w:t>–</w:t>
-      </w:r>
-      <w:r>
-        <w:rPr>
-          <w:lang w:val="en-US"/>
-        </w:rPr>
-        <w:t xml:space="preserve"> RANGERS</w:t>
-      </w:r>
-    </w:p>
-    <w:p>
-      <w:pPr>
-        <w:rPr>
-          <w:lang w:val="en-US"/>
-        </w:rPr>
-      </w:pPr>
-      <w:r>
-        <w:rPr>
-          <w:lang w:val="en-US"/>
-        </w:rPr>
-        <w:t>13. CUBS 13.8 .2018</w:t>
-      </w:r>
-      <w:r>
-        <w:rPr>
-          <w:lang w:val="en-US"/>
-        </w:rPr>
-        <w:t xml:space="preserve"> </w:t>
-      </w:r>
-      <w:r>
-        <w:rPr>
-          <w:lang w:val="en-US"/>
-        </w:rPr>
-        <w:t>- BREWERS</w:t>
-      </w:r>
-    </w:p>
-    <w:p>
-      <w:pPr>
-        <w:rPr>
-          <w:lang w:val="en-US"/>
-        </w:rPr>
-      </w:pPr>
-      <w:r>
-        <w:rPr>
-          <w:lang w:val="en-US"/>
-        </w:rPr>
-        <w:t>14.</w:t>
-      </w:r>
-      <w:r>
-        <w:rPr>
-          <w:lang w:val="en-US"/>
-        </w:rPr>
-        <w:t xml:space="preserve"> </w:t>
-      </w:r>
-      <w:r>
-        <w:rPr>
-          <w:lang w:val="en-US"/>
-        </w:rPr>
-        <w:t>PHILLIES</w:t>
-      </w:r>
-      <w:r>
-        <w:rPr>
-          <w:lang w:val="en-US"/>
-        </w:rPr>
-        <w:t xml:space="preserve"> 13.8 </w:t>
-      </w:r>
-      <w:r>
-        <w:rPr>
-          <w:lang w:val="en-US"/>
-        </w:rPr>
-        <w:t>–</w:t>
-      </w:r>
-      <w:r>
-        <w:rPr>
-          <w:lang w:val="en-US"/>
-        </w:rPr>
-        <w:t xml:space="preserve"> </w:t>
-      </w:r>
-      <w:r>
-        <w:rPr>
-          <w:lang w:val="en-US"/>
-        </w:rPr>
-        <w:t>BOSTON</w:t>
-      </w:r>
-    </w:p>
-    <w:p>
-      <w:pPr>
-        <w:rPr>
-          <w:lang w:val="en-US"/>
-        </w:rPr>
-      </w:pPr>
-      <w:r>
-        <w:rPr>
-          <w:lang w:val="en-US"/>
-        </w:rPr>
-        <w:t>15. tigers 13.8 – white sox</w:t>
-      </w:r>
-    </w:p>
-    <w:p>
-      <w:pPr>
-        <w:rPr>
-          <w:lang w:val="en-US"/>
-        </w:rPr>
-      </w:pPr>
-      <w:r>
-        <w:rPr>
-          <w:lang w:val="en-US"/>
-        </w:rPr>
-        <w:t>16. CINCINATTI REDS 13.8 -INDIANS</w:t>
-      </w:r>
-    </w:p>
-    <w:p>
-      <w:pPr>
-        <w:rPr>
-          <w:lang w:val="en-US"/>
-        </w:rPr>
-      </w:pPr>
-      <w:r>
-        <w:rPr>
-          <w:lang w:val="en-US"/>
-        </w:rPr>
-        <w:t xml:space="preserve">17. ATLANTA BRAVES 13.8 – </w:t>
-      </w:r>
-      <w:proofErr w:type="spellStart"/>
-      <w:r>
-        <w:rPr>
-          <w:lang w:val="en-US"/>
-        </w:rPr>
-        <w:t>MiAMI</w:t>
-      </w:r>
-      <w:proofErr w:type="spellEnd"/>
-      <w:r>
-        <w:rPr>
-          <w:lang w:val="en-US"/>
-        </w:rPr>
-        <w:t xml:space="preserve"> MARLINS</w:t>
-      </w:r>
-    </w:p>
-    <w:p>
-      <w:pPr>
-        <w:rPr>
-          <w:lang w:val="en-US"/>
-        </w:rPr>
-      </w:pPr>
-      <w:r>
-        <w:rPr>
-          <w:lang w:val="en-US"/>
-        </w:rPr>
-        <w:t>18. RANGERS 13.8 – ARIZONA DBACKS</w:t>
-      </w:r>
-    </w:p>
-    <w:p>
-      <w:pPr>
-        <w:rPr>
-          <w:lang w:val="en-US"/>
-        </w:rPr>
-      </w:pPr>
-      <w:r>
-        <w:rPr>
-          <w:lang w:val="en-US"/>
-        </w:rPr>
-        <w:t xml:space="preserve">19. ASTROS 13.8 </w:t>
-      </w:r>
-      <w:r>
-        <w:rPr>
-          <w:lang w:val="en-US"/>
-        </w:rPr>
-        <w:t>–</w:t>
-      </w:r>
-      <w:r>
-        <w:rPr>
-          <w:lang w:val="en-US"/>
-        </w:rPr>
-        <w:t xml:space="preserve"> ROCKIES</w:t>
-      </w:r>
-    </w:p>
-    <w:p>
-      <w:pPr>
-        <w:rPr>
-          <w:lang w:val="en-US"/>
-        </w:rPr>
-      </w:pPr>
-      <w:r>
-        <w:rPr>
-          <w:lang w:val="en-US"/>
-        </w:rPr>
-        <w:t xml:space="preserve">20. MINNESOTA 13.8 </w:t>
-      </w:r>
-      <w:r>
-        <w:rPr>
-          <w:lang w:val="en-US"/>
-        </w:rPr>
-        <w:t>–</w:t>
-      </w:r>
-      <w:r>
-        <w:rPr>
-          <w:lang w:val="en-US"/>
-        </w:rPr>
-        <w:t xml:space="preserve"> PIRATES</w:t>
-      </w:r>
-    </w:p>
-    <w:p>
-      <w:pPr>
-        <w:rPr>
-          <w:lang w:val="en-US"/>
-        </w:rPr>
-      </w:pPr>
-      <w:r>
-        <w:rPr>
-          <w:lang w:val="en-US"/>
-        </w:rPr>
-        <w:t>21. KANSAS CITY 13.8 – BLUE JAY</w:t>
-      </w:r>
-    </w:p>
-    <w:p>
-      <w:pPr>
-        <w:rPr>
-          <w:lang w:val="en-US"/>
-        </w:rPr>
-      </w:pPr>
-      <w:r>
-        <w:rPr>
-          <w:lang w:val="en-US"/>
-        </w:rPr>
-        <w:lastRenderedPageBreak/>
-        <w:t xml:space="preserve">22. </w:t>
-      </w:r>
-      <w:proofErr w:type="gramStart"/>
-      <w:r>
-        <w:rPr>
-          <w:lang w:val="en-US"/>
-        </w:rPr>
-        <w:t>ST.LOUIS</w:t>
-      </w:r>
-      <w:proofErr w:type="gramEnd"/>
-      <w:r>
-        <w:rPr>
-          <w:lang w:val="en-US"/>
-        </w:rPr>
-        <w:t xml:space="preserve"> 13.8 </w:t>
-      </w:r>
-      <w:r>
-        <w:rPr>
-          <w:lang w:val="en-US"/>
-        </w:rPr>
-        <w:t>–</w:t>
-      </w:r>
-      <w:r>
-        <w:rPr>
-          <w:lang w:val="en-US"/>
-        </w:rPr>
-        <w:t xml:space="preserve"> NATIONALS</w:t>
-      </w:r>
-    </w:p>
-    <w:p>
-      <w:pPr>
-        <w:rPr>
-          <w:lang w:val="en-US"/>
-        </w:rPr>
-      </w:pPr>
-      <w:r>
-        <w:rPr>
-          <w:lang w:val="en-US"/>
-        </w:rPr>
-        <w:t xml:space="preserve">23. OAKLAND 13.8 </w:t>
-      </w:r>
-      <w:r>
-        <w:rPr>
-          <w:lang w:val="en-US"/>
-        </w:rPr>
-        <w:t>–</w:t>
-      </w:r>
-      <w:r>
-        <w:rPr>
-          <w:lang w:val="en-US"/>
-        </w:rPr>
-        <w:t xml:space="preserve"> MARINERS</w:t>
-      </w:r>
-    </w:p>
-    <w:p>
-      <w:pPr>
-        <w:rPr>
-          <w:lang w:val="en-US"/>
-        </w:rPr>
-      </w:pPr>
-      <w:r>
-        <w:rPr>
-          <w:lang w:val="en-US"/>
-        </w:rPr>
-        <w:t xml:space="preserve">24. SAN DIEGO 13.8 </w:t>
-      </w:r>
-      <w:r>
-        <w:rPr>
-          <w:lang w:val="en-US"/>
-        </w:rPr>
-        <w:t>–</w:t>
-      </w:r>
-      <w:r>
-        <w:rPr>
-          <w:lang w:val="en-US"/>
-        </w:rPr>
-        <w:t xml:space="preserve"> ANGELS</w:t>
-      </w:r>
-    </w:p>
-    <w:p>
-      <w:pPr>
-        <w:rPr>
-          <w:lang w:val="en-US"/>
-        </w:rPr>
-      </w:pPr>
-      <w:r>
-        <w:rPr>
-          <w:lang w:val="en-US"/>
-        </w:rPr>
-        <w:t>25. LA DODGERS 13.8 – SAN FRANSISCO</w:t>
-      </w:r>
-    </w:p>
-    <w:p>
-      <w:pPr>
-        <w:rPr>
-          <w:lang w:val="en-US"/>
-        </w:rPr>
-      </w:pPr>
-      <w:r>
-        <w:rPr>
-          <w:lang w:val="en-US"/>
-        </w:rPr>
-        <w:t xml:space="preserve">26. PHILLIES 16.8 </w:t>
-      </w:r>
-      <w:r>
-        <w:rPr>
-          <w:lang w:val="en-US"/>
-        </w:rPr>
-        <w:t>–</w:t>
-      </w:r>
-      <w:r>
-        <w:rPr>
-          <w:lang w:val="en-US"/>
-        </w:rPr>
-        <w:t xml:space="preserve"> METS</w:t>
-      </w:r>
-    </w:p>
-    <w:p>
-      <w:pPr>
-        <w:rPr>
-          <w:lang w:val="en-US"/>
-        </w:rPr>
-      </w:pPr>
-      <w:r>
-        <w:rPr>
-          <w:lang w:val="en-US"/>
-        </w:rPr>
-        <w:t xml:space="preserve">27. PIRATES 16.8 </w:t>
-      </w:r>
-      <w:r>
-        <w:rPr>
-          <w:lang w:val="en-US"/>
-        </w:rPr>
-        <w:t>–</w:t>
-      </w:r>
-      <w:r>
-        <w:rPr>
-          <w:lang w:val="en-US"/>
-        </w:rPr>
-        <w:t xml:space="preserve"> CUBS</w:t>
-      </w:r>
-    </w:p>
-    <w:p>
-      <w:pPr>
-        <w:rPr>
-          <w:lang w:val="en-US"/>
-        </w:rPr>
-      </w:pPr>
-      <w:r>
-        <w:rPr>
-          <w:lang w:val="en-US"/>
-        </w:rPr>
-        <w:t>28. NATIONALS 16.8 -MARLINS</w:t>
-      </w:r>
-    </w:p>
-    <w:p>
-      <w:pPr>
-        <w:rPr>
-          <w:lang w:val="en-US"/>
-        </w:rPr>
-      </w:pPr>
-      <w:r>
-        <w:rPr>
-          <w:lang w:val="en-US"/>
-        </w:rPr>
-        <w:t>29. YANKEES 16.8 – BLUE JAYS</w:t>
-      </w:r>
-    </w:p>
-    <w:p>
-      <w:pPr>
-        <w:rPr>
-          <w:lang w:val="en-US"/>
-        </w:rPr>
-      </w:pPr>
-      <w:r>
-        <w:rPr>
-          <w:lang w:val="en-US"/>
-        </w:rPr>
-        <w:t xml:space="preserve">30. INDIANS 16.8 </w:t>
-      </w:r>
-      <w:r>
-        <w:rPr>
-          <w:lang w:val="en-US"/>
-        </w:rPr>
-        <w:t>–</w:t>
-      </w:r>
-      <w:r>
-        <w:rPr>
-          <w:lang w:val="en-US"/>
-        </w:rPr>
-        <w:t xml:space="preserve"> ORIOLES</w:t>
-      </w:r>
-    </w:p>
-    <w:p>
-      <w:pPr>
-        <w:rPr>
-          <w:lang w:val="en-US"/>
-        </w:rPr>
-      </w:pPr>
-      <w:r>
-        <w:rPr>
-          <w:lang w:val="en-US"/>
-        </w:rPr>
-        <w:t xml:space="preserve">31. Cincinnati 16.8 – san </w:t>
-      </w:r>
-      <w:proofErr w:type="spellStart"/>
-      <w:r>
-        <w:rPr>
-          <w:lang w:val="en-US"/>
-        </w:rPr>
-        <w:t>francsisco</w:t>
-      </w:r>
-      <w:proofErr w:type="spellEnd"/>
-    </w:p>
-    <w:p>
-      <w:pPr>
-        <w:rPr>
-          <w:lang w:val="en-US"/>
-        </w:rPr>
-      </w:pPr>
-      <w:r>
-        <w:rPr>
-          <w:lang w:val="en-US"/>
-        </w:rPr>
-        <w:t>32. BOSTON RED SOX 16.8 – TAMPA BAY RA</w:t>
-      </w:r>
-      <w:r>
-        <w:rPr>
-          <w:lang w:val="en-US"/>
-        </w:rPr>
-        <w:t>YS</w:t>
-      </w:r>
-    </w:p>
-    <w:p>
-      <w:pPr>
-        <w:rPr>
-          <w:lang w:val="en-US"/>
-        </w:rPr>
-      </w:pPr>
-      <w:r>
-        <w:rPr>
-          <w:lang w:val="en-US"/>
-        </w:rPr>
-        <w:t>33. ATLANTA BRAVES 16.8 – COLORADO ROCKIES</w:t>
-      </w:r>
-    </w:p>
-    <w:p>
-      <w:pPr>
-        <w:rPr>
-          <w:lang w:val="en-US"/>
-        </w:rPr>
-      </w:pPr>
-      <w:r>
-        <w:rPr>
-          <w:lang w:val="en-US"/>
-        </w:rPr>
-        <w:t xml:space="preserve">34. TEXAS RANGERS 16.8 </w:t>
-      </w:r>
-      <w:r>
-        <w:rPr>
-          <w:lang w:val="en-US"/>
-        </w:rPr>
-        <w:t>–</w:t>
-      </w:r>
-      <w:r>
-        <w:rPr>
-          <w:lang w:val="en-US"/>
-        </w:rPr>
-        <w:t xml:space="preserve"> </w:t>
-      </w:r>
-      <w:r>
-        <w:rPr>
-          <w:lang w:val="en-US"/>
-        </w:rPr>
         <w:t>LOS ANGELES ANGELS OF ANAHEIM</w:t>
       </w:r>
     </w:p>
@@ -1205,21 +1165,7 @@
         <w:rPr>
           <w:lang w:val="en-US"/>
         </w:rPr>
-        <w:t xml:space="preserve">37. </w:t>
-      </w:r>
-      <w:proofErr w:type="gramStart"/>
-      <w:r>
-        <w:rPr>
-          <w:lang w:val="en-US"/>
-        </w:rPr>
-        <w:t>ST.LOUIS</w:t>
-      </w:r>
-      <w:proofErr w:type="gramEnd"/>
-      <w:r>
-        <w:rPr>
-          <w:lang w:val="en-US"/>
-        </w:rPr>
-        <w:t xml:space="preserve"> CARDINALS 16.8 </w:t>
+        <w:t xml:space="preserve">37. ST.LOUIS CARDINALS 16.8 </w:t>
       </w:r>
       <w:r>
         <w:rPr>
@@ -1603,21 +1549,7 @@
         <w:rPr>
           <w:lang w:val="en-US"/>
         </w:rPr>
-        <w:t xml:space="preserve">60. LOS ANGELES DODGERS 20.8 – </w:t>
-      </w:r>
-      <w:proofErr w:type="gramStart"/>
-      <w:r>
-        <w:rPr>
-          <w:lang w:val="en-US"/>
-        </w:rPr>
-        <w:t>ST.LOUIS</w:t>
-      </w:r>
-      <w:proofErr w:type="gramEnd"/>
-      <w:r>
-        <w:rPr>
-          <w:lang w:val="en-US"/>
-        </w:rPr>
-        <w:t xml:space="preserve"> CARDINALS</w:t>
+        <w:t>60. LOS ANGELES DODGERS 20.8 – ST.LOUIS CARDINALS</w:t>
       </w:r>
     </w:p>
     <w:p>
@@ -1810,21 +1742,7 @@
         <w:rPr>
           <w:lang w:val="en-US"/>
         </w:rPr>
-        <w:t xml:space="preserve">73. MIAMI MARLINS 6.8 – </w:t>
-      </w:r>
-      <w:proofErr w:type="gramStart"/>
-      <w:r>
-        <w:rPr>
-          <w:lang w:val="en-US"/>
-        </w:rPr>
-        <w:t>ST.LOUIS</w:t>
-      </w:r>
-      <w:proofErr w:type="gramEnd"/>
-      <w:r>
-        <w:rPr>
-          <w:lang w:val="en-US"/>
-        </w:rPr>
-        <w:t xml:space="preserve"> CARDINALS</w:t>
+        <w:t>73. MIAMI MARLINS 6.8 – ST.LOUIS CARDINALS</w:t>
       </w:r>
     </w:p>
     <w:p>
@@ -1863,21 +1781,7 @@
         <w:rPr>
           <w:lang w:val="en-US"/>
         </w:rPr>
-        <w:t xml:space="preserve">76. KANSAS CITY ROYALS 6.8 </w:t>
-      </w:r>
-      <w:proofErr w:type="gramStart"/>
-      <w:r>
-        <w:rPr>
-          <w:lang w:val="en-US"/>
-        </w:rPr>
-        <w:t>-  CHICAGO</w:t>
-      </w:r>
-      <w:proofErr w:type="gramEnd"/>
-      <w:r>
-        <w:rPr>
-          <w:lang w:val="en-US"/>
-        </w:rPr>
-        <w:t xml:space="preserve"> CUBS</w:t>
+        <w:t>76. KANSAS CITY ROYALS 6.8 -  CHICAGO CUBS</w:t>
       </w:r>
     </w:p>
     <w:p>
@@ -4731,19 +4635,7 @@
         <w:rPr>
           <w:lang w:val="en-US"/>
         </w:rPr>
-        <w:t>2</w:t>
-      </w:r>
-      <w:r>
-        <w:rPr>
-          <w:lang w:val="en-US"/>
-        </w:rPr>
-        <w:t>6</w:t>
-      </w:r>
-      <w:r>
-        <w:rPr>
-          <w:lang w:val="en-US"/>
-        </w:rPr>
-        <w:t>.8.2019</w:t>
+        <w:t>26.8.2019</w:t>
       </w:r>
     </w:p>
     <w:p>
@@ -5315,36 +5207,157 @@
     </w:p>
     <w:p>
       <w:pPr>
+        <w:pBdr>
+          <w:bottom w:val="single" w:sz="6" w:space="1" w:color="auto"/>
+          <w:between w:val="single" w:sz="6" w:space="1" w:color="auto"/>
+        </w:pBdr>
+        <w:rPr>
+          <w:lang w:val="en-US"/>
+        </w:rPr>
+      </w:pPr>
+      <w:r>
+        <w:rPr>
+          <w:lang w:val="en-US"/>
+        </w:rPr>
+        <w:t>19.9.2019</w:t>
+      </w:r>
+    </w:p>
+    <w:p>
+      <w:pPr>
+        <w:pBdr>
+          <w:bottom w:val="single" w:sz="6" w:space="1" w:color="auto"/>
+          <w:between w:val="single" w:sz="6" w:space="1" w:color="auto"/>
+        </w:pBdr>
+        <w:rPr>
+          <w:lang w:val="en-US"/>
+        </w:rPr>
+      </w:pPr>
+      <w:r>
+        <w:rPr>
+          <w:lang w:val="en-US"/>
+        </w:rPr>
+        <w:t>26.7</w:t>
+      </w:r>
+      <w:r>
+        <w:rPr>
+          <w:lang w:val="en-US"/>
+        </w:rPr>
+        <w:t>.2019</w:t>
+      </w:r>
+    </w:p>
+    <w:p>
+      <w:pPr>
+        <w:pBdr>
+          <w:bottom w:val="single" w:sz="6" w:space="1" w:color="auto"/>
+          <w:between w:val="single" w:sz="6" w:space="1" w:color="auto"/>
+        </w:pBdr>
+        <w:rPr>
+          <w:lang w:val="en-US"/>
+        </w:rPr>
+      </w:pPr>
+      <w:r>
+        <w:rPr>
+          <w:lang w:val="en-US"/>
+        </w:rPr>
+        <w:t>30.7.2019</w:t>
+      </w:r>
+    </w:p>
+    <w:p>
+      <w:pPr>
+        <w:pBdr>
+          <w:bottom w:val="single" w:sz="6" w:space="1" w:color="auto"/>
+          <w:between w:val="single" w:sz="6" w:space="1" w:color="auto"/>
+        </w:pBdr>
+        <w:rPr>
+          <w:lang w:val="en-US"/>
+        </w:rPr>
+      </w:pPr>
+      <w:r>
+        <w:rPr>
+          <w:lang w:val="en-US"/>
+        </w:rPr>
+        <w:t>5.7.2019</w:t>
+      </w:r>
+    </w:p>
+    <w:p>
+      <w:pPr>
+        <w:pBdr>
+          <w:bottom w:val="single" w:sz="6" w:space="1" w:color="auto"/>
+          <w:between w:val="single" w:sz="6" w:space="1" w:color="auto"/>
+        </w:pBdr>
+        <w:rPr>
+          <w:lang w:val="en-US"/>
+        </w:rPr>
+      </w:pPr>
+      <w:r>
+        <w:rPr>
+          <w:lang w:val="en-US"/>
+        </w:rPr>
+        <w:t>22.6.2019</w:t>
+      </w:r>
+    </w:p>
+    <w:p>
+      <w:pPr>
+        <w:pBdr>
+          <w:bottom w:val="single" w:sz="6" w:space="1" w:color="auto"/>
+          <w:between w:val="single" w:sz="6" w:space="1" w:color="auto"/>
+        </w:pBdr>
+        <w:rPr>
+          <w:lang w:val="en-US"/>
+        </w:rPr>
+      </w:pPr>
+      <w:r>
+        <w:rPr>
+          <w:lang w:val="en-US"/>
+        </w:rPr>
+        <w:t>21.6.2019</w:t>
+      </w:r>
+    </w:p>
+    <w:p>
+      <w:pPr>
+        <w:pBdr>
+          <w:bottom w:val="single" w:sz="6" w:space="1" w:color="auto"/>
+          <w:between w:val="single" w:sz="6" w:space="1" w:color="auto"/>
+        </w:pBdr>
+        <w:rPr>
+          <w:lang w:val="en-US"/>
+        </w:rPr>
+      </w:pPr>
+      <w:r>
+        <w:rPr>
+          <w:lang w:val="en-US"/>
+        </w:rPr>
+        <w:t>20.6.2019</w:t>
+      </w:r>
+    </w:p>
+    <w:p>
+      <w:pPr>
+        <w:rPr>
+          <w:lang w:val="en-US"/>
+        </w:rPr>
+      </w:pPr>
+      <w:r>
+        <w:rPr>
+          <w:lang w:val="en-US"/>
+        </w:rPr>
+        <w:t>19.6.2016</w:t>
+      </w:r>
+    </w:p>
+    <w:p>
+      <w:pPr>
         <w:rPr>
           <w:lang w:val="en-US"/>
         </w:rPr>
       </w:pPr>
       <w:bookmarkStart w:id="0" w:name="_GoBack"/>
-      <w:r>
-        <w:rPr>
-          <w:lang w:val="en-US"/>
-        </w:rPr>
-        <w:t>1</w:t>
-      </w:r>
-      <w:r>
-        <w:rPr>
-          <w:lang w:val="en-US"/>
-        </w:rPr>
-        <w:t>9</w:t>
-      </w:r>
-      <w:r>
-        <w:rPr>
-          <w:lang w:val="en-US"/>
-        </w:rPr>
-        <w:t>.9</w:t>
-      </w:r>
       <w:bookmarkEnd w:id="0"/>
-      <w:r>
-        <w:rPr>
-          <w:lang w:val="en-US"/>
-        </w:rPr>
-        <w:t>.2019</w:t>
-      </w:r>
+    </w:p>
+    <w:p>
+      <w:pPr>
+        <w:rPr>
+          <w:lang w:val="en-US"/>
+        </w:rPr>
+      </w:pPr>
     </w:p>
     <w:p>
       <w:pPr>
@@ -6573,6 +6586,7 @@
   <w:style w:type="character" w:default="1" w:styleId="Kappaleenoletusfontti">
     <w:name w:val="Default Paragraph Font"/>
     <w:uiPriority w:val="1"/>
+    <w:semiHidden/>
     <w:unhideWhenUsed/>
   </w:style>
   <w:style w:type="table" w:default="1" w:styleId="Normaalitaulukko">
@@ -6910,7 +6924,7 @@
 </file>
 
 <file path=customXml/itemProps1.xml><?xml version="1.0" encoding="utf-8"?>
-<ds:datastoreItem xmlns:ds="http://schemas.openxmlformats.org/officeDocument/2006/customXml" ds:itemID="{3BFBCB05-8CFD-4A87-A3B2-74AFAAD21E2A}">
+<ds:datastoreItem xmlns:ds="http://schemas.openxmlformats.org/officeDocument/2006/customXml" ds:itemID="{095396DF-5DF3-495E-A576-9CB4095ED221}">
   <ds:schemaRefs>
     <ds:schemaRef ds:uri="http://schemas.openxmlformats.org/officeDocument/2006/bibliography"/>
   </ds:schemaRefs>

</xml_diff>